<commit_message>
added new variables and edited templates
</commit_message>
<xml_diff>
--- a/Templates/02-Anexa_1_inregistrare_fiscala-template-v2.docx
+++ b/Templates/02-Anexa_1_inregistrare_fiscala-template-v2.docx
@@ -170,7 +170,7 @@
         <mc:AlternateContent>
           <mc:Choice Requires="wps">
             <w:drawing>
-              <wp:anchor distT="0" distB="0" distL="0" distR="0" simplePos="0" relativeHeight="251659264" behindDoc="1" locked="0" layoutInCell="1" allowOverlap="1" wp14:anchorId="5454D7D8" wp14:editId="7B108050">
+              <wp:anchor distT="0" distB="0" distL="0" distR="0" simplePos="0" relativeHeight="251655680" behindDoc="1" locked="0" layoutInCell="1" allowOverlap="1" wp14:anchorId="5454D7D8" wp14:editId="7B108050">
                 <wp:simplePos x="0" y="0"/>
                 <wp:positionH relativeFrom="page">
                   <wp:posOffset>4956772</wp:posOffset>
@@ -309,7 +309,7 @@
                 <v:stroke joinstyle="miter"/>
                 <v:path gradientshapeok="t" o:connecttype="rect"/>
               </v:shapetype>
-              <v:shape id="Textbox 2" o:spid="_x0000_s1026" type="#_x0000_t202" style="position:absolute;left:0;text-align:left;margin-left:390.3pt;margin-top:10.35pt;width:130.45pt;height:9.8pt;z-index:-251657216;visibility:visible;mso-wrap-style:square;mso-width-percent:0;mso-wrap-distance-left:0;mso-wrap-distance-top:0;mso-wrap-distance-right:0;mso-wrap-distance-bottom:0;mso-position-horizontal:absolute;mso-position-horizontal-relative:page;mso-position-vertical:absolute;mso-position-vertical-relative:text;mso-width-percent:0;mso-width-relative:margin;v-text-anchor:top" o:gfxdata="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" filled="f" stroked="f">
+              <v:shape id="Textbox 2" o:spid="_x0000_s1026" type="#_x0000_t202" style="position:absolute;left:0;text-align:left;margin-left:390.3pt;margin-top:10.35pt;width:130.45pt;height:9.8pt;z-index:-251660800;visibility:visible;mso-wrap-style:square;mso-width-percent:0;mso-wrap-distance-left:0;mso-wrap-distance-top:0;mso-wrap-distance-right:0;mso-wrap-distance-bottom:0;mso-position-horizontal:absolute;mso-position-horizontal-relative:page;mso-position-vertical:absolute;mso-position-vertical-relative:text;mso-width-percent:0;mso-width-relative:margin;v-text-anchor:top" o:gfxdata="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" filled="f" stroked="f">
                 <v:textbox inset="0,0,0,0">
                   <w:txbxContent>
                     <w:p>
@@ -412,7 +412,7 @@
           <w:noProof/>
         </w:rPr>
         <w:drawing>
-          <wp:anchor distT="0" distB="0" distL="0" distR="0" simplePos="0" relativeHeight="251657216" behindDoc="1" locked="0" layoutInCell="1" allowOverlap="1" wp14:anchorId="5454D7D6" wp14:editId="51EC58CB">
+          <wp:anchor distT="0" distB="0" distL="0" distR="0" simplePos="0" relativeHeight="251653632" behindDoc="1" locked="0" layoutInCell="1" allowOverlap="1" wp14:anchorId="5454D7D6" wp14:editId="51EC58CB">
             <wp:simplePos x="0" y="0"/>
             <wp:positionH relativeFrom="page">
               <wp:posOffset>4974602</wp:posOffset>
@@ -692,8 +692,8 @@
         <w:gridCol w:w="346"/>
         <w:gridCol w:w="182"/>
         <w:gridCol w:w="189"/>
-        <w:gridCol w:w="273"/>
-        <w:gridCol w:w="450"/>
+        <w:gridCol w:w="363"/>
+        <w:gridCol w:w="360"/>
         <w:gridCol w:w="398"/>
         <w:gridCol w:w="52"/>
         <w:gridCol w:w="270"/>
@@ -892,12 +892,12 @@
                 <w:noProof/>
                 <w:position w:val="-3"/>
                 <w:sz w:val="20"/>
-                <w:highlight w:val="red"/>
+                <w:highlight w:val="magenta"/>
               </w:rPr>
               <mc:AlternateContent>
                 <mc:Choice Requires="wpg">
                   <w:drawing>
-                    <wp:anchor distT="0" distB="0" distL="114300" distR="114300" simplePos="0" relativeHeight="251671552" behindDoc="1" locked="0" layoutInCell="1" allowOverlap="1" wp14:anchorId="56CB86A3" wp14:editId="6D5EAC6E">
+                    <wp:anchor distT="0" distB="0" distL="114300" distR="114300" simplePos="0" relativeHeight="251660800" behindDoc="1" locked="0" layoutInCell="1" allowOverlap="1" wp14:anchorId="56CB86A3" wp14:editId="6D5EAC6E">
                       <wp:simplePos x="0" y="0"/>
                       <wp:positionH relativeFrom="column">
                         <wp:posOffset>14122</wp:posOffset>
@@ -983,7 +983,7 @@
                 </mc:Choice>
                 <mc:Fallback>
                   <w:pict>
-                    <v:group w14:anchorId="45DEB376" id="Group 3" o:spid="_x0000_s1026" style="position:absolute;margin-left:1.1pt;margin-top:-.1pt;width:12.1pt;height:11.45pt;z-index:-251644928" coordsize="153670,145415" o:gfxdata="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">
+                    <v:group w14:anchorId="704D70D2" id="Group 3" o:spid="_x0000_s1026" style="position:absolute;margin-left:1.1pt;margin-top:-.1pt;width:12.1pt;height:11.45pt;z-index:-251655680" coordsize="153670,145415" o:gfxdata="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">
                       <v:shape id="Graphic 4" o:spid="_x0000_s1027" style="position:absolute;left:6349;top:6349;width:140970;height:132715;visibility:visible;mso-wrap-style:square;v-text-anchor:top" coordsize="140970,132715" o:gfxdata="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" path="m,132460r140423,l140423,,,,,132460xe" filled="f" strokeweight=".35275mm">
                         <v:path arrowok="t"/>
                       </v:shape>
@@ -995,17 +995,33 @@
             <w:r>
               <w:rPr>
                 <w:sz w:val="20"/>
-                <w:highlight w:val="red"/>
-              </w:rPr>
-              <w:t xml:space="preserve"> </w:t>
-            </w:r>
-            <w:r>
-              <w:rPr>
-                <w:sz w:val="18"/>
-                <w:szCs w:val="18"/>
-                <w:highlight w:val="red"/>
-              </w:rPr>
-              <w:t>{{IMP_PFT}}</w:t>
+                <w:highlight w:val="magenta"/>
+              </w:rPr>
+              <w:t xml:space="preserve"> </w:t>
+            </w:r>
+            <w:r>
+              <w:rPr>
+                <w:sz w:val="18"/>
+                <w:szCs w:val="18"/>
+                <w:highlight w:val="magenta"/>
+              </w:rPr>
+              <w:t>{{</w:t>
+            </w:r>
+            <w:r>
+              <w:rPr>
+                <w:sz w:val="18"/>
+                <w:szCs w:val="18"/>
+                <w:highlight w:val="magenta"/>
+              </w:rPr>
+              <w:t>impoz_prof</w:t>
+            </w:r>
+            <w:r>
+              <w:rPr>
+                <w:sz w:val="18"/>
+                <w:szCs w:val="18"/>
+                <w:highlight w:val="magenta"/>
+              </w:rPr>
+              <w:t>}}</w:t>
             </w:r>
           </w:p>
         </w:tc>
@@ -1152,7 +1168,7 @@
                 <w:rFonts w:ascii="Times New Roman" w:hAnsi="Times New Roman" w:cs="Times New Roman"/>
                 <w:sz w:val="18"/>
                 <w:szCs w:val="18"/>
-                <w:highlight w:val="red"/>
+                <w:highlight w:val="magenta"/>
               </w:rPr>
             </w:pPr>
             <w:r>
@@ -1160,7 +1176,7 @@
                 <w:rFonts w:ascii="Times New Roman" w:hAnsi="Times New Roman" w:cs="Times New Roman"/>
                 <w:sz w:val="18"/>
                 <w:szCs w:val="18"/>
-                <w:highlight w:val="red"/>
+                <w:highlight w:val="magenta"/>
               </w:rPr>
               <w:t>{{</w:t>
             </w:r>
@@ -1169,16 +1185,16 @@
                 <w:rFonts w:ascii="Times New Roman" w:hAnsi="Times New Roman" w:cs="Times New Roman"/>
                 <w:sz w:val="18"/>
                 <w:szCs w:val="18"/>
-                <w:highlight w:val="red"/>
-              </w:rPr>
-              <w:t>PZ1</w:t>
+                <w:highlight w:val="magenta"/>
+              </w:rPr>
+              <w:t>ipz1</w:t>
             </w:r>
             <w:r>
               <w:rPr>
                 <w:rFonts w:ascii="Times New Roman" w:hAnsi="Times New Roman" w:cs="Times New Roman"/>
                 <w:sz w:val="18"/>
                 <w:szCs w:val="18"/>
-                <w:highlight w:val="red"/>
+                <w:highlight w:val="magenta"/>
               </w:rPr>
               <w:t>}}</w:t>
             </w:r>
@@ -1203,7 +1219,7 @@
                 <w:rFonts w:ascii="Times New Roman" w:hAnsi="Times New Roman" w:cs="Times New Roman"/>
                 <w:sz w:val="18"/>
                 <w:szCs w:val="18"/>
-                <w:highlight w:val="red"/>
+                <w:highlight w:val="magenta"/>
               </w:rPr>
             </w:pPr>
             <w:r>
@@ -1211,7 +1227,7 @@
                 <w:rFonts w:ascii="Times New Roman" w:hAnsi="Times New Roman" w:cs="Times New Roman"/>
                 <w:sz w:val="18"/>
                 <w:szCs w:val="18"/>
-                <w:highlight w:val="red"/>
+                <w:highlight w:val="magenta"/>
               </w:rPr>
               <w:t>{{</w:t>
             </w:r>
@@ -1220,16 +1236,16 @@
                 <w:rFonts w:ascii="Times New Roman" w:hAnsi="Times New Roman" w:cs="Times New Roman"/>
                 <w:sz w:val="18"/>
                 <w:szCs w:val="18"/>
-                <w:highlight w:val="red"/>
-              </w:rPr>
-              <w:t>PZ2</w:t>
+                <w:highlight w:val="magenta"/>
+              </w:rPr>
+              <w:t>ipz2</w:t>
             </w:r>
             <w:r>
               <w:rPr>
                 <w:rFonts w:ascii="Times New Roman" w:hAnsi="Times New Roman" w:cs="Times New Roman"/>
                 <w:sz w:val="18"/>
                 <w:szCs w:val="18"/>
-                <w:highlight w:val="red"/>
+                <w:highlight w:val="magenta"/>
               </w:rPr>
               <w:t>}}</w:t>
             </w:r>
@@ -1237,7 +1253,7 @@
         </w:tc>
         <w:tc>
           <w:tcPr>
-            <w:tcW w:w="273" w:type="dxa"/>
+            <w:tcW w:w="363" w:type="dxa"/>
             <w:tcBorders>
               <w:top w:val="double" w:sz="6" w:space="0" w:color="9F9F9F"/>
               <w:left w:val="double" w:sz="6" w:space="0" w:color="9F9F9F"/>
@@ -1255,6 +1271,7 @@
                 <w:rFonts w:ascii="Times New Roman" w:hAnsi="Times New Roman" w:cs="Times New Roman"/>
                 <w:sz w:val="18"/>
                 <w:szCs w:val="18"/>
+                <w:highlight w:val="magenta"/>
               </w:rPr>
             </w:pPr>
             <w:r>
@@ -1263,6 +1280,7 @@
                 <w:spacing w:val="-10"/>
                 <w:sz w:val="18"/>
                 <w:szCs w:val="18"/>
+                <w:highlight w:val="magenta"/>
               </w:rPr>
               <w:t>/</w:t>
             </w:r>
@@ -1270,7 +1288,7 @@
         </w:tc>
         <w:tc>
           <w:tcPr>
-            <w:tcW w:w="450" w:type="dxa"/>
+            <w:tcW w:w="360" w:type="dxa"/>
             <w:tcBorders>
               <w:top w:val="double" w:sz="6" w:space="0" w:color="9F9F9F"/>
               <w:left w:val="double" w:sz="6" w:space="0" w:color="9F9F9F"/>
@@ -1286,7 +1304,7 @@
                 <w:rFonts w:ascii="Times New Roman" w:hAnsi="Times New Roman" w:cs="Times New Roman"/>
                 <w:sz w:val="18"/>
                 <w:szCs w:val="18"/>
-                <w:highlight w:val="red"/>
+                <w:highlight w:val="magenta"/>
               </w:rPr>
             </w:pPr>
             <w:r>
@@ -1294,7 +1312,7 @@
                 <w:rFonts w:ascii="Times New Roman" w:hAnsi="Times New Roman" w:cs="Times New Roman"/>
                 <w:sz w:val="18"/>
                 <w:szCs w:val="18"/>
-                <w:highlight w:val="red"/>
+                <w:highlight w:val="magenta"/>
               </w:rPr>
               <w:t>{{</w:t>
             </w:r>
@@ -1303,16 +1321,16 @@
                 <w:rFonts w:ascii="Times New Roman" w:hAnsi="Times New Roman" w:cs="Times New Roman"/>
                 <w:sz w:val="18"/>
                 <w:szCs w:val="18"/>
-                <w:highlight w:val="red"/>
-              </w:rPr>
-              <w:t>PL1</w:t>
+                <w:highlight w:val="magenta"/>
+              </w:rPr>
+              <w:t>ipl1</w:t>
             </w:r>
             <w:r>
               <w:rPr>
                 <w:rFonts w:ascii="Times New Roman" w:hAnsi="Times New Roman" w:cs="Times New Roman"/>
                 <w:sz w:val="18"/>
                 <w:szCs w:val="18"/>
-                <w:highlight w:val="red"/>
+                <w:highlight w:val="magenta"/>
               </w:rPr>
               <w:t>}}</w:t>
             </w:r>
@@ -1336,7 +1354,7 @@
                 <w:rFonts w:ascii="Times New Roman" w:hAnsi="Times New Roman" w:cs="Times New Roman"/>
                 <w:sz w:val="18"/>
                 <w:szCs w:val="18"/>
-                <w:highlight w:val="red"/>
+                <w:highlight w:val="magenta"/>
               </w:rPr>
             </w:pPr>
             <w:r>
@@ -1344,7 +1362,7 @@
                 <w:rFonts w:ascii="Times New Roman" w:hAnsi="Times New Roman" w:cs="Times New Roman"/>
                 <w:sz w:val="18"/>
                 <w:szCs w:val="18"/>
-                <w:highlight w:val="red"/>
+                <w:highlight w:val="magenta"/>
               </w:rPr>
               <w:t>{{</w:t>
             </w:r>
@@ -1353,16 +1371,16 @@
                 <w:rFonts w:ascii="Times New Roman" w:hAnsi="Times New Roman" w:cs="Times New Roman"/>
                 <w:sz w:val="18"/>
                 <w:szCs w:val="18"/>
-                <w:highlight w:val="red"/>
-              </w:rPr>
-              <w:t>PL2</w:t>
+                <w:highlight w:val="magenta"/>
+              </w:rPr>
+              <w:t>ipl2</w:t>
             </w:r>
             <w:r>
               <w:rPr>
                 <w:rFonts w:ascii="Times New Roman" w:hAnsi="Times New Roman" w:cs="Times New Roman"/>
                 <w:sz w:val="18"/>
                 <w:szCs w:val="18"/>
-                <w:highlight w:val="red"/>
+                <w:highlight w:val="magenta"/>
               </w:rPr>
               <w:t>}}</w:t>
             </w:r>
@@ -1388,6 +1406,7 @@
               <w:rPr>
                 <w:sz w:val="16"/>
                 <w:szCs w:val="16"/>
+                <w:highlight w:val="magenta"/>
               </w:rPr>
             </w:pPr>
             <w:r>
@@ -1395,11 +1414,12 @@
                 <w:noProof/>
                 <w:sz w:val="16"/>
                 <w:szCs w:val="16"/>
+                <w:highlight w:val="magenta"/>
               </w:rPr>
               <mc:AlternateContent>
                 <mc:Choice Requires="wpg">
                   <w:drawing>
-                    <wp:anchor distT="0" distB="0" distL="0" distR="0" simplePos="0" relativeHeight="251652096" behindDoc="1" locked="0" layoutInCell="1" allowOverlap="1" wp14:anchorId="5454D7DC" wp14:editId="5454D7DD">
+                    <wp:anchor distT="0" distB="0" distL="0" distR="0" simplePos="0" relativeHeight="251652608" behindDoc="1" locked="0" layoutInCell="1" allowOverlap="1" wp14:anchorId="5454D7DC" wp14:editId="5454D7DD">
                       <wp:simplePos x="0" y="0"/>
                       <wp:positionH relativeFrom="column">
                         <wp:posOffset>957046</wp:posOffset>
@@ -1534,7 +1554,7 @@
                 </mc:Choice>
                 <mc:Fallback>
                   <w:pict>
-                    <v:group w14:anchorId="17C76F8C" id="Group 5" o:spid="_x0000_s1026" style="position:absolute;margin-left:75.35pt;margin-top:12.6pt;width:11.8pt;height:24.8pt;z-index:-251664384;mso-wrap-distance-left:0;mso-wrap-distance-right:0" coordsize="149860,314960" o:gfxdata="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">
+                    <v:group w14:anchorId="3AFBEF8D" id="Group 5" o:spid="_x0000_s1026" style="position:absolute;margin-left:75.35pt;margin-top:12.6pt;width:11.8pt;height:24.8pt;z-index:-251663872;mso-wrap-distance-left:0;mso-wrap-distance-right:0" coordsize="149860,314960" o:gfxdata="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">
                       <v:shape id="Graphic 6" o:spid="_x0000_s1027" style="position:absolute;left:6349;top:6349;width:135890;height:137160;visibility:visible;mso-wrap-style:square;v-text-anchor:top" coordsize="135890,137160" o:gfxdata="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" path="m,137045r135826,l135826,,,,,137045xe" filled="f" strokeweight=".35275mm">
                         <v:path arrowok="t"/>
                       </v:shape>
@@ -1551,6 +1571,7 @@
                 <w:spacing w:val="-10"/>
                 <w:sz w:val="16"/>
                 <w:szCs w:val="16"/>
+                <w:highlight w:val="magenta"/>
               </w:rPr>
               <w:t>/</w:t>
             </w:r>
@@ -1575,15 +1596,15 @@
                 <w:rFonts w:ascii="Times New Roman"/>
                 <w:sz w:val="18"/>
                 <w:szCs w:val="18"/>
-                <w:highlight w:val="red"/>
-              </w:rPr>
-            </w:pPr>
-            <w:r>
-              <w:rPr>
-                <w:rFonts w:ascii="Times New Roman"/>
-                <w:sz w:val="18"/>
-                <w:szCs w:val="18"/>
-                <w:highlight w:val="red"/>
+                <w:highlight w:val="magenta"/>
+              </w:rPr>
+            </w:pPr>
+            <w:r>
+              <w:rPr>
+                <w:rFonts w:ascii="Times New Roman"/>
+                <w:sz w:val="18"/>
+                <w:szCs w:val="18"/>
+                <w:highlight w:val="magenta"/>
               </w:rPr>
               <w:t>{{</w:t>
             </w:r>
@@ -1592,16 +1613,16 @@
                 <w:rFonts w:ascii="Times New Roman"/>
                 <w:sz w:val="18"/>
                 <w:szCs w:val="18"/>
-                <w:highlight w:val="red"/>
-              </w:rPr>
-              <w:t>PA1</w:t>
-            </w:r>
-            <w:r>
-              <w:rPr>
-                <w:rFonts w:ascii="Times New Roman"/>
-                <w:sz w:val="18"/>
-                <w:szCs w:val="18"/>
-                <w:highlight w:val="red"/>
+                <w:highlight w:val="magenta"/>
+              </w:rPr>
+              <w:t>ipa1</w:t>
+            </w:r>
+            <w:r>
+              <w:rPr>
+                <w:rFonts w:ascii="Times New Roman"/>
+                <w:sz w:val="18"/>
+                <w:szCs w:val="18"/>
+                <w:highlight w:val="magenta"/>
               </w:rPr>
               <w:t>}}</w:t>
             </w:r>
@@ -1626,15 +1647,15 @@
                 <w:rFonts w:ascii="Times New Roman"/>
                 <w:sz w:val="18"/>
                 <w:szCs w:val="18"/>
-                <w:highlight w:val="red"/>
-              </w:rPr>
-            </w:pPr>
-            <w:r>
-              <w:rPr>
-                <w:rFonts w:ascii="Times New Roman"/>
-                <w:sz w:val="18"/>
-                <w:szCs w:val="18"/>
-                <w:highlight w:val="red"/>
+                <w:highlight w:val="magenta"/>
+              </w:rPr>
+            </w:pPr>
+            <w:r>
+              <w:rPr>
+                <w:rFonts w:ascii="Times New Roman"/>
+                <w:sz w:val="18"/>
+                <w:szCs w:val="18"/>
+                <w:highlight w:val="magenta"/>
               </w:rPr>
               <w:t>{{</w:t>
             </w:r>
@@ -1643,16 +1664,25 @@
                 <w:rFonts w:ascii="Times New Roman"/>
                 <w:sz w:val="18"/>
                 <w:szCs w:val="18"/>
-                <w:highlight w:val="red"/>
-              </w:rPr>
-              <w:t>PA2</w:t>
-            </w:r>
-            <w:r>
-              <w:rPr>
-                <w:rFonts w:ascii="Times New Roman"/>
-                <w:sz w:val="18"/>
-                <w:szCs w:val="18"/>
-                <w:highlight w:val="red"/>
+                <w:highlight w:val="magenta"/>
+              </w:rPr>
+              <w:t>ipa</w:t>
+            </w:r>
+            <w:r>
+              <w:rPr>
+                <w:rFonts w:ascii="Times New Roman"/>
+                <w:sz w:val="18"/>
+                <w:szCs w:val="18"/>
+                <w:highlight w:val="magenta"/>
+              </w:rPr>
+              <w:t>2</w:t>
+            </w:r>
+            <w:r>
+              <w:rPr>
+                <w:rFonts w:ascii="Times New Roman"/>
+                <w:sz w:val="18"/>
+                <w:szCs w:val="18"/>
+                <w:highlight w:val="magenta"/>
               </w:rPr>
               <w:t>}}</w:t>
             </w:r>
@@ -1677,15 +1707,15 @@
                 <w:rFonts w:ascii="Times New Roman"/>
                 <w:sz w:val="18"/>
                 <w:szCs w:val="18"/>
-                <w:highlight w:val="red"/>
-              </w:rPr>
-            </w:pPr>
-            <w:r>
-              <w:rPr>
-                <w:rFonts w:ascii="Times New Roman"/>
-                <w:sz w:val="18"/>
-                <w:szCs w:val="18"/>
-                <w:highlight w:val="red"/>
+                <w:highlight w:val="magenta"/>
+              </w:rPr>
+            </w:pPr>
+            <w:r>
+              <w:rPr>
+                <w:rFonts w:ascii="Times New Roman"/>
+                <w:sz w:val="18"/>
+                <w:szCs w:val="18"/>
+                <w:highlight w:val="magenta"/>
               </w:rPr>
               <w:t>{{</w:t>
             </w:r>
@@ -1694,16 +1724,34 @@
                 <w:rFonts w:ascii="Times New Roman"/>
                 <w:sz w:val="18"/>
                 <w:szCs w:val="18"/>
-                <w:highlight w:val="red"/>
-              </w:rPr>
-              <w:t>PA3</w:t>
-            </w:r>
-            <w:r>
-              <w:rPr>
-                <w:rFonts w:ascii="Times New Roman"/>
-                <w:sz w:val="18"/>
-                <w:szCs w:val="18"/>
-                <w:highlight w:val="red"/>
+                <w:highlight w:val="magenta"/>
+              </w:rPr>
+              <w:t>ipa</w:t>
+            </w:r>
+            <w:r>
+              <w:rPr>
+                <w:rFonts w:ascii="Times New Roman"/>
+                <w:sz w:val="18"/>
+                <w:szCs w:val="18"/>
+                <w:highlight w:val="magenta"/>
+              </w:rPr>
+              <w:t xml:space="preserve"> </w:t>
+            </w:r>
+            <w:r>
+              <w:rPr>
+                <w:rFonts w:ascii="Times New Roman"/>
+                <w:sz w:val="18"/>
+                <w:szCs w:val="18"/>
+                <w:highlight w:val="magenta"/>
+              </w:rPr>
+              <w:t>3</w:t>
+            </w:r>
+            <w:r>
+              <w:rPr>
+                <w:rFonts w:ascii="Times New Roman"/>
+                <w:sz w:val="18"/>
+                <w:szCs w:val="18"/>
+                <w:highlight w:val="magenta"/>
               </w:rPr>
               <w:t>}}</w:t>
             </w:r>
@@ -1728,15 +1776,15 @@
                 <w:rFonts w:ascii="Times New Roman"/>
                 <w:sz w:val="18"/>
                 <w:szCs w:val="18"/>
-                <w:highlight w:val="red"/>
-              </w:rPr>
-            </w:pPr>
-            <w:r>
-              <w:rPr>
-                <w:rFonts w:ascii="Times New Roman"/>
-                <w:sz w:val="18"/>
-                <w:szCs w:val="18"/>
-                <w:highlight w:val="red"/>
+                <w:highlight w:val="magenta"/>
+              </w:rPr>
+            </w:pPr>
+            <w:r>
+              <w:rPr>
+                <w:rFonts w:ascii="Times New Roman"/>
+                <w:sz w:val="18"/>
+                <w:szCs w:val="18"/>
+                <w:highlight w:val="magenta"/>
               </w:rPr>
               <w:t>{{</w:t>
             </w:r>
@@ -1745,16 +1793,34 @@
                 <w:rFonts w:ascii="Times New Roman"/>
                 <w:sz w:val="18"/>
                 <w:szCs w:val="18"/>
-                <w:highlight w:val="red"/>
-              </w:rPr>
-              <w:t>PA4</w:t>
-            </w:r>
-            <w:r>
-              <w:rPr>
-                <w:rFonts w:ascii="Times New Roman"/>
-                <w:sz w:val="18"/>
-                <w:szCs w:val="18"/>
-                <w:highlight w:val="red"/>
+                <w:highlight w:val="magenta"/>
+              </w:rPr>
+              <w:t>ipa</w:t>
+            </w:r>
+            <w:r>
+              <w:rPr>
+                <w:rFonts w:ascii="Times New Roman"/>
+                <w:sz w:val="18"/>
+                <w:szCs w:val="18"/>
+                <w:highlight w:val="magenta"/>
+              </w:rPr>
+              <w:t xml:space="preserve"> </w:t>
+            </w:r>
+            <w:r>
+              <w:rPr>
+                <w:rFonts w:ascii="Times New Roman"/>
+                <w:sz w:val="18"/>
+                <w:szCs w:val="18"/>
+                <w:highlight w:val="magenta"/>
+              </w:rPr>
+              <w:t>4</w:t>
+            </w:r>
+            <w:r>
+              <w:rPr>
+                <w:rFonts w:ascii="Times New Roman"/>
+                <w:sz w:val="18"/>
+                <w:szCs w:val="18"/>
+                <w:highlight w:val="magenta"/>
               </w:rPr>
               <w:t>}}</w:t>
             </w:r>
@@ -1889,6 +1955,44 @@
               <w:rPr>
                 <w:sz w:val="18"/>
                 <w:szCs w:val="18"/>
+                <w:highlight w:val="magenta"/>
+                <w:lang w:val="en-US"/>
+              </w:rPr>
+            </w:pPr>
+            <w:r>
+              <w:rPr>
+                <w:sz w:val="18"/>
+                <w:szCs w:val="18"/>
+                <w:highlight w:val="magenta"/>
+              </w:rPr>
+              <w:t xml:space="preserve"> </w:t>
+            </w:r>
+            <w:r>
+              <w:rPr>
+                <w:sz w:val="18"/>
+                <w:szCs w:val="18"/>
+                <w:highlight w:val="magenta"/>
+              </w:rPr>
+              <w:t>{{</w:t>
+            </w:r>
+            <w:proofErr w:type="spellStart"/>
+            <w:r>
+              <w:rPr>
+                <w:sz w:val="18"/>
+                <w:szCs w:val="18"/>
+                <w:highlight w:val="magenta"/>
+                <w:lang w:val="en-US"/>
+              </w:rPr>
+              <w:t>pfipT</w:t>
+            </w:r>
+            <w:proofErr w:type="spellEnd"/>
+          </w:p>
+          <w:p>
+            <w:pPr>
+              <w:pStyle w:val="TableParagraph"/>
+              <w:rPr>
+                <w:sz w:val="18"/>
+                <w:szCs w:val="18"/>
                 <w:highlight w:val="red"/>
               </w:rPr>
             </w:pPr>
@@ -1896,31 +2000,7 @@
               <w:rPr>
                 <w:sz w:val="18"/>
                 <w:szCs w:val="18"/>
-                <w:highlight w:val="red"/>
-              </w:rPr>
-              <w:t xml:space="preserve"> </w:t>
-            </w:r>
-            <w:r>
-              <w:rPr>
-                <w:sz w:val="18"/>
-                <w:szCs w:val="18"/>
-                <w:highlight w:val="red"/>
-              </w:rPr>
-              <w:t>{{</w:t>
-            </w:r>
-            <w:r>
-              <w:rPr>
-                <w:sz w:val="18"/>
-                <w:szCs w:val="18"/>
-                <w:highlight w:val="red"/>
-              </w:rPr>
-              <w:t>TRIM</w:t>
-            </w:r>
-            <w:r>
-              <w:rPr>
-                <w:sz w:val="18"/>
-                <w:szCs w:val="18"/>
-                <w:highlight w:val="red"/>
+                <w:highlight w:val="magenta"/>
               </w:rPr>
               <w:t>}}</w:t>
             </w:r>
@@ -1953,7 +2033,7 @@
               <mc:AlternateContent>
                 <mc:Choice Requires="wpg">
                   <w:drawing>
-                    <wp:anchor distT="0" distB="0" distL="0" distR="0" simplePos="0" relativeHeight="251646976" behindDoc="1" locked="0" layoutInCell="1" allowOverlap="1" wp14:anchorId="5454D7DE" wp14:editId="5454D7DF">
+                    <wp:anchor distT="0" distB="0" distL="0" distR="0" simplePos="0" relativeHeight="251651584" behindDoc="1" locked="0" layoutInCell="1" allowOverlap="1" wp14:anchorId="5454D7DE" wp14:editId="5454D7DF">
                       <wp:simplePos x="0" y="0"/>
                       <wp:positionH relativeFrom="column">
                         <wp:posOffset>-239763</wp:posOffset>
@@ -2039,7 +2119,7 @@
                 </mc:Choice>
                 <mc:Fallback>
                   <w:pict>
-                    <v:group w14:anchorId="5E84ACD8" id="Group 8" o:spid="_x0000_s1026" style="position:absolute;margin-left:-18.9pt;margin-top:-.2pt;width:12.1pt;height:12.2pt;z-index:-251669504;mso-wrap-distance-left:0;mso-wrap-distance-right:0" coordsize="153670,154940" o:gfxdata="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">
+                    <v:group w14:anchorId="7274B79C" id="Group 8" o:spid="_x0000_s1026" style="position:absolute;margin-left:-18.9pt;margin-top:-.2pt;width:12.1pt;height:12.2pt;z-index:-251664896;mso-wrap-distance-left:0;mso-wrap-distance-right:0" coordsize="153670,154940" o:gfxdata="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">
                       <v:shape id="Graphic 9" o:spid="_x0000_s1027" style="position:absolute;left:6349;top:6349;width:140970;height:142240;visibility:visible;mso-wrap-style:square;v-text-anchor:top" coordsize="140970,142240" o:gfxdata="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" path="m,141630r140423,l140423,,,,,141630xe" filled="f" strokeweight=".35275mm">
                         <v:path arrowok="t"/>
                       </v:shape>
@@ -2087,6 +2167,44 @@
               <w:rPr>
                 <w:sz w:val="18"/>
                 <w:szCs w:val="18"/>
+                <w:highlight w:val="magenta"/>
+                <w:lang w:val="en-US"/>
+              </w:rPr>
+            </w:pPr>
+            <w:r>
+              <w:rPr>
+                <w:sz w:val="18"/>
+                <w:szCs w:val="18"/>
+                <w:highlight w:val="magenta"/>
+              </w:rPr>
+              <w:t xml:space="preserve"> </w:t>
+            </w:r>
+            <w:r>
+              <w:rPr>
+                <w:sz w:val="18"/>
+                <w:szCs w:val="18"/>
+                <w:highlight w:val="magenta"/>
+              </w:rPr>
+              <w:t>{{</w:t>
+            </w:r>
+            <w:proofErr w:type="spellStart"/>
+            <w:r>
+              <w:rPr>
+                <w:sz w:val="18"/>
+                <w:szCs w:val="18"/>
+                <w:highlight w:val="magenta"/>
+                <w:lang w:val="en-US"/>
+              </w:rPr>
+              <w:t>pfipA</w:t>
+            </w:r>
+            <w:proofErr w:type="spellEnd"/>
+          </w:p>
+          <w:p>
+            <w:pPr>
+              <w:pStyle w:val="TableParagraph"/>
+              <w:rPr>
+                <w:sz w:val="18"/>
+                <w:szCs w:val="18"/>
                 <w:highlight w:val="red"/>
               </w:rPr>
             </w:pPr>
@@ -2094,31 +2212,7 @@
               <w:rPr>
                 <w:sz w:val="18"/>
                 <w:szCs w:val="18"/>
-                <w:highlight w:val="red"/>
-              </w:rPr>
-              <w:t xml:space="preserve"> </w:t>
-            </w:r>
-            <w:r>
-              <w:rPr>
-                <w:sz w:val="18"/>
-                <w:szCs w:val="18"/>
-                <w:highlight w:val="red"/>
-              </w:rPr>
-              <w:t>{{</w:t>
-            </w:r>
-            <w:r>
-              <w:rPr>
-                <w:sz w:val="18"/>
-                <w:szCs w:val="18"/>
-                <w:highlight w:val="red"/>
-              </w:rPr>
-              <w:t>ANL</w:t>
-            </w:r>
-            <w:r>
-              <w:rPr>
-                <w:sz w:val="18"/>
-                <w:szCs w:val="18"/>
-                <w:highlight w:val="red"/>
+                <w:highlight w:val="magenta"/>
               </w:rPr>
               <w:t>}}</w:t>
             </w:r>
@@ -2247,24 +2341,54 @@
               <w:rPr>
                 <w:sz w:val="18"/>
                 <w:szCs w:val="18"/>
-                <w:highlight w:val="red"/>
-              </w:rPr>
-            </w:pPr>
-            <w:r>
-              <w:rPr>
-                <w:sz w:val="18"/>
-                <w:szCs w:val="18"/>
-                <w:highlight w:val="red"/>
-              </w:rPr>
-              <w:t xml:space="preserve"> </w:t>
-            </w:r>
-            <w:r>
-              <w:rPr>
-                <w:sz w:val="18"/>
-                <w:szCs w:val="18"/>
-                <w:highlight w:val="red"/>
-              </w:rPr>
-              <w:t>{{IMP_VNT}}</w:t>
+                <w:highlight w:val="magenta"/>
+                <w:lang w:val="en-US"/>
+              </w:rPr>
+            </w:pPr>
+            <w:r>
+              <w:rPr>
+                <w:sz w:val="18"/>
+                <w:szCs w:val="18"/>
+                <w:highlight w:val="magenta"/>
+              </w:rPr>
+              <w:t xml:space="preserve"> </w:t>
+            </w:r>
+            <w:r>
+              <w:rPr>
+                <w:sz w:val="18"/>
+                <w:szCs w:val="18"/>
+                <w:highlight w:val="magenta"/>
+              </w:rPr>
+              <w:t>{{</w:t>
+            </w:r>
+            <w:proofErr w:type="spellStart"/>
+            <w:r>
+              <w:rPr>
+                <w:sz w:val="18"/>
+                <w:szCs w:val="18"/>
+                <w:highlight w:val="magenta"/>
+                <w:lang w:val="en-US"/>
+              </w:rPr>
+              <w:t>impoz_venit_m</w:t>
+            </w:r>
+            <w:proofErr w:type="spellEnd"/>
+          </w:p>
+          <w:p>
+            <w:pPr>
+              <w:pStyle w:val="TableParagraph"/>
+              <w:rPr>
+                <w:sz w:val="18"/>
+                <w:szCs w:val="18"/>
+                <w:highlight w:val="magenta"/>
+              </w:rPr>
+            </w:pPr>
+            <w:r>
+              <w:rPr>
+                <w:sz w:val="18"/>
+                <w:szCs w:val="18"/>
+                <w:highlight w:val="magenta"/>
+              </w:rPr>
+              <w:t>}}</w:t>
             </w:r>
           </w:p>
         </w:tc>
@@ -2410,7 +2534,7 @@
                 <w:rFonts w:ascii="Times New Roman" w:hAnsi="Times New Roman" w:cs="Times New Roman"/>
                 <w:sz w:val="18"/>
                 <w:szCs w:val="18"/>
-                <w:highlight w:val="red"/>
+                <w:highlight w:val="magenta"/>
                 <w:lang w:val="en-US"/>
               </w:rPr>
             </w:pPr>
@@ -2419,26 +2543,50 @@
                 <w:rFonts w:ascii="Times New Roman" w:hAnsi="Times New Roman" w:cs="Times New Roman"/>
                 <w:sz w:val="18"/>
                 <w:szCs w:val="18"/>
-                <w:highlight w:val="red"/>
+                <w:highlight w:val="magenta"/>
               </w:rPr>
               <w:t>{{</w:t>
             </w:r>
+            <w:proofErr w:type="spellStart"/>
             <w:r>
               <w:rPr>
                 <w:rFonts w:ascii="Times New Roman" w:hAnsi="Times New Roman" w:cs="Times New Roman"/>
                 <w:sz w:val="18"/>
                 <w:szCs w:val="18"/>
-                <w:highlight w:val="red"/>
+                <w:highlight w:val="magenta"/>
                 <w:lang w:val="en-US"/>
               </w:rPr>
-              <w:t>VZ1</w:t>
-            </w:r>
-            <w:r>
+              <w:t>ivz</w:t>
+            </w:r>
+            <w:proofErr w:type="spellEnd"/>
+          </w:p>
+          <w:p>
+            <w:pPr>
+              <w:pStyle w:val="TableParagraph"/>
               <w:rPr>
                 <w:rFonts w:ascii="Times New Roman" w:hAnsi="Times New Roman" w:cs="Times New Roman"/>
                 <w:sz w:val="18"/>
                 <w:szCs w:val="18"/>
-                <w:highlight w:val="red"/>
+                <w:highlight w:val="magenta"/>
+                <w:lang w:val="en-US"/>
+              </w:rPr>
+            </w:pPr>
+            <w:r>
+              <w:rPr>
+                <w:rFonts w:ascii="Times New Roman" w:hAnsi="Times New Roman" w:cs="Times New Roman"/>
+                <w:sz w:val="18"/>
+                <w:szCs w:val="18"/>
+                <w:highlight w:val="magenta"/>
+                <w:lang w:val="en-US"/>
+              </w:rPr>
+              <w:t>1</w:t>
+            </w:r>
+            <w:r>
+              <w:rPr>
+                <w:rFonts w:ascii="Times New Roman" w:hAnsi="Times New Roman" w:cs="Times New Roman"/>
+                <w:sz w:val="18"/>
+                <w:szCs w:val="18"/>
+                <w:highlight w:val="magenta"/>
               </w:rPr>
               <w:t>}}</w:t>
             </w:r>
@@ -2462,7 +2610,7 @@
                 <w:rFonts w:ascii="Times New Roman" w:hAnsi="Times New Roman" w:cs="Times New Roman"/>
                 <w:sz w:val="18"/>
                 <w:szCs w:val="18"/>
-                <w:highlight w:val="red"/>
+                <w:highlight w:val="magenta"/>
                 <w:lang w:val="en-US"/>
               </w:rPr>
             </w:pPr>
@@ -2471,28 +2619,42 @@
                 <w:rFonts w:ascii="Times New Roman" w:hAnsi="Times New Roman" w:cs="Times New Roman"/>
                 <w:sz w:val="18"/>
                 <w:szCs w:val="18"/>
-                <w:highlight w:val="red"/>
+                <w:highlight w:val="magenta"/>
               </w:rPr>
               <w:t>{{</w:t>
             </w:r>
+            <w:proofErr w:type="spellStart"/>
             <w:r>
               <w:rPr>
                 <w:rFonts w:ascii="Times New Roman" w:hAnsi="Times New Roman" w:cs="Times New Roman"/>
                 <w:sz w:val="18"/>
                 <w:szCs w:val="18"/>
-                <w:highlight w:val="red"/>
+                <w:highlight w:val="magenta"/>
                 <w:lang w:val="en-US"/>
               </w:rPr>
-              <w:t>VZ</w:t>
-            </w:r>
-            <w:r>
+              <w:t>ivz</w:t>
+            </w:r>
+            <w:proofErr w:type="spellEnd"/>
+          </w:p>
+          <w:p>
+            <w:pPr>
+              <w:pStyle w:val="TableParagraph"/>
               <w:rPr>
                 <w:rFonts w:ascii="Times New Roman" w:hAnsi="Times New Roman" w:cs="Times New Roman"/>
                 <w:sz w:val="18"/>
                 <w:szCs w:val="18"/>
-                <w:highlight w:val="red"/>
+                <w:highlight w:val="magenta"/>
                 <w:lang w:val="en-US"/>
               </w:rPr>
+            </w:pPr>
+            <w:r>
+              <w:rPr>
+                <w:rFonts w:ascii="Times New Roman" w:hAnsi="Times New Roman" w:cs="Times New Roman"/>
+                <w:sz w:val="18"/>
+                <w:szCs w:val="18"/>
+                <w:highlight w:val="magenta"/>
+                <w:lang w:val="en-US"/>
+              </w:rPr>
               <w:t>2</w:t>
             </w:r>
             <w:r>
@@ -2500,7 +2662,7 @@
                 <w:rFonts w:ascii="Times New Roman" w:hAnsi="Times New Roman" w:cs="Times New Roman"/>
                 <w:sz w:val="18"/>
                 <w:szCs w:val="18"/>
-                <w:highlight w:val="red"/>
+                <w:highlight w:val="magenta"/>
               </w:rPr>
               <w:t>}}</w:t>
             </w:r>
@@ -2508,7 +2670,7 @@
         </w:tc>
         <w:tc>
           <w:tcPr>
-            <w:tcW w:w="273" w:type="dxa"/>
+            <w:tcW w:w="363" w:type="dxa"/>
             <w:tcBorders>
               <w:top w:val="double" w:sz="6" w:space="0" w:color="9F9F9F"/>
               <w:left w:val="double" w:sz="6" w:space="0" w:color="9F9F9F"/>
@@ -2526,7 +2688,7 @@
                 <w:rFonts w:ascii="Times New Roman" w:hAnsi="Times New Roman" w:cs="Times New Roman"/>
                 <w:sz w:val="18"/>
                 <w:szCs w:val="18"/>
-                <w:highlight w:val="red"/>
+                <w:highlight w:val="magenta"/>
               </w:rPr>
             </w:pPr>
             <w:r>
@@ -2535,7 +2697,7 @@
                 <w:spacing w:val="-10"/>
                 <w:sz w:val="18"/>
                 <w:szCs w:val="18"/>
-                <w:highlight w:val="red"/>
+                <w:highlight w:val="magenta"/>
               </w:rPr>
               <w:t>/</w:t>
             </w:r>
@@ -2543,7 +2705,7 @@
         </w:tc>
         <w:tc>
           <w:tcPr>
-            <w:tcW w:w="450" w:type="dxa"/>
+            <w:tcW w:w="360" w:type="dxa"/>
             <w:tcBorders>
               <w:top w:val="double" w:sz="6" w:space="0" w:color="9F9F9F"/>
               <w:left w:val="double" w:sz="6" w:space="0" w:color="9F9F9F"/>
@@ -2558,7 +2720,7 @@
                 <w:rFonts w:ascii="Times New Roman" w:hAnsi="Times New Roman" w:cs="Times New Roman"/>
                 <w:sz w:val="18"/>
                 <w:szCs w:val="18"/>
-                <w:highlight w:val="red"/>
+                <w:highlight w:val="magenta"/>
               </w:rPr>
             </w:pPr>
             <w:r>
@@ -2566,9 +2728,27 @@
                 <w:rFonts w:ascii="Times New Roman" w:hAnsi="Times New Roman" w:cs="Times New Roman"/>
                 <w:sz w:val="18"/>
                 <w:szCs w:val="18"/>
-                <w:highlight w:val="red"/>
-              </w:rPr>
-              <w:t>{{VL1}}</w:t>
+                <w:highlight w:val="magenta"/>
+              </w:rPr>
+              <w:t>{{</w:t>
+            </w:r>
+            <w:r>
+              <w:rPr>
+                <w:rFonts w:ascii="Times New Roman" w:hAnsi="Times New Roman" w:cs="Times New Roman"/>
+                <w:sz w:val="18"/>
+                <w:szCs w:val="18"/>
+                <w:highlight w:val="magenta"/>
+              </w:rPr>
+              <w:t>ivl</w:t>
+            </w:r>
+            <w:r>
+              <w:rPr>
+                <w:rFonts w:ascii="Times New Roman" w:hAnsi="Times New Roman" w:cs="Times New Roman"/>
+                <w:sz w:val="18"/>
+                <w:szCs w:val="18"/>
+                <w:highlight w:val="magenta"/>
+              </w:rPr>
+              <w:t>1}}</w:t>
             </w:r>
           </w:p>
         </w:tc>
@@ -2589,7 +2769,7 @@
                 <w:rFonts w:ascii="Times New Roman" w:hAnsi="Times New Roman" w:cs="Times New Roman"/>
                 <w:sz w:val="18"/>
                 <w:szCs w:val="18"/>
-                <w:highlight w:val="red"/>
+                <w:highlight w:val="magenta"/>
               </w:rPr>
             </w:pPr>
             <w:r>
@@ -2597,9 +2777,27 @@
                 <w:rFonts w:ascii="Times New Roman" w:hAnsi="Times New Roman" w:cs="Times New Roman"/>
                 <w:sz w:val="18"/>
                 <w:szCs w:val="18"/>
-                <w:highlight w:val="red"/>
-              </w:rPr>
-              <w:t>{{VL2}}</w:t>
+                <w:highlight w:val="magenta"/>
+              </w:rPr>
+              <w:t>{{</w:t>
+            </w:r>
+            <w:r>
+              <w:rPr>
+                <w:rFonts w:ascii="Times New Roman" w:hAnsi="Times New Roman" w:cs="Times New Roman"/>
+                <w:sz w:val="18"/>
+                <w:szCs w:val="18"/>
+                <w:highlight w:val="magenta"/>
+              </w:rPr>
+              <w:t>ivl</w:t>
+            </w:r>
+            <w:r>
+              <w:rPr>
+                <w:rFonts w:ascii="Times New Roman" w:hAnsi="Times New Roman" w:cs="Times New Roman"/>
+                <w:sz w:val="18"/>
+                <w:szCs w:val="18"/>
+                <w:highlight w:val="magenta"/>
+              </w:rPr>
+              <w:t>2}}</w:t>
             </w:r>
           </w:p>
         </w:tc>
@@ -2624,7 +2822,7 @@
                 <w:rFonts w:ascii="Times New Roman" w:hAnsi="Times New Roman" w:cs="Times New Roman"/>
                 <w:sz w:val="18"/>
                 <w:szCs w:val="18"/>
-                <w:highlight w:val="red"/>
+                <w:highlight w:val="magenta"/>
               </w:rPr>
             </w:pPr>
             <w:r>
@@ -2633,7 +2831,7 @@
                 <w:spacing w:val="-10"/>
                 <w:sz w:val="18"/>
                 <w:szCs w:val="18"/>
-                <w:highlight w:val="red"/>
+                <w:highlight w:val="magenta"/>
               </w:rPr>
               <w:t>/</w:t>
             </w:r>
@@ -2657,7 +2855,7 @@
                 <w:rFonts w:ascii="Times New Roman" w:hAnsi="Times New Roman" w:cs="Times New Roman"/>
                 <w:sz w:val="18"/>
                 <w:szCs w:val="18"/>
-                <w:highlight w:val="red"/>
+                <w:highlight w:val="magenta"/>
               </w:rPr>
             </w:pPr>
             <w:r>
@@ -2665,16 +2863,25 @@
                 <w:rFonts w:ascii="Times New Roman" w:hAnsi="Times New Roman" w:cs="Times New Roman"/>
                 <w:sz w:val="18"/>
                 <w:szCs w:val="18"/>
-                <w:highlight w:val="red"/>
-              </w:rPr>
-              <w:t>{{VA</w:t>
+                <w:highlight w:val="magenta"/>
+              </w:rPr>
+              <w:t>{{</w:t>
             </w:r>
             <w:r>
               <w:rPr>
                 <w:rFonts w:ascii="Times New Roman" w:hAnsi="Times New Roman" w:cs="Times New Roman"/>
                 <w:sz w:val="18"/>
                 <w:szCs w:val="18"/>
-                <w:highlight w:val="red"/>
+                <w:highlight w:val="magenta"/>
+              </w:rPr>
+              <w:t>iva</w:t>
+            </w:r>
+            <w:r>
+              <w:rPr>
+                <w:rFonts w:ascii="Times New Roman" w:hAnsi="Times New Roman" w:cs="Times New Roman"/>
+                <w:sz w:val="18"/>
+                <w:szCs w:val="18"/>
+                <w:highlight w:val="magenta"/>
               </w:rPr>
               <w:t>1</w:t>
             </w:r>
@@ -2683,7 +2890,7 @@
                 <w:rFonts w:ascii="Times New Roman" w:hAnsi="Times New Roman" w:cs="Times New Roman"/>
                 <w:sz w:val="18"/>
                 <w:szCs w:val="18"/>
-                <w:highlight w:val="red"/>
+                <w:highlight w:val="magenta"/>
               </w:rPr>
               <w:t>}}</w:t>
             </w:r>
@@ -2707,7 +2914,7 @@
                 <w:rFonts w:ascii="Times New Roman" w:hAnsi="Times New Roman" w:cs="Times New Roman"/>
                 <w:sz w:val="18"/>
                 <w:szCs w:val="18"/>
-                <w:highlight w:val="red"/>
+                <w:highlight w:val="magenta"/>
               </w:rPr>
             </w:pPr>
             <w:r>
@@ -2715,25 +2922,25 @@
                 <w:rFonts w:ascii="Times New Roman" w:hAnsi="Times New Roman" w:cs="Times New Roman"/>
                 <w:sz w:val="18"/>
                 <w:szCs w:val="18"/>
-                <w:highlight w:val="red"/>
-              </w:rPr>
-              <w:t xml:space="preserve">{{ </w:t>
+                <w:highlight w:val="magenta"/>
+              </w:rPr>
+              <w:t>{{</w:t>
             </w:r>
             <w:r>
               <w:rPr>
                 <w:rFonts w:ascii="Times New Roman" w:hAnsi="Times New Roman" w:cs="Times New Roman"/>
                 <w:sz w:val="18"/>
                 <w:szCs w:val="18"/>
-                <w:highlight w:val="red"/>
-              </w:rPr>
-              <w:t>VA</w:t>
+                <w:highlight w:val="magenta"/>
+              </w:rPr>
+              <w:t>iva</w:t>
             </w:r>
             <w:r>
               <w:rPr>
                 <w:rFonts w:ascii="Times New Roman" w:hAnsi="Times New Roman" w:cs="Times New Roman"/>
                 <w:sz w:val="18"/>
                 <w:szCs w:val="18"/>
-                <w:highlight w:val="red"/>
+                <w:highlight w:val="magenta"/>
               </w:rPr>
               <w:t>2}}</w:t>
             </w:r>
@@ -2757,7 +2964,7 @@
                 <w:rFonts w:ascii="Times New Roman" w:hAnsi="Times New Roman" w:cs="Times New Roman"/>
                 <w:sz w:val="18"/>
                 <w:szCs w:val="18"/>
-                <w:highlight w:val="red"/>
+                <w:highlight w:val="magenta"/>
               </w:rPr>
             </w:pPr>
             <w:r>
@@ -2765,25 +2972,25 @@
                 <w:rFonts w:ascii="Times New Roman" w:hAnsi="Times New Roman" w:cs="Times New Roman"/>
                 <w:sz w:val="18"/>
                 <w:szCs w:val="18"/>
-                <w:highlight w:val="red"/>
-              </w:rPr>
-              <w:t xml:space="preserve">{{ </w:t>
+                <w:highlight w:val="magenta"/>
+              </w:rPr>
+              <w:t>{{</w:t>
             </w:r>
             <w:r>
               <w:rPr>
                 <w:rFonts w:ascii="Times New Roman" w:hAnsi="Times New Roman" w:cs="Times New Roman"/>
                 <w:sz w:val="18"/>
                 <w:szCs w:val="18"/>
-                <w:highlight w:val="red"/>
-              </w:rPr>
-              <w:t>VA</w:t>
+                <w:highlight w:val="magenta"/>
+              </w:rPr>
+              <w:t>iva</w:t>
             </w:r>
             <w:r>
               <w:rPr>
                 <w:rFonts w:ascii="Times New Roman" w:hAnsi="Times New Roman" w:cs="Times New Roman"/>
                 <w:sz w:val="18"/>
                 <w:szCs w:val="18"/>
-                <w:highlight w:val="red"/>
+                <w:highlight w:val="magenta"/>
               </w:rPr>
               <w:t>3}}</w:t>
             </w:r>
@@ -2807,7 +3014,7 @@
                 <w:rFonts w:ascii="Times New Roman" w:hAnsi="Times New Roman" w:cs="Times New Roman"/>
                 <w:sz w:val="18"/>
                 <w:szCs w:val="18"/>
-                <w:highlight w:val="red"/>
+                <w:highlight w:val="magenta"/>
               </w:rPr>
             </w:pPr>
             <w:r>
@@ -2815,25 +3022,25 @@
                 <w:rFonts w:ascii="Times New Roman" w:hAnsi="Times New Roman" w:cs="Times New Roman"/>
                 <w:sz w:val="18"/>
                 <w:szCs w:val="18"/>
-                <w:highlight w:val="red"/>
-              </w:rPr>
-              <w:t xml:space="preserve">{{ </w:t>
+                <w:highlight w:val="magenta"/>
+              </w:rPr>
+              <w:t>{{</w:t>
             </w:r>
             <w:r>
               <w:rPr>
                 <w:rFonts w:ascii="Times New Roman" w:hAnsi="Times New Roman" w:cs="Times New Roman"/>
                 <w:sz w:val="18"/>
                 <w:szCs w:val="18"/>
-                <w:highlight w:val="red"/>
-              </w:rPr>
-              <w:t>VA</w:t>
+                <w:highlight w:val="magenta"/>
+              </w:rPr>
+              <w:t>iva</w:t>
             </w:r>
             <w:r>
               <w:rPr>
                 <w:rFonts w:ascii="Times New Roman" w:hAnsi="Times New Roman" w:cs="Times New Roman"/>
                 <w:sz w:val="18"/>
                 <w:szCs w:val="18"/>
-                <w:highlight w:val="red"/>
+                <w:highlight w:val="magenta"/>
               </w:rPr>
               <w:t>4}}</w:t>
             </w:r>
@@ -3112,7 +3319,7 @@
               <mc:AlternateContent>
                 <mc:Choice Requires="wpg">
                   <w:drawing>
-                    <wp:anchor distT="0" distB="0" distL="114300" distR="114300" simplePos="0" relativeHeight="251672576" behindDoc="1" locked="0" layoutInCell="1" allowOverlap="1" wp14:anchorId="5454D7E0" wp14:editId="45D88F9B">
+                    <wp:anchor distT="0" distB="0" distL="114300" distR="114300" simplePos="0" relativeHeight="251661824" behindDoc="1" locked="0" layoutInCell="1" allowOverlap="1" wp14:anchorId="5454D7E0" wp14:editId="45D88F9B">
                       <wp:simplePos x="0" y="0"/>
                       <wp:positionH relativeFrom="column">
                         <wp:posOffset>25425</wp:posOffset>
@@ -3198,7 +3405,7 @@
                 </mc:Choice>
                 <mc:Fallback>
                   <w:pict>
-                    <v:group w14:anchorId="7B4D096E" id="Group 10" o:spid="_x0000_s1026" style="position:absolute;margin-left:2pt;margin-top:0;width:11.35pt;height:11.45pt;z-index:-251643904" coordsize="144145,145415" o:gfxdata="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">
+                    <v:group w14:anchorId="67DBE250" id="Group 10" o:spid="_x0000_s1026" style="position:absolute;margin-left:2pt;margin-top:0;width:11.35pt;height:11.45pt;z-index:-251654656" coordsize="144145,145415" o:gfxdata="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">
                       <v:shape id="Graphic 11" o:spid="_x0000_s1027" style="position:absolute;left:6350;top:6350;width:131445;height:132715;visibility:visible;mso-wrap-style:square;v-text-anchor:top" coordsize="131445,132715" o:gfxdata="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" path="m,132448r131241,l131241,,,,,132448xe" filled="f" strokeweight="1pt">
                         <v:path arrowok="t"/>
                       </v:shape>
@@ -3943,7 +4150,7 @@
               <mc:AlternateContent>
                 <mc:Choice Requires="wpg">
                   <w:drawing>
-                    <wp:anchor distT="0" distB="0" distL="0" distR="0" simplePos="0" relativeHeight="251657216" behindDoc="1" locked="0" layoutInCell="1" allowOverlap="1" wp14:anchorId="5454D7E2" wp14:editId="5454D7E3">
+                    <wp:anchor distT="0" distB="0" distL="0" distR="0" simplePos="0" relativeHeight="251654656" behindDoc="1" locked="0" layoutInCell="1" allowOverlap="1" wp14:anchorId="5454D7E2" wp14:editId="5454D7E3">
                       <wp:simplePos x="0" y="0"/>
                       <wp:positionH relativeFrom="column">
                         <wp:posOffset>-237655</wp:posOffset>
@@ -4029,7 +4236,7 @@
                 </mc:Choice>
                 <mc:Fallback>
                   <w:pict>
-                    <v:group w14:anchorId="416E87CF" id="Group 12" o:spid="_x0000_s1026" style="position:absolute;margin-left:-18.7pt;margin-top:-1.15pt;width:11.35pt;height:11.1pt;z-index:-251659264;mso-wrap-distance-left:0;mso-wrap-distance-right:0" coordsize="144145,140970" o:gfxdata="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">
+                    <v:group w14:anchorId="2BF7CF50" id="Group 12" o:spid="_x0000_s1026" style="position:absolute;margin-left:-18.7pt;margin-top:-1.15pt;width:11.35pt;height:11.1pt;z-index:-251661824;mso-wrap-distance-left:0;mso-wrap-distance-right:0" coordsize="144145,140970" o:gfxdata="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">
                       <v:shape id="Graphic 13" o:spid="_x0000_s1027" style="position:absolute;left:6349;top:6349;width:131445;height:128270;visibility:visible;mso-wrap-style:square;v-text-anchor:top" coordsize="131445,128270" o:gfxdata="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" path="m,127875r131241,l131241,,,,,127875xe" filled="f" strokeweight=".35275mm">
                         <v:path arrowok="t"/>
                       </v:shape>
@@ -4491,7 +4698,7 @@
         </w:tc>
         <w:tc>
           <w:tcPr>
-            <w:tcW w:w="273" w:type="dxa"/>
+            <w:tcW w:w="363" w:type="dxa"/>
             <w:tcBorders>
               <w:top w:val="double" w:sz="6" w:space="0" w:color="9F9F9F"/>
               <w:left w:val="double" w:sz="6" w:space="0" w:color="9F9F9F"/>
@@ -4520,7 +4727,7 @@
         </w:tc>
         <w:tc>
           <w:tcPr>
-            <w:tcW w:w="450" w:type="dxa"/>
+            <w:tcW w:w="360" w:type="dxa"/>
             <w:tcBorders>
               <w:top w:val="double" w:sz="6" w:space="0" w:color="9F9F9F"/>
               <w:left w:val="double" w:sz="6" w:space="0" w:color="9F9F9F"/>
@@ -4586,7 +4793,7 @@
               <mc:AlternateContent>
                 <mc:Choice Requires="wpg">
                   <w:drawing>
-                    <wp:anchor distT="0" distB="0" distL="0" distR="0" simplePos="0" relativeHeight="251641856" behindDoc="1" locked="0" layoutInCell="1" allowOverlap="1" wp14:anchorId="5454D7E4" wp14:editId="5454D7E5">
+                    <wp:anchor distT="0" distB="0" distL="0" distR="0" simplePos="0" relativeHeight="251650560" behindDoc="1" locked="0" layoutInCell="1" allowOverlap="1" wp14:anchorId="5454D7E4" wp14:editId="5454D7E5">
                       <wp:simplePos x="0" y="0"/>
                       <wp:positionH relativeFrom="column">
                         <wp:posOffset>961072</wp:posOffset>
@@ -4724,7 +4931,7 @@
                 </mc:Choice>
                 <mc:Fallback>
                   <w:pict>
-                    <v:group w14:anchorId="1ACDE3A3" id="Group 14" o:spid="_x0000_s1026" style="position:absolute;margin-left:75.65pt;margin-top:12.15pt;width:12.1pt;height:12.2pt;z-index:-251674624;mso-wrap-distance-left:0;mso-wrap-distance-right:0" coordsize="153670,154940" o:gfxdata="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">
+                    <v:group w14:anchorId="13EB0E34" id="Group 14" o:spid="_x0000_s1026" style="position:absolute;margin-left:75.65pt;margin-top:12.15pt;width:12.1pt;height:12.2pt;z-index:-251665920;mso-wrap-distance-left:0;mso-wrap-distance-right:0" coordsize="153670,154940" o:gfxdata="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">
                       <v:shape id="Graphic 15" o:spid="_x0000_s1027" style="position:absolute;top:1612;width:1270;height:149860;visibility:visible;mso-wrap-style:square;v-text-anchor:top" coordsize="635,149860" o:gfxdata="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" path="m342,l,,,140208r,9144l342,149352r,-9144l342,xe" fillcolor="#9f9f9f" stroked="f">
                         <v:path arrowok="t"/>
                       </v:shape>
@@ -5182,7 +5389,7 @@
         </w:tc>
         <w:tc>
           <w:tcPr>
-            <w:tcW w:w="273" w:type="dxa"/>
+            <w:tcW w:w="363" w:type="dxa"/>
             <w:tcBorders>
               <w:top w:val="double" w:sz="6" w:space="0" w:color="9F9F9F"/>
               <w:left w:val="double" w:sz="6" w:space="0" w:color="9F9F9F"/>
@@ -5211,7 +5418,7 @@
         </w:tc>
         <w:tc>
           <w:tcPr>
-            <w:tcW w:w="450" w:type="dxa"/>
+            <w:tcW w:w="360" w:type="dxa"/>
             <w:tcBorders>
               <w:top w:val="double" w:sz="6" w:space="0" w:color="9F9F9F"/>
               <w:left w:val="double" w:sz="6" w:space="0" w:color="9F9F9F"/>
@@ -5277,7 +5484,7 @@
               <mc:AlternateContent>
                 <mc:Choice Requires="wpg">
                   <w:drawing>
-                    <wp:anchor distT="0" distB="0" distL="0" distR="0" simplePos="0" relativeHeight="251662336" behindDoc="1" locked="0" layoutInCell="1" allowOverlap="1" wp14:anchorId="5454D7E6" wp14:editId="5454D7E7">
+                    <wp:anchor distT="0" distB="0" distL="0" distR="0" simplePos="0" relativeHeight="251657728" behindDoc="1" locked="0" layoutInCell="1" allowOverlap="1" wp14:anchorId="5454D7E6" wp14:editId="5454D7E7">
                       <wp:simplePos x="0" y="0"/>
                       <wp:positionH relativeFrom="column">
                         <wp:posOffset>957122</wp:posOffset>
@@ -5363,7 +5570,7 @@
                 </mc:Choice>
                 <mc:Fallback>
                   <w:pict>
-                    <v:group w14:anchorId="18D590DB" id="Group 17" o:spid="_x0000_s1026" style="position:absolute;margin-left:75.35pt;margin-top:12.85pt;width:11.7pt;height:11.8pt;z-index:-251654144;mso-wrap-distance-left:0;mso-wrap-distance-right:0" coordsize="148590,149860" o:gfxdata="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">
+                    <v:group w14:anchorId="77F97BA4" id="Group 17" o:spid="_x0000_s1026" style="position:absolute;margin-left:75.35pt;margin-top:12.85pt;width:11.7pt;height:11.8pt;z-index:-251658752;mso-wrap-distance-left:0;mso-wrap-distance-right:0" coordsize="148590,149860" o:gfxdata="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">
                       <v:shape id="Graphic 18" o:spid="_x0000_s1027" style="position:absolute;left:6349;top:6349;width:135890;height:137160;visibility:visible;mso-wrap-style:square;v-text-anchor:top" coordsize="135890,137160" o:gfxdata="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" path="m,137058r135827,l135827,,,,,137058xe" filled="f" strokeweight=".35275mm">
                         <v:path arrowok="t"/>
                       </v:shape>
@@ -5852,7 +6059,7 @@
         </w:tc>
         <w:tc>
           <w:tcPr>
-            <w:tcW w:w="273" w:type="dxa"/>
+            <w:tcW w:w="363" w:type="dxa"/>
             <w:tcBorders>
               <w:top w:val="double" w:sz="6" w:space="0" w:color="9F9F9F"/>
               <w:left w:val="double" w:sz="6" w:space="0" w:color="9F9F9F"/>
@@ -5881,7 +6088,7 @@
         </w:tc>
         <w:tc>
           <w:tcPr>
-            <w:tcW w:w="450" w:type="dxa"/>
+            <w:tcW w:w="360" w:type="dxa"/>
             <w:tcBorders>
               <w:top w:val="double" w:sz="6" w:space="0" w:color="9F9F9F"/>
               <w:left w:val="double" w:sz="6" w:space="0" w:color="9F9F9F"/>
@@ -6221,7 +6428,7 @@
               <mc:AlternateContent>
                 <mc:Choice Requires="wpg">
                   <w:drawing>
-                    <wp:anchor distT="0" distB="0" distL="114300" distR="114300" simplePos="0" relativeHeight="251677696" behindDoc="1" locked="0" layoutInCell="1" allowOverlap="1" wp14:anchorId="5454D7E8" wp14:editId="0396AA79">
+                    <wp:anchor distT="0" distB="0" distL="114300" distR="114300" simplePos="0" relativeHeight="251662848" behindDoc="1" locked="0" layoutInCell="1" allowOverlap="1" wp14:anchorId="5454D7E8" wp14:editId="0396AA79">
                       <wp:simplePos x="0" y="0"/>
                       <wp:positionH relativeFrom="column">
                         <wp:posOffset>19558</wp:posOffset>
@@ -6307,7 +6514,7 @@
                 </mc:Choice>
                 <mc:Fallback>
                   <w:pict>
-                    <v:group w14:anchorId="69C94081" id="Group 19" o:spid="_x0000_s1026" style="position:absolute;margin-left:1.55pt;margin-top:.05pt;width:11.35pt;height:11.45pt;z-index:-251638784" coordsize="144145,145415" o:gfxdata="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">
+                    <v:group w14:anchorId="7482D071" id="Group 19" o:spid="_x0000_s1026" style="position:absolute;margin-left:1.55pt;margin-top:.05pt;width:11.35pt;height:11.45pt;z-index:-251653632" coordsize="144145,145415" o:gfxdata="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">
                       <v:shape id="Graphic 20" o:spid="_x0000_s1027" style="position:absolute;left:6349;top:6349;width:131445;height:132715;visibility:visible;mso-wrap-style:square;v-text-anchor:top" coordsize="131445,132715" o:gfxdata="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" path="m,132461r131242,l131242,,,,,132461xe" filled="f" strokeweight=".35275mm">
                         <v:path arrowok="t"/>
                       </v:shape>
@@ -6493,7 +6700,7 @@
         </w:tc>
         <w:tc>
           <w:tcPr>
-            <w:tcW w:w="273" w:type="dxa"/>
+            <w:tcW w:w="363" w:type="dxa"/>
             <w:tcBorders>
               <w:top w:val="double" w:sz="6" w:space="0" w:color="9F9F9F"/>
               <w:left w:val="double" w:sz="6" w:space="0" w:color="9F9F9F"/>
@@ -6522,7 +6729,7 @@
         </w:tc>
         <w:tc>
           <w:tcPr>
-            <w:tcW w:w="450" w:type="dxa"/>
+            <w:tcW w:w="360" w:type="dxa"/>
             <w:tcBorders>
               <w:top w:val="double" w:sz="6" w:space="0" w:color="9F9F9F"/>
               <w:left w:val="double" w:sz="6" w:space="0" w:color="9F9F9F"/>
@@ -6797,6 +7004,44 @@
               <w:rPr>
                 <w:sz w:val="18"/>
                 <w:szCs w:val="18"/>
+                <w:highlight w:val="magenta"/>
+                <w:lang w:val="en-US"/>
+              </w:rPr>
+            </w:pPr>
+            <w:r>
+              <w:rPr>
+                <w:sz w:val="18"/>
+                <w:szCs w:val="18"/>
+                <w:highlight w:val="magenta"/>
+              </w:rPr>
+              <w:t xml:space="preserve"> </w:t>
+            </w:r>
+            <w:r>
+              <w:rPr>
+                <w:sz w:val="18"/>
+                <w:szCs w:val="18"/>
+                <w:highlight w:val="magenta"/>
+              </w:rPr>
+              <w:t>{{</w:t>
+            </w:r>
+            <w:proofErr w:type="spellStart"/>
+            <w:r>
+              <w:rPr>
+                <w:sz w:val="18"/>
+                <w:szCs w:val="18"/>
+                <w:highlight w:val="magenta"/>
+                <w:lang w:val="en-US"/>
+              </w:rPr>
+              <w:t>tva</w:t>
+            </w:r>
+            <w:proofErr w:type="spellEnd"/>
+          </w:p>
+          <w:p>
+            <w:pPr>
+              <w:pStyle w:val="TableParagraph"/>
+              <w:rPr>
+                <w:sz w:val="18"/>
+                <w:szCs w:val="18"/>
                 <w:highlight w:val="red"/>
               </w:rPr>
             </w:pPr>
@@ -6804,31 +7049,7 @@
               <w:rPr>
                 <w:sz w:val="18"/>
                 <w:szCs w:val="18"/>
-                <w:highlight w:val="red"/>
-              </w:rPr>
-              <w:t xml:space="preserve"> </w:t>
-            </w:r>
-            <w:r>
-              <w:rPr>
-                <w:sz w:val="18"/>
-                <w:szCs w:val="18"/>
-                <w:highlight w:val="red"/>
-              </w:rPr>
-              <w:t>{{</w:t>
-            </w:r>
-            <w:r>
-              <w:rPr>
-                <w:sz w:val="18"/>
-                <w:szCs w:val="18"/>
-                <w:highlight w:val="red"/>
-              </w:rPr>
-              <w:t>TVA</w:t>
-            </w:r>
-            <w:r>
-              <w:rPr>
-                <w:sz w:val="18"/>
-                <w:szCs w:val="18"/>
-                <w:highlight w:val="red"/>
+                <w:highlight w:val="magenta"/>
               </w:rPr>
               <w:t>}}</w:t>
             </w:r>
@@ -7062,7 +7283,7 @@
                 <w:rFonts w:ascii="Times New Roman"/>
                 <w:sz w:val="18"/>
                 <w:szCs w:val="18"/>
-                <w:highlight w:val="red"/>
+                <w:highlight w:val="magenta"/>
               </w:rPr>
             </w:pPr>
           </w:p>
@@ -7074,23 +7295,57 @@
                 <w:rFonts w:ascii="Times New Roman"/>
                 <w:sz w:val="18"/>
                 <w:szCs w:val="18"/>
-                <w:highlight w:val="red"/>
-              </w:rPr>
-            </w:pPr>
-            <w:r>
-              <w:rPr>
-                <w:rFonts w:ascii="Times New Roman"/>
-                <w:sz w:val="18"/>
-                <w:szCs w:val="18"/>
-                <w:highlight w:val="red"/>
-              </w:rPr>
-              <w:t>{{C8}}</w:t>
-            </w:r>
-          </w:p>
-        </w:tc>
-        <w:tc>
-          <w:tcPr>
-            <w:tcW w:w="273" w:type="dxa"/>
+                <w:highlight w:val="magenta"/>
+                <w:lang w:val="en-US"/>
+              </w:rPr>
+            </w:pPr>
+            <w:r>
+              <w:rPr>
+                <w:rFonts w:ascii="Times New Roman"/>
+                <w:sz w:val="18"/>
+                <w:szCs w:val="18"/>
+                <w:highlight w:val="magenta"/>
+              </w:rPr>
+              <w:t>{{</w:t>
+            </w:r>
+            <w:proofErr w:type="spellStart"/>
+            <w:r>
+              <w:rPr>
+                <w:rFonts w:ascii="Times New Roman"/>
+                <w:sz w:val="18"/>
+                <w:szCs w:val="18"/>
+                <w:highlight w:val="magenta"/>
+                <w:lang w:val="en-US"/>
+              </w:rPr>
+              <w:t>cae</w:t>
+            </w:r>
+            <w:proofErr w:type="spellEnd"/>
+          </w:p>
+          <w:p>
+            <w:pPr>
+              <w:pStyle w:val="TableParagraph"/>
+              <w:jc w:val="center"/>
+              <w:rPr>
+                <w:rFonts w:ascii="Times New Roman"/>
+                <w:sz w:val="18"/>
+                <w:szCs w:val="18"/>
+                <w:highlight w:val="magenta"/>
+              </w:rPr>
+            </w:pPr>
+            <w:r>
+              <w:rPr>
+                <w:rFonts w:ascii="Times New Roman"/>
+                <w:sz w:val="18"/>
+                <w:szCs w:val="18"/>
+                <w:highlight w:val="magenta"/>
+              </w:rPr>
+              <w:t>8}}</w:t>
+            </w:r>
+          </w:p>
+        </w:tc>
+        <w:tc>
+          <w:tcPr>
+            <w:tcW w:w="363" w:type="dxa"/>
             <w:tcBorders>
               <w:top w:val="double" w:sz="6" w:space="0" w:color="9F9F9F"/>
               <w:left w:val="double" w:sz="6" w:space="0" w:color="9F9F9F"/>
@@ -7106,7 +7361,7 @@
                 <w:rFonts w:ascii="Times New Roman"/>
                 <w:sz w:val="18"/>
                 <w:szCs w:val="18"/>
-                <w:highlight w:val="red"/>
+                <w:highlight w:val="magenta"/>
               </w:rPr>
             </w:pPr>
           </w:p>
@@ -7118,23 +7373,57 @@
                 <w:rFonts w:ascii="Times New Roman"/>
                 <w:sz w:val="18"/>
                 <w:szCs w:val="18"/>
-                <w:highlight w:val="red"/>
-              </w:rPr>
-            </w:pPr>
-            <w:r>
-              <w:rPr>
-                <w:rFonts w:ascii="Times New Roman"/>
-                <w:sz w:val="18"/>
-                <w:szCs w:val="18"/>
-                <w:highlight w:val="red"/>
-              </w:rPr>
-              <w:t>{{C7}}</w:t>
-            </w:r>
-          </w:p>
-        </w:tc>
-        <w:tc>
-          <w:tcPr>
-            <w:tcW w:w="450" w:type="dxa"/>
+                <w:highlight w:val="magenta"/>
+                <w:lang w:val="en-US"/>
+              </w:rPr>
+            </w:pPr>
+            <w:r>
+              <w:rPr>
+                <w:rFonts w:ascii="Times New Roman"/>
+                <w:sz w:val="18"/>
+                <w:szCs w:val="18"/>
+                <w:highlight w:val="magenta"/>
+              </w:rPr>
+              <w:t>{{</w:t>
+            </w:r>
+            <w:proofErr w:type="spellStart"/>
+            <w:r>
+              <w:rPr>
+                <w:rFonts w:ascii="Times New Roman"/>
+                <w:sz w:val="18"/>
+                <w:szCs w:val="18"/>
+                <w:highlight w:val="magenta"/>
+                <w:lang w:val="en-US"/>
+              </w:rPr>
+              <w:t>cae</w:t>
+            </w:r>
+            <w:proofErr w:type="spellEnd"/>
+          </w:p>
+          <w:p>
+            <w:pPr>
+              <w:pStyle w:val="TableParagraph"/>
+              <w:jc w:val="center"/>
+              <w:rPr>
+                <w:rFonts w:ascii="Times New Roman"/>
+                <w:sz w:val="18"/>
+                <w:szCs w:val="18"/>
+                <w:highlight w:val="magenta"/>
+              </w:rPr>
+            </w:pPr>
+            <w:r>
+              <w:rPr>
+                <w:rFonts w:ascii="Times New Roman"/>
+                <w:sz w:val="18"/>
+                <w:szCs w:val="18"/>
+                <w:highlight w:val="magenta"/>
+              </w:rPr>
+              <w:t>7}}</w:t>
+            </w:r>
+          </w:p>
+        </w:tc>
+        <w:tc>
+          <w:tcPr>
+            <w:tcW w:w="360" w:type="dxa"/>
             <w:tcBorders>
               <w:top w:val="double" w:sz="6" w:space="0" w:color="9F9F9F"/>
               <w:left w:val="double" w:sz="6" w:space="0" w:color="9F9F9F"/>
@@ -7150,7 +7439,7 @@
                 <w:rFonts w:ascii="Times New Roman"/>
                 <w:sz w:val="18"/>
                 <w:szCs w:val="18"/>
-                <w:highlight w:val="red"/>
+                <w:highlight w:val="magenta"/>
               </w:rPr>
             </w:pPr>
           </w:p>
@@ -7162,17 +7451,51 @@
                 <w:rFonts w:ascii="Times New Roman"/>
                 <w:sz w:val="18"/>
                 <w:szCs w:val="18"/>
-                <w:highlight w:val="red"/>
-              </w:rPr>
-            </w:pPr>
-            <w:r>
-              <w:rPr>
-                <w:rFonts w:ascii="Times New Roman"/>
-                <w:sz w:val="18"/>
-                <w:szCs w:val="18"/>
-                <w:highlight w:val="red"/>
-              </w:rPr>
-              <w:t>{{C6}}</w:t>
+                <w:highlight w:val="magenta"/>
+                <w:lang w:val="en-US"/>
+              </w:rPr>
+            </w:pPr>
+            <w:r>
+              <w:rPr>
+                <w:rFonts w:ascii="Times New Roman"/>
+                <w:sz w:val="18"/>
+                <w:szCs w:val="18"/>
+                <w:highlight w:val="magenta"/>
+              </w:rPr>
+              <w:t>{{</w:t>
+            </w:r>
+            <w:proofErr w:type="spellStart"/>
+            <w:r>
+              <w:rPr>
+                <w:rFonts w:ascii="Times New Roman"/>
+                <w:sz w:val="18"/>
+                <w:szCs w:val="18"/>
+                <w:highlight w:val="magenta"/>
+                <w:lang w:val="en-US"/>
+              </w:rPr>
+              <w:t>cae</w:t>
+            </w:r>
+            <w:proofErr w:type="spellEnd"/>
+          </w:p>
+          <w:p>
+            <w:pPr>
+              <w:pStyle w:val="TableParagraph"/>
+              <w:jc w:val="center"/>
+              <w:rPr>
+                <w:rFonts w:ascii="Times New Roman"/>
+                <w:sz w:val="18"/>
+                <w:szCs w:val="18"/>
+                <w:highlight w:val="magenta"/>
+              </w:rPr>
+            </w:pPr>
+            <w:r>
+              <w:rPr>
+                <w:rFonts w:ascii="Times New Roman"/>
+                <w:sz w:val="18"/>
+                <w:szCs w:val="18"/>
+                <w:highlight w:val="magenta"/>
+              </w:rPr>
+              <w:t>6}}</w:t>
             </w:r>
           </w:p>
         </w:tc>
@@ -7194,7 +7517,7 @@
                 <w:rFonts w:ascii="Times New Roman"/>
                 <w:sz w:val="18"/>
                 <w:szCs w:val="18"/>
-                <w:highlight w:val="red"/>
+                <w:highlight w:val="magenta"/>
               </w:rPr>
             </w:pPr>
           </w:p>
@@ -7206,33 +7529,58 @@
                 <w:rFonts w:ascii="Times New Roman"/>
                 <w:sz w:val="18"/>
                 <w:szCs w:val="18"/>
-                <w:highlight w:val="red"/>
-              </w:rPr>
-            </w:pPr>
-            <w:r>
-              <w:rPr>
-                <w:rFonts w:ascii="Times New Roman"/>
-                <w:sz w:val="18"/>
-                <w:szCs w:val="18"/>
-                <w:highlight w:val="red"/>
+                <w:highlight w:val="magenta"/>
+                <w:lang w:val="en-US"/>
+              </w:rPr>
+            </w:pPr>
+            <w:r>
+              <w:rPr>
+                <w:rFonts w:ascii="Times New Roman"/>
+                <w:sz w:val="18"/>
+                <w:szCs w:val="18"/>
+                <w:highlight w:val="magenta"/>
               </w:rPr>
               <w:t>{{</w:t>
             </w:r>
-            <w:r>
-              <w:rPr>
-                <w:rFonts w:ascii="Times New Roman"/>
-                <w:sz w:val="18"/>
-                <w:szCs w:val="18"/>
-                <w:highlight w:val="red"/>
-              </w:rPr>
-              <w:t>C5</w:t>
-            </w:r>
-            <w:r>
-              <w:rPr>
-                <w:rFonts w:ascii="Times New Roman"/>
-                <w:sz w:val="18"/>
-                <w:szCs w:val="18"/>
-                <w:highlight w:val="red"/>
+            <w:proofErr w:type="spellStart"/>
+            <w:r>
+              <w:rPr>
+                <w:rFonts w:ascii="Times New Roman"/>
+                <w:sz w:val="18"/>
+                <w:szCs w:val="18"/>
+                <w:highlight w:val="magenta"/>
+                <w:lang w:val="en-US"/>
+              </w:rPr>
+              <w:t>cae</w:t>
+            </w:r>
+            <w:proofErr w:type="spellEnd"/>
+          </w:p>
+          <w:p>
+            <w:pPr>
+              <w:pStyle w:val="TableParagraph"/>
+              <w:jc w:val="center"/>
+              <w:rPr>
+                <w:rFonts w:ascii="Times New Roman"/>
+                <w:sz w:val="18"/>
+                <w:szCs w:val="18"/>
+                <w:highlight w:val="magenta"/>
+              </w:rPr>
+            </w:pPr>
+            <w:r>
+              <w:rPr>
+                <w:rFonts w:ascii="Times New Roman"/>
+                <w:sz w:val="18"/>
+                <w:szCs w:val="18"/>
+                <w:highlight w:val="magenta"/>
+              </w:rPr>
+              <w:t>5</w:t>
+            </w:r>
+            <w:r>
+              <w:rPr>
+                <w:rFonts w:ascii="Times New Roman"/>
+                <w:sz w:val="18"/>
+                <w:szCs w:val="18"/>
+                <w:highlight w:val="magenta"/>
               </w:rPr>
               <w:t>}}</w:t>
             </w:r>
@@ -7257,7 +7605,7 @@
                 <w:rFonts w:ascii="Times New Roman"/>
                 <w:sz w:val="18"/>
                 <w:szCs w:val="18"/>
-                <w:highlight w:val="red"/>
+                <w:highlight w:val="magenta"/>
               </w:rPr>
             </w:pPr>
           </w:p>
@@ -7269,33 +7617,58 @@
                 <w:rFonts w:ascii="Times New Roman"/>
                 <w:sz w:val="18"/>
                 <w:szCs w:val="18"/>
-                <w:highlight w:val="red"/>
-              </w:rPr>
-            </w:pPr>
-            <w:r>
-              <w:rPr>
-                <w:rFonts w:ascii="Times New Roman"/>
-                <w:sz w:val="18"/>
-                <w:szCs w:val="18"/>
-                <w:highlight w:val="red"/>
+                <w:highlight w:val="magenta"/>
+                <w:lang w:val="en-US"/>
+              </w:rPr>
+            </w:pPr>
+            <w:r>
+              <w:rPr>
+                <w:rFonts w:ascii="Times New Roman"/>
+                <w:sz w:val="18"/>
+                <w:szCs w:val="18"/>
+                <w:highlight w:val="magenta"/>
               </w:rPr>
               <w:t>{{</w:t>
             </w:r>
-            <w:r>
-              <w:rPr>
-                <w:rFonts w:ascii="Times New Roman"/>
-                <w:sz w:val="18"/>
-                <w:szCs w:val="18"/>
-                <w:highlight w:val="red"/>
-              </w:rPr>
-              <w:t>C4</w:t>
-            </w:r>
-            <w:r>
-              <w:rPr>
-                <w:rFonts w:ascii="Times New Roman"/>
-                <w:sz w:val="18"/>
-                <w:szCs w:val="18"/>
-                <w:highlight w:val="red"/>
+            <w:proofErr w:type="spellStart"/>
+            <w:r>
+              <w:rPr>
+                <w:rFonts w:ascii="Times New Roman"/>
+                <w:sz w:val="18"/>
+                <w:szCs w:val="18"/>
+                <w:highlight w:val="magenta"/>
+                <w:lang w:val="en-US"/>
+              </w:rPr>
+              <w:t>cae</w:t>
+            </w:r>
+            <w:proofErr w:type="spellEnd"/>
+          </w:p>
+          <w:p>
+            <w:pPr>
+              <w:pStyle w:val="TableParagraph"/>
+              <w:jc w:val="center"/>
+              <w:rPr>
+                <w:rFonts w:ascii="Times New Roman"/>
+                <w:sz w:val="18"/>
+                <w:szCs w:val="18"/>
+                <w:highlight w:val="magenta"/>
+              </w:rPr>
+            </w:pPr>
+            <w:r>
+              <w:rPr>
+                <w:rFonts w:ascii="Times New Roman"/>
+                <w:sz w:val="18"/>
+                <w:szCs w:val="18"/>
+                <w:highlight w:val="magenta"/>
+              </w:rPr>
+              <w:t>4</w:t>
+            </w:r>
+            <w:r>
+              <w:rPr>
+                <w:rFonts w:ascii="Times New Roman"/>
+                <w:sz w:val="18"/>
+                <w:szCs w:val="18"/>
+                <w:highlight w:val="magenta"/>
               </w:rPr>
               <w:t>}}</w:t>
             </w:r>
@@ -7320,7 +7693,7 @@
                 <w:rFonts w:ascii="Times New Roman"/>
                 <w:sz w:val="18"/>
                 <w:szCs w:val="18"/>
-                <w:highlight w:val="red"/>
+                <w:highlight w:val="magenta"/>
               </w:rPr>
             </w:pPr>
           </w:p>
@@ -7332,33 +7705,58 @@
                 <w:rFonts w:ascii="Times New Roman"/>
                 <w:sz w:val="18"/>
                 <w:szCs w:val="18"/>
-                <w:highlight w:val="red"/>
-              </w:rPr>
-            </w:pPr>
-            <w:r>
-              <w:rPr>
-                <w:rFonts w:ascii="Times New Roman"/>
-                <w:sz w:val="18"/>
-                <w:szCs w:val="18"/>
-                <w:highlight w:val="red"/>
+                <w:highlight w:val="magenta"/>
+                <w:lang w:val="en-US"/>
+              </w:rPr>
+            </w:pPr>
+            <w:r>
+              <w:rPr>
+                <w:rFonts w:ascii="Times New Roman"/>
+                <w:sz w:val="18"/>
+                <w:szCs w:val="18"/>
+                <w:highlight w:val="magenta"/>
               </w:rPr>
               <w:t>{{</w:t>
             </w:r>
-            <w:r>
-              <w:rPr>
-                <w:rFonts w:ascii="Times New Roman"/>
-                <w:sz w:val="18"/>
-                <w:szCs w:val="18"/>
-                <w:highlight w:val="red"/>
-              </w:rPr>
-              <w:t>C3</w:t>
-            </w:r>
-            <w:r>
-              <w:rPr>
-                <w:rFonts w:ascii="Times New Roman"/>
-                <w:sz w:val="18"/>
-                <w:szCs w:val="18"/>
-                <w:highlight w:val="red"/>
+            <w:proofErr w:type="spellStart"/>
+            <w:r>
+              <w:rPr>
+                <w:rFonts w:ascii="Times New Roman"/>
+                <w:sz w:val="18"/>
+                <w:szCs w:val="18"/>
+                <w:highlight w:val="magenta"/>
+                <w:lang w:val="en-US"/>
+              </w:rPr>
+              <w:t>cae</w:t>
+            </w:r>
+            <w:proofErr w:type="spellEnd"/>
+          </w:p>
+          <w:p>
+            <w:pPr>
+              <w:pStyle w:val="TableParagraph"/>
+              <w:jc w:val="center"/>
+              <w:rPr>
+                <w:rFonts w:ascii="Times New Roman"/>
+                <w:sz w:val="18"/>
+                <w:szCs w:val="18"/>
+                <w:highlight w:val="magenta"/>
+              </w:rPr>
+            </w:pPr>
+            <w:r>
+              <w:rPr>
+                <w:rFonts w:ascii="Times New Roman"/>
+                <w:sz w:val="18"/>
+                <w:szCs w:val="18"/>
+                <w:highlight w:val="magenta"/>
+              </w:rPr>
+              <w:t>3</w:t>
+            </w:r>
+            <w:r>
+              <w:rPr>
+                <w:rFonts w:ascii="Times New Roman"/>
+                <w:sz w:val="18"/>
+                <w:szCs w:val="18"/>
+                <w:highlight w:val="magenta"/>
               </w:rPr>
               <w:t>}}</w:t>
             </w:r>
@@ -7383,7 +7781,7 @@
                 <w:rFonts w:ascii="Times New Roman"/>
                 <w:sz w:val="18"/>
                 <w:szCs w:val="18"/>
-                <w:highlight w:val="red"/>
+                <w:highlight w:val="magenta"/>
               </w:rPr>
             </w:pPr>
           </w:p>
@@ -7395,33 +7793,58 @@
                 <w:rFonts w:ascii="Times New Roman"/>
                 <w:sz w:val="18"/>
                 <w:szCs w:val="18"/>
-                <w:highlight w:val="red"/>
-              </w:rPr>
-            </w:pPr>
-            <w:r>
-              <w:rPr>
-                <w:rFonts w:ascii="Times New Roman"/>
-                <w:sz w:val="18"/>
-                <w:szCs w:val="18"/>
-                <w:highlight w:val="red"/>
+                <w:highlight w:val="magenta"/>
+                <w:lang w:val="en-US"/>
+              </w:rPr>
+            </w:pPr>
+            <w:r>
+              <w:rPr>
+                <w:rFonts w:ascii="Times New Roman"/>
+                <w:sz w:val="18"/>
+                <w:szCs w:val="18"/>
+                <w:highlight w:val="magenta"/>
               </w:rPr>
               <w:t>{{</w:t>
             </w:r>
-            <w:r>
-              <w:rPr>
-                <w:rFonts w:ascii="Times New Roman"/>
-                <w:sz w:val="18"/>
-                <w:szCs w:val="18"/>
-                <w:highlight w:val="red"/>
-              </w:rPr>
-              <w:t>C2</w:t>
-            </w:r>
-            <w:r>
-              <w:rPr>
-                <w:rFonts w:ascii="Times New Roman"/>
-                <w:sz w:val="18"/>
-                <w:szCs w:val="18"/>
-                <w:highlight w:val="red"/>
+            <w:proofErr w:type="spellStart"/>
+            <w:r>
+              <w:rPr>
+                <w:rFonts w:ascii="Times New Roman"/>
+                <w:sz w:val="18"/>
+                <w:szCs w:val="18"/>
+                <w:highlight w:val="magenta"/>
+                <w:lang w:val="en-US"/>
+              </w:rPr>
+              <w:t>cae</w:t>
+            </w:r>
+            <w:proofErr w:type="spellEnd"/>
+          </w:p>
+          <w:p>
+            <w:pPr>
+              <w:pStyle w:val="TableParagraph"/>
+              <w:jc w:val="center"/>
+              <w:rPr>
+                <w:rFonts w:ascii="Times New Roman"/>
+                <w:sz w:val="18"/>
+                <w:szCs w:val="18"/>
+                <w:highlight w:val="magenta"/>
+              </w:rPr>
+            </w:pPr>
+            <w:r>
+              <w:rPr>
+                <w:rFonts w:ascii="Times New Roman"/>
+                <w:sz w:val="18"/>
+                <w:szCs w:val="18"/>
+                <w:highlight w:val="magenta"/>
+              </w:rPr>
+              <w:t>2</w:t>
+            </w:r>
+            <w:r>
+              <w:rPr>
+                <w:rFonts w:ascii="Times New Roman"/>
+                <w:sz w:val="18"/>
+                <w:szCs w:val="18"/>
+                <w:highlight w:val="magenta"/>
               </w:rPr>
               <w:t>}}</w:t>
             </w:r>
@@ -7446,7 +7869,7 @@
                 <w:rFonts w:ascii="Times New Roman"/>
                 <w:sz w:val="18"/>
                 <w:szCs w:val="18"/>
-                <w:highlight w:val="red"/>
+                <w:highlight w:val="magenta"/>
               </w:rPr>
             </w:pPr>
           </w:p>
@@ -7458,33 +7881,58 @@
                 <w:rFonts w:ascii="Times New Roman"/>
                 <w:sz w:val="18"/>
                 <w:szCs w:val="18"/>
-                <w:highlight w:val="red"/>
-              </w:rPr>
-            </w:pPr>
-            <w:r>
-              <w:rPr>
-                <w:rFonts w:ascii="Times New Roman"/>
-                <w:sz w:val="18"/>
-                <w:szCs w:val="18"/>
-                <w:highlight w:val="red"/>
+                <w:highlight w:val="magenta"/>
+                <w:lang w:val="en-US"/>
+              </w:rPr>
+            </w:pPr>
+            <w:r>
+              <w:rPr>
+                <w:rFonts w:ascii="Times New Roman"/>
+                <w:sz w:val="18"/>
+                <w:szCs w:val="18"/>
+                <w:highlight w:val="magenta"/>
               </w:rPr>
               <w:t>{{</w:t>
             </w:r>
-            <w:r>
-              <w:rPr>
-                <w:rFonts w:ascii="Times New Roman"/>
-                <w:sz w:val="18"/>
-                <w:szCs w:val="18"/>
-                <w:highlight w:val="red"/>
-              </w:rPr>
-              <w:t>C1</w:t>
-            </w:r>
-            <w:r>
-              <w:rPr>
-                <w:rFonts w:ascii="Times New Roman"/>
-                <w:sz w:val="18"/>
-                <w:szCs w:val="18"/>
-                <w:highlight w:val="red"/>
+            <w:proofErr w:type="spellStart"/>
+            <w:r>
+              <w:rPr>
+                <w:rFonts w:ascii="Times New Roman"/>
+                <w:sz w:val="18"/>
+                <w:szCs w:val="18"/>
+                <w:highlight w:val="magenta"/>
+                <w:lang w:val="en-US"/>
+              </w:rPr>
+              <w:t>cae</w:t>
+            </w:r>
+            <w:proofErr w:type="spellEnd"/>
+          </w:p>
+          <w:p>
+            <w:pPr>
+              <w:pStyle w:val="TableParagraph"/>
+              <w:jc w:val="center"/>
+              <w:rPr>
+                <w:rFonts w:ascii="Times New Roman"/>
+                <w:sz w:val="18"/>
+                <w:szCs w:val="18"/>
+                <w:highlight w:val="magenta"/>
+              </w:rPr>
+            </w:pPr>
+            <w:r>
+              <w:rPr>
+                <w:rFonts w:ascii="Times New Roman"/>
+                <w:sz w:val="18"/>
+                <w:szCs w:val="18"/>
+                <w:highlight w:val="magenta"/>
+              </w:rPr>
+              <w:t>1</w:t>
+            </w:r>
+            <w:r>
+              <w:rPr>
+                <w:rFonts w:ascii="Times New Roman"/>
+                <w:sz w:val="18"/>
+                <w:szCs w:val="18"/>
+                <w:highlight w:val="magenta"/>
               </w:rPr>
               <w:t>}}</w:t>
             </w:r>
@@ -7526,7 +7974,7 @@
               <mc:AlternateContent>
                 <mc:Choice Requires="wpg">
                   <w:drawing>
-                    <wp:anchor distT="0" distB="0" distL="0" distR="0" simplePos="0" relativeHeight="251667456" behindDoc="1" locked="0" layoutInCell="1" allowOverlap="1" wp14:anchorId="5454D7EA" wp14:editId="5454D7EB">
+                    <wp:anchor distT="0" distB="0" distL="0" distR="0" simplePos="0" relativeHeight="251659776" behindDoc="1" locked="0" layoutInCell="1" allowOverlap="1" wp14:anchorId="5454D7EA" wp14:editId="5454D7EB">
                       <wp:simplePos x="0" y="0"/>
                       <wp:positionH relativeFrom="column">
                         <wp:posOffset>-3645</wp:posOffset>
@@ -7612,7 +8060,7 @@
                 </mc:Choice>
                 <mc:Fallback>
                   <w:pict>
-                    <v:group w14:anchorId="1913502F" id="Group 21" o:spid="_x0000_s1026" style="position:absolute;margin-left:-.3pt;margin-top:-23.1pt;width:11.35pt;height:11.8pt;z-index:-251649024;mso-wrap-distance-left:0;mso-wrap-distance-right:0" coordsize="144145,149860" o:gfxdata="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">
+                    <v:group w14:anchorId="4A979F0C" id="Group 21" o:spid="_x0000_s1026" style="position:absolute;margin-left:-.3pt;margin-top:-23.1pt;width:11.35pt;height:11.8pt;z-index:-251656704;mso-wrap-distance-left:0;mso-wrap-distance-right:0" coordsize="144145,149860" o:gfxdata="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">
                       <v:shape id="Graphic 22" o:spid="_x0000_s1027" style="position:absolute;left:6349;top:6349;width:131445;height:137160;visibility:visible;mso-wrap-style:square;v-text-anchor:top" coordsize="131445,137160" o:gfxdata="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" path="m,137058r131229,l131229,,,,,137058xe" filled="f" strokeweight=".35275mm">
                         <v:path arrowok="t"/>
                       </v:shape>
@@ -8245,15 +8693,15 @@
                 <w:b/>
                 <w:sz w:val="18"/>
                 <w:szCs w:val="18"/>
-                <w:highlight w:val="red"/>
-              </w:rPr>
-            </w:pPr>
-            <w:r>
-              <w:rPr>
-                <w:b/>
-                <w:sz w:val="18"/>
-                <w:szCs w:val="18"/>
-                <w:highlight w:val="red"/>
+                <w:highlight w:val="magenta"/>
+              </w:rPr>
+            </w:pPr>
+            <w:r>
+              <w:rPr>
+                <w:b/>
+                <w:sz w:val="18"/>
+                <w:szCs w:val="18"/>
+                <w:highlight w:val="magenta"/>
               </w:rPr>
               <w:t xml:space="preserve"> </w:t>
             </w:r>
@@ -8266,7 +8714,8 @@
               <w:rPr>
                 <w:sz w:val="18"/>
                 <w:szCs w:val="18"/>
-                <w:highlight w:val="red"/>
+                <w:highlight w:val="magenta"/>
+                <w:lang w:val="en-US"/>
               </w:rPr>
             </w:pPr>
             <w:r>
@@ -8275,12 +8724,12 @@
                 <w:position w:val="-4"/>
                 <w:sz w:val="18"/>
                 <w:szCs w:val="18"/>
-                <w:highlight w:val="red"/>
+                <w:highlight w:val="magenta"/>
               </w:rPr>
               <mc:AlternateContent>
                 <mc:Choice Requires="wpg">
                   <w:drawing>
-                    <wp:anchor distT="0" distB="0" distL="114300" distR="114300" simplePos="0" relativeHeight="251679232" behindDoc="1" locked="0" layoutInCell="1" allowOverlap="1" wp14:anchorId="5454D7EC" wp14:editId="657C3D49">
+                    <wp:anchor distT="0" distB="0" distL="114300" distR="114300" simplePos="0" relativeHeight="251663872" behindDoc="1" locked="0" layoutInCell="1" allowOverlap="1" wp14:anchorId="5454D7EC" wp14:editId="657C3D49">
                       <wp:simplePos x="0" y="0"/>
                       <wp:positionH relativeFrom="column">
                         <wp:posOffset>15900</wp:posOffset>
@@ -8366,7 +8815,7 @@
                 </mc:Choice>
                 <mc:Fallback>
                   <w:pict>
-                    <v:group w14:anchorId="43CD11EC" id="Group 23" o:spid="_x0000_s1026" style="position:absolute;margin-left:1.25pt;margin-top:-1.65pt;width:11.75pt;height:12.35pt;z-index:-251637248" coordsize="149225,156845" o:gfxdata="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">
+                    <v:group w14:anchorId="62EAD9C4" id="Group 23" o:spid="_x0000_s1026" style="position:absolute;margin-left:1.25pt;margin-top:-1.65pt;width:11.75pt;height:12.35pt;z-index:-251652608" coordsize="149225,156845" o:gfxdata="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">
                       <v:shape id="Graphic 24" o:spid="_x0000_s1027" style="position:absolute;left:6350;top:6350;width:136525;height:144145;visibility:visible;mso-wrap-style:square;v-text-anchor:top" coordsize="136525,144145" o:gfxdata="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" path="m,143725r136003,l136003,,,,,143725xe" filled="f" strokeweight="1pt">
                         <v:path arrowok="t"/>
                       </v:shape>
@@ -8379,26 +8828,49 @@
               <w:rPr>
                 <w:sz w:val="18"/>
                 <w:szCs w:val="18"/>
-                <w:highlight w:val="red"/>
-              </w:rPr>
-              <w:t xml:space="preserve"> </w:t>
-            </w:r>
-            <w:r>
-              <w:rPr>
-                <w:sz w:val="18"/>
-                <w:szCs w:val="18"/>
-                <w:highlight w:val="red"/>
-              </w:rPr>
-              <w:t>{{INR_TVA}</w:t>
-            </w:r>
-            <w:r>
-              <w:rPr>
-                <w:sz w:val="18"/>
-                <w:szCs w:val="18"/>
-                <w:highlight w:val="red"/>
+                <w:highlight w:val="magenta"/>
+              </w:rPr>
+              <w:t xml:space="preserve"> </w:t>
+            </w:r>
+            <w:r>
+              <w:rPr>
+                <w:sz w:val="18"/>
+                <w:szCs w:val="18"/>
+                <w:highlight w:val="magenta"/>
+              </w:rPr>
+              <w:t>{{</w:t>
+            </w:r>
+            <w:proofErr w:type="spellStart"/>
+            <w:r>
+              <w:rPr>
+                <w:sz w:val="18"/>
+                <w:szCs w:val="18"/>
+                <w:highlight w:val="magenta"/>
+                <w:lang w:val="en-US"/>
+              </w:rPr>
+              <w:t>scop_tva</w:t>
+            </w:r>
+            <w:proofErr w:type="spellEnd"/>
+          </w:p>
+          <w:p>
+            <w:pPr>
+              <w:pStyle w:val="TableParagraph"/>
+              <w:spacing w:line="226" w:lineRule="exact"/>
+              <w:ind w:left="9"/>
+              <w:rPr>
+                <w:sz w:val="18"/>
+                <w:szCs w:val="18"/>
+                <w:highlight w:val="magenta"/>
+              </w:rPr>
+            </w:pPr>
+            <w:r>
+              <w:rPr>
+                <w:sz w:val="18"/>
+                <w:szCs w:val="18"/>
+                <w:highlight w:val="magenta"/>
               </w:rPr>
               <w:lastRenderedPageBreak/>
-              <w:t>}</w:t>
+              <w:t>}}</w:t>
             </w:r>
           </w:p>
         </w:tc>
@@ -8845,7 +9317,7 @@
                 <w:b/>
                 <w:sz w:val="18"/>
                 <w:szCs w:val="18"/>
-                <w:highlight w:val="red"/>
+                <w:highlight w:val="magenta"/>
               </w:rPr>
             </w:pPr>
           </w:p>
@@ -8857,7 +9329,8 @@
               <w:rPr>
                 <w:sz w:val="18"/>
                 <w:szCs w:val="18"/>
-                <w:highlight w:val="red"/>
+                <w:highlight w:val="magenta"/>
+                <w:lang w:val="en-US"/>
               </w:rPr>
             </w:pPr>
             <w:r>
@@ -8866,12 +9339,12 @@
                 <w:position w:val="-4"/>
                 <w:sz w:val="18"/>
                 <w:szCs w:val="18"/>
-                <w:highlight w:val="red"/>
+                <w:highlight w:val="magenta"/>
               </w:rPr>
               <mc:AlternateContent>
                 <mc:Choice Requires="wpg">
                   <w:drawing>
-                    <wp:anchor distT="0" distB="0" distL="114300" distR="114300" simplePos="0" relativeHeight="251683328" behindDoc="1" locked="0" layoutInCell="1" allowOverlap="1" wp14:anchorId="5454D7EE" wp14:editId="6F295EC6">
+                    <wp:anchor distT="0" distB="0" distL="114300" distR="114300" simplePos="0" relativeHeight="251664896" behindDoc="1" locked="0" layoutInCell="1" allowOverlap="1" wp14:anchorId="5454D7EE" wp14:editId="6F295EC6">
                       <wp:simplePos x="0" y="0"/>
                       <wp:positionH relativeFrom="column">
                         <wp:posOffset>6375</wp:posOffset>
@@ -8957,7 +9430,7 @@
                 </mc:Choice>
                 <mc:Fallback>
                   <w:pict>
-                    <v:group w14:anchorId="6169CAB1" id="Group 25" o:spid="_x0000_s1026" style="position:absolute;margin-left:.5pt;margin-top:-1.65pt;width:12.55pt;height:12.35pt;z-index:-251633152" coordsize="159385,156845" o:gfxdata="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">
+                    <v:group w14:anchorId="4C1D0147" id="Group 25" o:spid="_x0000_s1026" style="position:absolute;margin-left:.5pt;margin-top:-1.65pt;width:12.55pt;height:12.35pt;z-index:-251651584" coordsize="159385,156845" o:gfxdata="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">
                       <v:shape id="Graphic 26" o:spid="_x0000_s1027" style="position:absolute;left:6349;top:6349;width:146685;height:144145;visibility:visible;mso-wrap-style:square;v-text-anchor:top" coordsize="146685,144145" o:gfxdata="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" path="m,143713r146126,l146126,,,,,143713xe" filled="f" strokeweight=".35275mm">
                         <v:path arrowok="t"/>
                       </v:shape>
@@ -8970,17 +9443,48 @@
               <w:rPr>
                 <w:sz w:val="18"/>
                 <w:szCs w:val="18"/>
-                <w:highlight w:val="red"/>
-              </w:rPr>
-              <w:t xml:space="preserve"> </w:t>
-            </w:r>
-            <w:r>
-              <w:rPr>
-                <w:sz w:val="18"/>
-                <w:szCs w:val="18"/>
-                <w:highlight w:val="red"/>
-              </w:rPr>
-              <w:t>{{APLIC_TVA}}</w:t>
+                <w:highlight w:val="magenta"/>
+              </w:rPr>
+              <w:t xml:space="preserve"> </w:t>
+            </w:r>
+            <w:r>
+              <w:rPr>
+                <w:sz w:val="18"/>
+                <w:szCs w:val="18"/>
+                <w:highlight w:val="magenta"/>
+              </w:rPr>
+              <w:t>{{</w:t>
+            </w:r>
+            <w:proofErr w:type="spellStart"/>
+            <w:r>
+              <w:rPr>
+                <w:sz w:val="18"/>
+                <w:szCs w:val="18"/>
+                <w:highlight w:val="magenta"/>
+                <w:lang w:val="en-US"/>
+              </w:rPr>
+              <w:t>reg_norm_tva</w:t>
+            </w:r>
+            <w:proofErr w:type="spellEnd"/>
+          </w:p>
+          <w:p>
+            <w:pPr>
+              <w:pStyle w:val="TableParagraph"/>
+              <w:spacing w:line="226" w:lineRule="exact"/>
+              <w:ind w:left="12"/>
+              <w:rPr>
+                <w:sz w:val="18"/>
+                <w:szCs w:val="18"/>
+                <w:highlight w:val="magenta"/>
+              </w:rPr>
+            </w:pPr>
+            <w:r>
+              <w:rPr>
+                <w:sz w:val="18"/>
+                <w:szCs w:val="18"/>
+                <w:highlight w:val="magenta"/>
+              </w:rPr>
+              <w:t>}}</w:t>
             </w:r>
           </w:p>
         </w:tc>
@@ -9114,6 +9618,44 @@
               <w:rPr>
                 <w:sz w:val="18"/>
                 <w:szCs w:val="18"/>
+                <w:highlight w:val="magenta"/>
+                <w:lang w:val="en-US"/>
+              </w:rPr>
+            </w:pPr>
+            <w:r>
+              <w:rPr>
+                <w:sz w:val="18"/>
+                <w:szCs w:val="18"/>
+                <w:highlight w:val="magenta"/>
+              </w:rPr>
+              <w:t xml:space="preserve"> </w:t>
+            </w:r>
+            <w:r>
+              <w:rPr>
+                <w:sz w:val="18"/>
+                <w:szCs w:val="18"/>
+                <w:highlight w:val="magenta"/>
+              </w:rPr>
+              <w:t>{{</w:t>
+            </w:r>
+            <w:proofErr w:type="spellStart"/>
+            <w:r>
+              <w:rPr>
+                <w:sz w:val="18"/>
+                <w:szCs w:val="18"/>
+                <w:highlight w:val="magenta"/>
+                <w:lang w:val="en-US"/>
+              </w:rPr>
+              <w:t>pftL</w:t>
+            </w:r>
+            <w:proofErr w:type="spellEnd"/>
+          </w:p>
+          <w:p>
+            <w:pPr>
+              <w:pStyle w:val="TableParagraph"/>
+              <w:rPr>
+                <w:sz w:val="18"/>
+                <w:szCs w:val="18"/>
                 <w:highlight w:val="red"/>
               </w:rPr>
             </w:pPr>
@@ -9121,17 +9663,9 @@
               <w:rPr>
                 <w:sz w:val="18"/>
                 <w:szCs w:val="18"/>
-                <w:highlight w:val="red"/>
-              </w:rPr>
-              <w:t xml:space="preserve"> </w:t>
-            </w:r>
-            <w:r>
-              <w:rPr>
-                <w:sz w:val="18"/>
-                <w:szCs w:val="18"/>
-                <w:highlight w:val="red"/>
-              </w:rPr>
-              <w:t>{{TVA_LUN}}</w:t>
+                <w:highlight w:val="magenta"/>
+              </w:rPr>
+              <w:t>}}</w:t>
             </w:r>
           </w:p>
         </w:tc>
@@ -9162,7 +9696,7 @@
               <mc:AlternateContent>
                 <mc:Choice Requires="wpg">
                   <w:drawing>
-                    <wp:anchor distT="0" distB="0" distL="0" distR="0" simplePos="0" relativeHeight="251660800" behindDoc="1" locked="0" layoutInCell="1" allowOverlap="1" wp14:anchorId="5454D7F0" wp14:editId="5454D7F1">
+                    <wp:anchor distT="0" distB="0" distL="0" distR="0" simplePos="0" relativeHeight="251656704" behindDoc="1" locked="0" layoutInCell="1" allowOverlap="1" wp14:anchorId="5454D7F0" wp14:editId="5454D7F1">
                       <wp:simplePos x="0" y="0"/>
                       <wp:positionH relativeFrom="column">
                         <wp:posOffset>-238163</wp:posOffset>
@@ -9248,7 +9782,7 @@
                 </mc:Choice>
                 <mc:Fallback>
                   <w:pict>
-                    <v:group w14:anchorId="5EB46C61" id="Group 27" o:spid="_x0000_s1026" style="position:absolute;margin-left:-18.75pt;margin-top:-.25pt;width:12.25pt;height:12pt;z-index:-251655680;mso-wrap-distance-left:0;mso-wrap-distance-right:0" coordsize="155575,152400" o:gfxdata="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">
+                    <v:group w14:anchorId="6ED84406" id="Group 27" o:spid="_x0000_s1026" style="position:absolute;margin-left:-18.75pt;margin-top:-.25pt;width:12.25pt;height:12pt;z-index:-251659776;mso-wrap-distance-left:0;mso-wrap-distance-right:0" coordsize="155575,152400" o:gfxdata="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">
                       <v:shape id="Graphic 28" o:spid="_x0000_s1027" style="position:absolute;left:6349;top:6349;width:142875;height:139700;visibility:visible;mso-wrap-style:square;v-text-anchor:top" coordsize="142875,139700" o:gfxdata="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" path="m,139128r142481,l142481,,,,,139128xe" filled="f" strokeweight=".35275mm">
                         <v:path arrowok="t"/>
                       </v:shape>
@@ -9296,24 +9830,54 @@
               <w:rPr>
                 <w:sz w:val="18"/>
                 <w:szCs w:val="18"/>
-                <w:highlight w:val="red"/>
-              </w:rPr>
-            </w:pPr>
-            <w:r>
-              <w:rPr>
-                <w:sz w:val="18"/>
-                <w:szCs w:val="18"/>
-                <w:highlight w:val="red"/>
-              </w:rPr>
-              <w:t xml:space="preserve"> </w:t>
-            </w:r>
-            <w:r>
-              <w:rPr>
-                <w:sz w:val="18"/>
-                <w:szCs w:val="18"/>
-                <w:highlight w:val="red"/>
-              </w:rPr>
-              <w:t>{{TVA_TRIM}}</w:t>
+                <w:highlight w:val="magenta"/>
+                <w:lang w:val="en-US"/>
+              </w:rPr>
+            </w:pPr>
+            <w:r>
+              <w:rPr>
+                <w:sz w:val="18"/>
+                <w:szCs w:val="18"/>
+                <w:highlight w:val="magenta"/>
+              </w:rPr>
+              <w:t xml:space="preserve"> </w:t>
+            </w:r>
+            <w:r>
+              <w:rPr>
+                <w:sz w:val="18"/>
+                <w:szCs w:val="18"/>
+                <w:highlight w:val="magenta"/>
+              </w:rPr>
+              <w:t>{{</w:t>
+            </w:r>
+            <w:proofErr w:type="spellStart"/>
+            <w:r>
+              <w:rPr>
+                <w:sz w:val="18"/>
+                <w:szCs w:val="18"/>
+                <w:highlight w:val="magenta"/>
+                <w:lang w:val="en-US"/>
+              </w:rPr>
+              <w:t>pftT</w:t>
+            </w:r>
+            <w:proofErr w:type="spellEnd"/>
+          </w:p>
+          <w:p>
+            <w:pPr>
+              <w:pStyle w:val="TableParagraph"/>
+              <w:rPr>
+                <w:sz w:val="18"/>
+                <w:szCs w:val="18"/>
+                <w:highlight w:val="magenta"/>
+              </w:rPr>
+            </w:pPr>
+            <w:r>
+              <w:rPr>
+                <w:sz w:val="18"/>
+                <w:szCs w:val="18"/>
+                <w:highlight w:val="magenta"/>
+              </w:rPr>
+              <w:t>}}</w:t>
             </w:r>
           </w:p>
         </w:tc>
@@ -9464,15 +10028,15 @@
                 <w:rFonts w:ascii="Times New Roman"/>
                 <w:sz w:val="16"/>
                 <w:szCs w:val="16"/>
-                <w:highlight w:val="red"/>
-              </w:rPr>
-            </w:pPr>
-            <w:r>
-              <w:rPr>
-                <w:rFonts w:ascii="Times New Roman"/>
-                <w:sz w:val="18"/>
-                <w:szCs w:val="18"/>
-                <w:highlight w:val="red"/>
+                <w:highlight w:val="magenta"/>
+              </w:rPr>
+            </w:pPr>
+            <w:r>
+              <w:rPr>
+                <w:rFonts w:ascii="Times New Roman"/>
+                <w:sz w:val="18"/>
+                <w:szCs w:val="18"/>
+                <w:highlight w:val="magenta"/>
               </w:rPr>
               <w:t xml:space="preserve"> </w:t>
             </w:r>
@@ -9481,9 +10045,56 @@
                 <w:rFonts w:ascii="Times New Roman"/>
                 <w:sz w:val="16"/>
                 <w:szCs w:val="16"/>
-                <w:highlight w:val="red"/>
-              </w:rPr>
-              <w:t>{{AS1_NUME}} {{AS1_PRENUME}}</w:t>
+                <w:highlight w:val="magenta"/>
+              </w:rPr>
+              <w:t>{{</w:t>
+            </w:r>
+            <w:r>
+              <w:rPr>
+                <w:rFonts w:ascii="Times New Roman"/>
+                <w:sz w:val="16"/>
+                <w:szCs w:val="16"/>
+                <w:highlight w:val="magenta"/>
+                <w:lang w:val="en-US"/>
+              </w:rPr>
+              <w:t>as1_nume</w:t>
+            </w:r>
+            <w:r>
+              <w:rPr>
+                <w:rFonts w:ascii="Times New Roman"/>
+                <w:sz w:val="16"/>
+                <w:szCs w:val="16"/>
+                <w:highlight w:val="magenta"/>
+              </w:rPr>
+              <w:t xml:space="preserve">}} </w:t>
+            </w:r>
+            <w:r>
+              <w:rPr>
+                <w:rFonts w:ascii="Times New Roman"/>
+                <w:sz w:val="16"/>
+                <w:szCs w:val="16"/>
+                <w:highlight w:val="magenta"/>
+              </w:rPr>
+              <w:t>{{</w:t>
+            </w:r>
+            <w:r>
+              <w:rPr>
+                <w:rFonts w:ascii="Times New Roman"/>
+                <w:sz w:val="16"/>
+                <w:szCs w:val="16"/>
+                <w:highlight w:val="magenta"/>
+                <w:lang w:val="en-US"/>
+              </w:rPr>
+              <w:t>as1_prenume</w:t>
+            </w:r>
+            <w:r>
+              <w:rPr>
+                <w:rFonts w:ascii="Times New Roman"/>
+                <w:sz w:val="16"/>
+                <w:szCs w:val="16"/>
+                <w:highlight w:val="magenta"/>
+              </w:rPr>
+              <w:t>}}</w:t>
             </w:r>
           </w:p>
         </w:tc>
@@ -9707,7 +10318,7 @@
                 <w:rFonts w:ascii="Times New Roman" w:hAnsi="Times New Roman" w:cs="Times New Roman"/>
                 <w:sz w:val="18"/>
                 <w:szCs w:val="18"/>
-                <w:highlight w:val="red"/>
+                <w:highlight w:val="magenta"/>
               </w:rPr>
             </w:pPr>
             <w:r>
@@ -9715,7 +10326,7 @@
                 <w:rFonts w:ascii="Times New Roman" w:hAnsi="Times New Roman" w:cs="Times New Roman"/>
                 <w:sz w:val="18"/>
                 <w:szCs w:val="18"/>
-                <w:highlight w:val="red"/>
+                <w:highlight w:val="magenta"/>
               </w:rPr>
               <w:t>{{</w:t>
             </w:r>
@@ -9724,16 +10335,16 @@
                 <w:rFonts w:ascii="Times New Roman" w:hAnsi="Times New Roman" w:cs="Times New Roman"/>
                 <w:sz w:val="18"/>
                 <w:szCs w:val="18"/>
-                <w:highlight w:val="red"/>
-              </w:rPr>
-              <w:t>DZ</w:t>
+                <w:highlight w:val="magenta"/>
+              </w:rPr>
+              <w:t>dsz</w:t>
             </w:r>
             <w:r>
               <w:rPr>
                 <w:rFonts w:ascii="Times New Roman" w:hAnsi="Times New Roman" w:cs="Times New Roman"/>
                 <w:sz w:val="18"/>
                 <w:szCs w:val="18"/>
-                <w:highlight w:val="red"/>
+                <w:highlight w:val="magenta"/>
               </w:rPr>
               <w:t>1</w:t>
             </w:r>
@@ -9742,7 +10353,7 @@
                 <w:rFonts w:ascii="Times New Roman" w:hAnsi="Times New Roman" w:cs="Times New Roman"/>
                 <w:sz w:val="18"/>
                 <w:szCs w:val="18"/>
-                <w:highlight w:val="red"/>
+                <w:highlight w:val="magenta"/>
               </w:rPr>
               <w:t>}}</w:t>
             </w:r>
@@ -9765,7 +10376,7 @@
                 <w:rFonts w:ascii="Times New Roman" w:hAnsi="Times New Roman" w:cs="Times New Roman"/>
                 <w:sz w:val="18"/>
                 <w:szCs w:val="18"/>
-                <w:highlight w:val="red"/>
+                <w:highlight w:val="magenta"/>
               </w:rPr>
             </w:pPr>
             <w:r>
@@ -9773,7 +10384,7 @@
                 <w:rFonts w:ascii="Times New Roman" w:hAnsi="Times New Roman" w:cs="Times New Roman"/>
                 <w:sz w:val="18"/>
                 <w:szCs w:val="18"/>
-                <w:highlight w:val="red"/>
+                <w:highlight w:val="magenta"/>
               </w:rPr>
               <w:t>{{</w:t>
             </w:r>
@@ -9782,16 +10393,25 @@
                 <w:rFonts w:ascii="Times New Roman" w:hAnsi="Times New Roman" w:cs="Times New Roman"/>
                 <w:sz w:val="18"/>
                 <w:szCs w:val="18"/>
-                <w:highlight w:val="red"/>
-              </w:rPr>
-              <w:t>DZ2</w:t>
+                <w:highlight w:val="magenta"/>
+              </w:rPr>
+              <w:t>dsz</w:t>
             </w:r>
             <w:r>
               <w:rPr>
                 <w:rFonts w:ascii="Times New Roman" w:hAnsi="Times New Roman" w:cs="Times New Roman"/>
                 <w:sz w:val="18"/>
                 <w:szCs w:val="18"/>
-                <w:highlight w:val="red"/>
+                <w:highlight w:val="magenta"/>
+              </w:rPr>
+              <w:t>2</w:t>
+            </w:r>
+            <w:r>
+              <w:rPr>
+                <w:rFonts w:ascii="Times New Roman" w:hAnsi="Times New Roman" w:cs="Times New Roman"/>
+                <w:sz w:val="18"/>
+                <w:szCs w:val="18"/>
+                <w:highlight w:val="magenta"/>
               </w:rPr>
               <w:t>}}</w:t>
             </w:r>
@@ -9817,6 +10437,7 @@
                 <w:rFonts w:ascii="Times New Roman" w:hAnsi="Times New Roman" w:cs="Times New Roman"/>
                 <w:sz w:val="18"/>
                 <w:szCs w:val="18"/>
+                <w:highlight w:val="magenta"/>
               </w:rPr>
             </w:pPr>
             <w:r>
@@ -9825,6 +10446,7 @@
                 <w:spacing w:val="-10"/>
                 <w:sz w:val="18"/>
                 <w:szCs w:val="18"/>
+                <w:highlight w:val="magenta"/>
               </w:rPr>
               <w:t>/</w:t>
             </w:r>
@@ -9832,7 +10454,7 @@
         </w:tc>
         <w:tc>
           <w:tcPr>
-            <w:tcW w:w="462" w:type="dxa"/>
+            <w:tcW w:w="552" w:type="dxa"/>
             <w:gridSpan w:val="2"/>
             <w:tcBorders>
               <w:top w:val="double" w:sz="6" w:space="0" w:color="9F9F9F"/>
@@ -9848,7 +10470,7 @@
                 <w:rFonts w:ascii="Times New Roman" w:hAnsi="Times New Roman" w:cs="Times New Roman"/>
                 <w:sz w:val="18"/>
                 <w:szCs w:val="18"/>
-                <w:highlight w:val="red"/>
+                <w:highlight w:val="magenta"/>
               </w:rPr>
             </w:pPr>
             <w:r>
@@ -9856,7 +10478,7 @@
                 <w:rFonts w:ascii="Times New Roman" w:hAnsi="Times New Roman" w:cs="Times New Roman"/>
                 <w:sz w:val="18"/>
                 <w:szCs w:val="18"/>
-                <w:highlight w:val="red"/>
+                <w:highlight w:val="magenta"/>
               </w:rPr>
               <w:t>{{</w:t>
             </w:r>
@@ -9865,16 +10487,25 @@
                 <w:rFonts w:ascii="Times New Roman" w:hAnsi="Times New Roman" w:cs="Times New Roman"/>
                 <w:sz w:val="18"/>
                 <w:szCs w:val="18"/>
-                <w:highlight w:val="red"/>
-              </w:rPr>
-              <w:t>DL1</w:t>
+                <w:highlight w:val="magenta"/>
+              </w:rPr>
+              <w:t>dsl</w:t>
             </w:r>
             <w:r>
               <w:rPr>
                 <w:rFonts w:ascii="Times New Roman" w:hAnsi="Times New Roman" w:cs="Times New Roman"/>
                 <w:sz w:val="18"/>
                 <w:szCs w:val="18"/>
-                <w:highlight w:val="red"/>
+                <w:highlight w:val="magenta"/>
+              </w:rPr>
+              <w:t>1</w:t>
+            </w:r>
+            <w:r>
+              <w:rPr>
+                <w:rFonts w:ascii="Times New Roman" w:hAnsi="Times New Roman" w:cs="Times New Roman"/>
+                <w:sz w:val="18"/>
+                <w:szCs w:val="18"/>
+                <w:highlight w:val="magenta"/>
               </w:rPr>
               <w:t>}}</w:t>
             </w:r>
@@ -9882,7 +10513,7 @@
         </w:tc>
         <w:tc>
           <w:tcPr>
-            <w:tcW w:w="450" w:type="dxa"/>
+            <w:tcW w:w="360" w:type="dxa"/>
             <w:tcBorders>
               <w:top w:val="double" w:sz="6" w:space="0" w:color="9F9F9F"/>
               <w:bottom w:val="double" w:sz="6" w:space="0" w:color="9F9F9F"/>
@@ -9897,7 +10528,7 @@
                 <w:rFonts w:ascii="Times New Roman" w:hAnsi="Times New Roman" w:cs="Times New Roman"/>
                 <w:sz w:val="18"/>
                 <w:szCs w:val="18"/>
-                <w:highlight w:val="red"/>
+                <w:highlight w:val="magenta"/>
               </w:rPr>
             </w:pPr>
             <w:r>
@@ -9905,7 +10536,7 @@
                 <w:rFonts w:ascii="Times New Roman" w:hAnsi="Times New Roman" w:cs="Times New Roman"/>
                 <w:sz w:val="18"/>
                 <w:szCs w:val="18"/>
-                <w:highlight w:val="red"/>
+                <w:highlight w:val="magenta"/>
               </w:rPr>
               <w:t>{{</w:t>
             </w:r>
@@ -9914,16 +10545,25 @@
                 <w:rFonts w:ascii="Times New Roman" w:hAnsi="Times New Roman" w:cs="Times New Roman"/>
                 <w:sz w:val="18"/>
                 <w:szCs w:val="18"/>
-                <w:highlight w:val="red"/>
-              </w:rPr>
-              <w:t>DL2</w:t>
+                <w:highlight w:val="magenta"/>
+              </w:rPr>
+              <w:t>dsl</w:t>
             </w:r>
             <w:r>
               <w:rPr>
                 <w:rFonts w:ascii="Times New Roman" w:hAnsi="Times New Roman" w:cs="Times New Roman"/>
                 <w:sz w:val="18"/>
                 <w:szCs w:val="18"/>
-                <w:highlight w:val="red"/>
+                <w:highlight w:val="magenta"/>
+              </w:rPr>
+              <w:t>2</w:t>
+            </w:r>
+            <w:r>
+              <w:rPr>
+                <w:rFonts w:ascii="Times New Roman" w:hAnsi="Times New Roman" w:cs="Times New Roman"/>
+                <w:sz w:val="18"/>
+                <w:szCs w:val="18"/>
+                <w:highlight w:val="magenta"/>
               </w:rPr>
               <w:t>}}</w:t>
             </w:r>
@@ -9953,11 +10593,12 @@
             <w:r>
               <w:rPr>
                 <w:noProof/>
+                <w:highlight w:val="magenta"/>
               </w:rPr>
               <mc:AlternateContent>
                 <mc:Choice Requires="wpg">
                   <w:drawing>
-                    <wp:anchor distT="0" distB="0" distL="0" distR="0" simplePos="0" relativeHeight="251666944" behindDoc="1" locked="0" layoutInCell="1" allowOverlap="1" wp14:anchorId="5454D7F2" wp14:editId="5454D7F3">
+                    <wp:anchor distT="0" distB="0" distL="0" distR="0" simplePos="0" relativeHeight="251658752" behindDoc="1" locked="0" layoutInCell="1" allowOverlap="1" wp14:anchorId="5454D7F2" wp14:editId="5454D7F3">
                       <wp:simplePos x="0" y="0"/>
                       <wp:positionH relativeFrom="column">
                         <wp:posOffset>1194740</wp:posOffset>
@@ -10043,7 +10684,7 @@
                 </mc:Choice>
                 <mc:Fallback>
                   <w:pict>
-                    <v:group w14:anchorId="0E7E614E" id="Group 29" o:spid="_x0000_s1026" style="position:absolute;margin-left:94.05pt;margin-top:-62.45pt;width:12.7pt;height:12pt;z-index:-251649536;mso-wrap-distance-left:0;mso-wrap-distance-right:0" coordsize="161290,152400" o:gfxdata="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">
+                    <v:group w14:anchorId="366EFF4A" id="Group 29" o:spid="_x0000_s1026" style="position:absolute;margin-left:94.05pt;margin-top:-62.45pt;width:12.7pt;height:12pt;z-index:-251657728;mso-wrap-distance-left:0;mso-wrap-distance-right:0" coordsize="161290,152400" o:gfxdata="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">
                       <v:shape id="Graphic 30" o:spid="_x0000_s1027" style="position:absolute;left:6349;top:6349;width:148590;height:139700;visibility:visible;mso-wrap-style:square;v-text-anchor:top" coordsize="148590,139700" o:gfxdata="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" path="m,139115r148030,l148030,,,,,139115xe" filled="f" strokeweight=".35275mm">
                         <v:path arrowok="t"/>
                       </v:shape>
@@ -10056,6 +10697,7 @@
               <w:rPr>
                 <w:spacing w:val="-10"/>
                 <w:sz w:val="16"/>
+                <w:highlight w:val="magenta"/>
               </w:rPr>
               <w:t>/</w:t>
             </w:r>
@@ -10080,15 +10722,15 @@
                 <w:rFonts w:ascii="Times New Roman"/>
                 <w:sz w:val="18"/>
                 <w:szCs w:val="18"/>
-                <w:highlight w:val="red"/>
-              </w:rPr>
-            </w:pPr>
-            <w:r>
-              <w:rPr>
-                <w:rFonts w:ascii="Times New Roman"/>
-                <w:sz w:val="18"/>
-                <w:szCs w:val="18"/>
-                <w:highlight w:val="red"/>
+                <w:highlight w:val="magenta"/>
+              </w:rPr>
+            </w:pPr>
+            <w:r>
+              <w:rPr>
+                <w:rFonts w:ascii="Times New Roman"/>
+                <w:sz w:val="18"/>
+                <w:szCs w:val="18"/>
+                <w:highlight w:val="magenta"/>
               </w:rPr>
               <w:t>{{</w:t>
             </w:r>
@@ -10097,16 +10739,25 @@
                 <w:rFonts w:ascii="Times New Roman"/>
                 <w:sz w:val="18"/>
                 <w:szCs w:val="18"/>
-                <w:highlight w:val="red"/>
-              </w:rPr>
-              <w:t>DA1</w:t>
-            </w:r>
-            <w:r>
-              <w:rPr>
-                <w:rFonts w:ascii="Times New Roman"/>
-                <w:sz w:val="18"/>
-                <w:szCs w:val="18"/>
-                <w:highlight w:val="red"/>
+                <w:highlight w:val="magenta"/>
+              </w:rPr>
+              <w:t>dsa</w:t>
+            </w:r>
+            <w:r>
+              <w:rPr>
+                <w:rFonts w:ascii="Times New Roman"/>
+                <w:sz w:val="18"/>
+                <w:szCs w:val="18"/>
+                <w:highlight w:val="magenta"/>
+              </w:rPr>
+              <w:t>1</w:t>
+            </w:r>
+            <w:r>
+              <w:rPr>
+                <w:rFonts w:ascii="Times New Roman"/>
+                <w:sz w:val="18"/>
+                <w:szCs w:val="18"/>
+                <w:highlight w:val="magenta"/>
               </w:rPr>
               <w:t>}}</w:t>
             </w:r>
@@ -10131,15 +10782,15 @@
                 <w:rFonts w:ascii="Times New Roman"/>
                 <w:sz w:val="18"/>
                 <w:szCs w:val="18"/>
-                <w:highlight w:val="red"/>
-              </w:rPr>
-            </w:pPr>
-            <w:r>
-              <w:rPr>
-                <w:rFonts w:ascii="Times New Roman"/>
-                <w:sz w:val="18"/>
-                <w:szCs w:val="18"/>
-                <w:highlight w:val="red"/>
+                <w:highlight w:val="magenta"/>
+              </w:rPr>
+            </w:pPr>
+            <w:r>
+              <w:rPr>
+                <w:rFonts w:ascii="Times New Roman"/>
+                <w:sz w:val="18"/>
+                <w:szCs w:val="18"/>
+                <w:highlight w:val="magenta"/>
               </w:rPr>
               <w:t>{{</w:t>
             </w:r>
@@ -10148,16 +10799,25 @@
                 <w:rFonts w:ascii="Times New Roman"/>
                 <w:sz w:val="18"/>
                 <w:szCs w:val="18"/>
-                <w:highlight w:val="red"/>
-              </w:rPr>
-              <w:t>DA2</w:t>
-            </w:r>
-            <w:r>
-              <w:rPr>
-                <w:rFonts w:ascii="Times New Roman"/>
-                <w:sz w:val="18"/>
-                <w:szCs w:val="18"/>
-                <w:highlight w:val="red"/>
+                <w:highlight w:val="magenta"/>
+              </w:rPr>
+              <w:t>dsa</w:t>
+            </w:r>
+            <w:r>
+              <w:rPr>
+                <w:rFonts w:ascii="Times New Roman"/>
+                <w:sz w:val="18"/>
+                <w:szCs w:val="18"/>
+                <w:highlight w:val="magenta"/>
+              </w:rPr>
+              <w:t>2</w:t>
+            </w:r>
+            <w:r>
+              <w:rPr>
+                <w:rFonts w:ascii="Times New Roman"/>
+                <w:sz w:val="18"/>
+                <w:szCs w:val="18"/>
+                <w:highlight w:val="magenta"/>
               </w:rPr>
               <w:t>}}</w:t>
             </w:r>
@@ -10182,15 +10842,15 @@
                 <w:rFonts w:ascii="Times New Roman"/>
                 <w:sz w:val="18"/>
                 <w:szCs w:val="18"/>
-                <w:highlight w:val="red"/>
-              </w:rPr>
-            </w:pPr>
-            <w:r>
-              <w:rPr>
-                <w:rFonts w:ascii="Times New Roman"/>
-                <w:sz w:val="18"/>
-                <w:szCs w:val="18"/>
-                <w:highlight w:val="red"/>
+                <w:highlight w:val="magenta"/>
+              </w:rPr>
+            </w:pPr>
+            <w:r>
+              <w:rPr>
+                <w:rFonts w:ascii="Times New Roman"/>
+                <w:sz w:val="18"/>
+                <w:szCs w:val="18"/>
+                <w:highlight w:val="magenta"/>
               </w:rPr>
               <w:t>{{</w:t>
             </w:r>
@@ -10199,16 +10859,25 @@
                 <w:rFonts w:ascii="Times New Roman"/>
                 <w:sz w:val="18"/>
                 <w:szCs w:val="18"/>
-                <w:highlight w:val="red"/>
-              </w:rPr>
-              <w:t>DA3</w:t>
-            </w:r>
-            <w:r>
-              <w:rPr>
-                <w:rFonts w:ascii="Times New Roman"/>
-                <w:sz w:val="18"/>
-                <w:szCs w:val="18"/>
-                <w:highlight w:val="red"/>
+                <w:highlight w:val="magenta"/>
+              </w:rPr>
+              <w:t>dsa</w:t>
+            </w:r>
+            <w:r>
+              <w:rPr>
+                <w:rFonts w:ascii="Times New Roman"/>
+                <w:sz w:val="18"/>
+                <w:szCs w:val="18"/>
+                <w:highlight w:val="magenta"/>
+              </w:rPr>
+              <w:t>3</w:t>
+            </w:r>
+            <w:r>
+              <w:rPr>
+                <w:rFonts w:ascii="Times New Roman"/>
+                <w:sz w:val="18"/>
+                <w:szCs w:val="18"/>
+                <w:highlight w:val="magenta"/>
               </w:rPr>
               <w:t>}}</w:t>
             </w:r>
@@ -10233,15 +10902,15 @@
                 <w:rFonts w:ascii="Times New Roman"/>
                 <w:sz w:val="18"/>
                 <w:szCs w:val="18"/>
-                <w:highlight w:val="red"/>
-              </w:rPr>
-            </w:pPr>
-            <w:r>
-              <w:rPr>
-                <w:rFonts w:ascii="Times New Roman"/>
-                <w:sz w:val="18"/>
-                <w:szCs w:val="18"/>
-                <w:highlight w:val="red"/>
+                <w:highlight w:val="magenta"/>
+              </w:rPr>
+            </w:pPr>
+            <w:r>
+              <w:rPr>
+                <w:rFonts w:ascii="Times New Roman"/>
+                <w:sz w:val="18"/>
+                <w:szCs w:val="18"/>
+                <w:highlight w:val="magenta"/>
               </w:rPr>
               <w:t>{{</w:t>
             </w:r>
@@ -10250,16 +10919,16 @@
                 <w:rFonts w:ascii="Times New Roman"/>
                 <w:sz w:val="18"/>
                 <w:szCs w:val="18"/>
-                <w:highlight w:val="red"/>
-              </w:rPr>
-              <w:t>DA</w:t>
-            </w:r>
-            <w:r>
-              <w:rPr>
-                <w:rFonts w:ascii="Times New Roman"/>
-                <w:sz w:val="18"/>
-                <w:szCs w:val="18"/>
-                <w:highlight w:val="red"/>
+                <w:highlight w:val="magenta"/>
+              </w:rPr>
+              <w:t>dsa</w:t>
+            </w:r>
+            <w:r>
+              <w:rPr>
+                <w:rFonts w:ascii="Times New Roman"/>
+                <w:sz w:val="18"/>
+                <w:szCs w:val="18"/>
+                <w:highlight w:val="magenta"/>
               </w:rPr>
               <w:t>4</w:t>
             </w:r>
@@ -10268,7 +10937,7 @@
                 <w:rFonts w:ascii="Times New Roman"/>
                 <w:sz w:val="18"/>
                 <w:szCs w:val="18"/>
-                <w:highlight w:val="red"/>
+                <w:highlight w:val="magenta"/>
               </w:rPr>
               <w:t>}}</w:t>
             </w:r>

</xml_diff>

<commit_message>
improved functionality for last fields and edited template
</commit_message>
<xml_diff>
--- a/Templates/02-Anexa_1_inregistrare_fiscala-template-v2.docx
+++ b/Templates/02-Anexa_1_inregistrare_fiscala-template-v2.docx
@@ -549,9 +549,28 @@
       </w:r>
       <w:r>
         <w:rPr>
+          <w:b/>
+          <w:spacing w:val="-2"/>
+          <w:sz w:val="16"/>
           <w:highlight w:val="red"/>
         </w:rPr>
-        <w:t xml:space="preserve"> </w:t>
+        <w:t>{</w:t>
+      </w:r>
+      <w:r>
+        <w:rPr>
+          <w:b/>
+          <w:spacing w:val="-2"/>
+          <w:sz w:val="16"/>
+        </w:rPr>
+        <w:t>{</w:t>
+      </w:r>
+      <w:r>
+        <w:rPr>
+          <w:b/>
+          <w:spacing w:val="-2"/>
+          <w:sz w:val="16"/>
+        </w:rPr>
+        <w:t>data_semn</w:t>
       </w:r>
       <w:r>
         <w:rPr>
@@ -560,7 +579,7 @@
           <w:sz w:val="16"/>
           <w:highlight w:val="red"/>
         </w:rPr>
-        <w:t>{{DZ1}}{{DZ2}}/{{DL1}}{{DL2}}/{{DA1}}{{DA2}}{{DA3}}{{DA4}}</w:t>
+        <w:t>}}</w:t>
       </w:r>
       <w:r>
         <w:rPr>
@@ -983,7 +1002,7 @@
                 </mc:Choice>
                 <mc:Fallback>
                   <w:pict>
-                    <v:group w14:anchorId="704D70D2" id="Group 3" o:spid="_x0000_s1026" style="position:absolute;margin-left:1.1pt;margin-top:-.1pt;width:12.1pt;height:11.45pt;z-index:-251655680" coordsize="153670,145415" o:gfxdata="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">
+                    <v:group w14:anchorId="3D878B32" id="Group 3" o:spid="_x0000_s1026" style="position:absolute;margin-left:1.1pt;margin-top:-.1pt;width:12.1pt;height:11.45pt;z-index:-251655680" coordsize="153670,145415" o:gfxdata="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">
                       <v:shape id="Graphic 4" o:spid="_x0000_s1027" style="position:absolute;left:6349;top:6349;width:140970;height:132715;visibility:visible;mso-wrap-style:square;v-text-anchor:top" coordsize="140970,132715" o:gfxdata="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" path="m,132460r140423,l140423,,,,,132460xe" filled="f" strokeweight=".35275mm">
                         <v:path arrowok="t"/>
                       </v:shape>
@@ -1011,7 +1030,6 @@
               <w:rPr>
                 <w:sz w:val="18"/>
                 <w:szCs w:val="18"/>
-                <w:highlight w:val="magenta"/>
               </w:rPr>
               <w:t>impoz_prof</w:t>
             </w:r>
@@ -1178,25 +1196,7 @@
                 <w:szCs w:val="18"/>
                 <w:highlight w:val="magenta"/>
               </w:rPr>
-              <w:t>{{</w:t>
-            </w:r>
-            <w:r>
-              <w:rPr>
-                <w:rFonts w:ascii="Times New Roman" w:hAnsi="Times New Roman" w:cs="Times New Roman"/>
-                <w:sz w:val="18"/>
-                <w:szCs w:val="18"/>
-                <w:highlight w:val="magenta"/>
-              </w:rPr>
-              <w:t>ipz1</w:t>
-            </w:r>
-            <w:r>
-              <w:rPr>
-                <w:rFonts w:ascii="Times New Roman" w:hAnsi="Times New Roman" w:cs="Times New Roman"/>
-                <w:sz w:val="18"/>
-                <w:szCs w:val="18"/>
-                <w:highlight w:val="magenta"/>
-              </w:rPr>
-              <w:t>}}</w:t>
+              <w:t>{{ipz1}}</w:t>
             </w:r>
           </w:p>
         </w:tc>
@@ -1229,25 +1229,7 @@
                 <w:szCs w:val="18"/>
                 <w:highlight w:val="magenta"/>
               </w:rPr>
-              <w:t>{{</w:t>
-            </w:r>
-            <w:r>
-              <w:rPr>
-                <w:rFonts w:ascii="Times New Roman" w:hAnsi="Times New Roman" w:cs="Times New Roman"/>
-                <w:sz w:val="18"/>
-                <w:szCs w:val="18"/>
-                <w:highlight w:val="magenta"/>
-              </w:rPr>
-              <w:t>ipz2</w:t>
-            </w:r>
-            <w:r>
-              <w:rPr>
-                <w:rFonts w:ascii="Times New Roman" w:hAnsi="Times New Roman" w:cs="Times New Roman"/>
-                <w:sz w:val="18"/>
-                <w:szCs w:val="18"/>
-                <w:highlight w:val="magenta"/>
-              </w:rPr>
-              <w:t>}}</w:t>
+              <w:t>{{ipz2}}</w:t>
             </w:r>
           </w:p>
         </w:tc>
@@ -1314,17 +1296,31 @@
                 <w:szCs w:val="18"/>
                 <w:highlight w:val="magenta"/>
               </w:rPr>
-              <w:t>{{</w:t>
-            </w:r>
-            <w:r>
+              <w:t>{{ipl1}}</w:t>
+            </w:r>
+          </w:p>
+        </w:tc>
+        <w:tc>
+          <w:tcPr>
+            <w:tcW w:w="398" w:type="dxa"/>
+            <w:tcBorders>
+              <w:top w:val="double" w:sz="6" w:space="0" w:color="9F9F9F"/>
+              <w:left w:val="double" w:sz="6" w:space="0" w:color="9F9F9F"/>
+              <w:bottom w:val="double" w:sz="6" w:space="0" w:color="9F9F9F"/>
+              <w:right w:val="double" w:sz="6" w:space="0" w:color="9F9F9F"/>
+            </w:tcBorders>
+          </w:tcPr>
+          <w:p>
+            <w:pPr>
+              <w:pStyle w:val="TableParagraph"/>
+              <w:jc w:val="center"/>
               <w:rPr>
                 <w:rFonts w:ascii="Times New Roman" w:hAnsi="Times New Roman" w:cs="Times New Roman"/>
                 <w:sz w:val="18"/>
                 <w:szCs w:val="18"/>
                 <w:highlight w:val="magenta"/>
               </w:rPr>
-              <w:t>ipl1</w:t>
-            </w:r>
+            </w:pPr>
             <w:r>
               <w:rPr>
                 <w:rFonts w:ascii="Times New Roman" w:hAnsi="Times New Roman" w:cs="Times New Roman"/>
@@ -1332,57 +1328,7 @@
                 <w:szCs w:val="18"/>
                 <w:highlight w:val="magenta"/>
               </w:rPr>
-              <w:t>}}</w:t>
-            </w:r>
-          </w:p>
-        </w:tc>
-        <w:tc>
-          <w:tcPr>
-            <w:tcW w:w="398" w:type="dxa"/>
-            <w:tcBorders>
-              <w:top w:val="double" w:sz="6" w:space="0" w:color="9F9F9F"/>
-              <w:left w:val="double" w:sz="6" w:space="0" w:color="9F9F9F"/>
-              <w:bottom w:val="double" w:sz="6" w:space="0" w:color="9F9F9F"/>
-              <w:right w:val="double" w:sz="6" w:space="0" w:color="9F9F9F"/>
-            </w:tcBorders>
-          </w:tcPr>
-          <w:p>
-            <w:pPr>
-              <w:pStyle w:val="TableParagraph"/>
-              <w:jc w:val="center"/>
-              <w:rPr>
-                <w:rFonts w:ascii="Times New Roman" w:hAnsi="Times New Roman" w:cs="Times New Roman"/>
-                <w:sz w:val="18"/>
-                <w:szCs w:val="18"/>
-                <w:highlight w:val="magenta"/>
-              </w:rPr>
-            </w:pPr>
-            <w:r>
-              <w:rPr>
-                <w:rFonts w:ascii="Times New Roman" w:hAnsi="Times New Roman" w:cs="Times New Roman"/>
-                <w:sz w:val="18"/>
-                <w:szCs w:val="18"/>
-                <w:highlight w:val="magenta"/>
-              </w:rPr>
-              <w:t>{{</w:t>
-            </w:r>
-            <w:r>
-              <w:rPr>
-                <w:rFonts w:ascii="Times New Roman" w:hAnsi="Times New Roman" w:cs="Times New Roman"/>
-                <w:sz w:val="18"/>
-                <w:szCs w:val="18"/>
-                <w:highlight w:val="magenta"/>
-              </w:rPr>
-              <w:t>ipl2</w:t>
-            </w:r>
-            <w:r>
-              <w:rPr>
-                <w:rFonts w:ascii="Times New Roman" w:hAnsi="Times New Roman" w:cs="Times New Roman"/>
-                <w:sz w:val="18"/>
-                <w:szCs w:val="18"/>
-                <w:highlight w:val="magenta"/>
-              </w:rPr>
-              <w:t>}}</w:t>
+              <w:t>{{ipl2}}</w:t>
             </w:r>
           </w:p>
         </w:tc>
@@ -1554,7 +1500,7 @@
                 </mc:Choice>
                 <mc:Fallback>
                   <w:pict>
-                    <v:group w14:anchorId="3AFBEF8D" id="Group 5" o:spid="_x0000_s1026" style="position:absolute;margin-left:75.35pt;margin-top:12.6pt;width:11.8pt;height:24.8pt;z-index:-251663872;mso-wrap-distance-left:0;mso-wrap-distance-right:0" coordsize="149860,314960" o:gfxdata="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">
+                    <v:group w14:anchorId="01DD9381" id="Group 5" o:spid="_x0000_s1026" style="position:absolute;margin-left:75.35pt;margin-top:12.6pt;width:11.8pt;height:24.8pt;z-index:-251663872;mso-wrap-distance-left:0;mso-wrap-distance-right:0" coordsize="149860,314960" o:gfxdata="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">
                       <v:shape id="Graphic 6" o:spid="_x0000_s1027" style="position:absolute;left:6349;top:6349;width:135890;height:137160;visibility:visible;mso-wrap-style:square;v-text-anchor:top" coordsize="135890,137160" o:gfxdata="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" path="m,137045r135826,l135826,,,,,137045xe" filled="f" strokeweight=".35275mm">
                         <v:path arrowok="t"/>
                       </v:shape>
@@ -1606,25 +1552,7 @@
                 <w:szCs w:val="18"/>
                 <w:highlight w:val="magenta"/>
               </w:rPr>
-              <w:t>{{</w:t>
-            </w:r>
-            <w:r>
-              <w:rPr>
-                <w:rFonts w:ascii="Times New Roman"/>
-                <w:sz w:val="18"/>
-                <w:szCs w:val="18"/>
-                <w:highlight w:val="magenta"/>
-              </w:rPr>
-              <w:t>ipa1</w:t>
-            </w:r>
-            <w:r>
-              <w:rPr>
-                <w:rFonts w:ascii="Times New Roman"/>
-                <w:sz w:val="18"/>
-                <w:szCs w:val="18"/>
-                <w:highlight w:val="magenta"/>
-              </w:rPr>
-              <w:t>}}</w:t>
+              <w:t>{{ipa1}}</w:t>
             </w:r>
           </w:p>
         </w:tc>
@@ -1657,34 +1585,7 @@
                 <w:szCs w:val="18"/>
                 <w:highlight w:val="magenta"/>
               </w:rPr>
-              <w:t>{{</w:t>
-            </w:r>
-            <w:r>
-              <w:rPr>
-                <w:rFonts w:ascii="Times New Roman"/>
-                <w:sz w:val="18"/>
-                <w:szCs w:val="18"/>
-                <w:highlight w:val="magenta"/>
-              </w:rPr>
-              <w:t>ipa</w:t>
-            </w:r>
-            <w:r>
-              <w:rPr>
-                <w:rFonts w:ascii="Times New Roman"/>
-                <w:sz w:val="18"/>
-                <w:szCs w:val="18"/>
-                <w:highlight w:val="magenta"/>
-              </w:rPr>
-              <w:t>2</w:t>
-            </w:r>
-            <w:r>
-              <w:rPr>
-                <w:rFonts w:ascii="Times New Roman"/>
-                <w:sz w:val="18"/>
-                <w:szCs w:val="18"/>
-                <w:highlight w:val="magenta"/>
-              </w:rPr>
-              <w:t>}}</w:t>
+              <w:t>{{ipa2}}</w:t>
             </w:r>
           </w:p>
         </w:tc>
@@ -1717,43 +1618,7 @@
                 <w:szCs w:val="18"/>
                 <w:highlight w:val="magenta"/>
               </w:rPr>
-              <w:t>{{</w:t>
-            </w:r>
-            <w:r>
-              <w:rPr>
-                <w:rFonts w:ascii="Times New Roman"/>
-                <w:sz w:val="18"/>
-                <w:szCs w:val="18"/>
-                <w:highlight w:val="magenta"/>
-              </w:rPr>
-              <w:t>ipa</w:t>
-            </w:r>
-            <w:r>
-              <w:rPr>
-                <w:rFonts w:ascii="Times New Roman"/>
-                <w:sz w:val="18"/>
-                <w:szCs w:val="18"/>
-                <w:highlight w:val="magenta"/>
-              </w:rPr>
-              <w:t xml:space="preserve"> </w:t>
-            </w:r>
-            <w:r>
-              <w:rPr>
-                <w:rFonts w:ascii="Times New Roman"/>
-                <w:sz w:val="18"/>
-                <w:szCs w:val="18"/>
-                <w:highlight w:val="magenta"/>
-              </w:rPr>
-              <w:t>3</w:t>
-            </w:r>
-            <w:r>
-              <w:rPr>
-                <w:rFonts w:ascii="Times New Roman"/>
-                <w:sz w:val="18"/>
-                <w:szCs w:val="18"/>
-                <w:highlight w:val="magenta"/>
-              </w:rPr>
-              <w:t>}}</w:t>
+              <w:t>{{ipa3}}</w:t>
             </w:r>
           </w:p>
         </w:tc>
@@ -1786,43 +1651,7 @@
                 <w:szCs w:val="18"/>
                 <w:highlight w:val="magenta"/>
               </w:rPr>
-              <w:t>{{</w:t>
-            </w:r>
-            <w:r>
-              <w:rPr>
-                <w:rFonts w:ascii="Times New Roman"/>
-                <w:sz w:val="18"/>
-                <w:szCs w:val="18"/>
-                <w:highlight w:val="magenta"/>
-              </w:rPr>
-              <w:t>ipa</w:t>
-            </w:r>
-            <w:r>
-              <w:rPr>
-                <w:rFonts w:ascii="Times New Roman"/>
-                <w:sz w:val="18"/>
-                <w:szCs w:val="18"/>
-                <w:highlight w:val="magenta"/>
-              </w:rPr>
-              <w:t xml:space="preserve"> </w:t>
-            </w:r>
-            <w:r>
-              <w:rPr>
-                <w:rFonts w:ascii="Times New Roman"/>
-                <w:sz w:val="18"/>
-                <w:szCs w:val="18"/>
-                <w:highlight w:val="magenta"/>
-              </w:rPr>
-              <w:t>4</w:t>
-            </w:r>
-            <w:r>
-              <w:rPr>
-                <w:rFonts w:ascii="Times New Roman"/>
-                <w:sz w:val="18"/>
-                <w:szCs w:val="18"/>
-                <w:highlight w:val="magenta"/>
-              </w:rPr>
-              <w:t>}}</w:t>
+              <w:t>{{ipa4}}</w:t>
             </w:r>
           </w:p>
         </w:tc>
@@ -1955,47 +1784,41 @@
               <w:rPr>
                 <w:sz w:val="18"/>
                 <w:szCs w:val="18"/>
-                <w:highlight w:val="magenta"/>
-                <w:lang w:val="en-US"/>
-              </w:rPr>
-            </w:pPr>
-            <w:r>
-              <w:rPr>
-                <w:sz w:val="18"/>
-                <w:szCs w:val="18"/>
-                <w:highlight w:val="magenta"/>
-              </w:rPr>
-              <w:t xml:space="preserve"> </w:t>
-            </w:r>
-            <w:r>
-              <w:rPr>
-                <w:sz w:val="18"/>
-                <w:szCs w:val="18"/>
-                <w:highlight w:val="magenta"/>
-              </w:rPr>
-              <w:t>{{</w:t>
-            </w:r>
-            <w:proofErr w:type="spellStart"/>
-            <w:r>
-              <w:rPr>
-                <w:sz w:val="18"/>
-                <w:szCs w:val="18"/>
-                <w:highlight w:val="magenta"/>
-                <w:lang w:val="en-US"/>
+                <w:highlight w:val="red"/>
+              </w:rPr>
+            </w:pPr>
+            <w:r>
+              <w:rPr>
+                <w:sz w:val="18"/>
+                <w:szCs w:val="18"/>
+                <w:highlight w:val="magenta"/>
+              </w:rPr>
+              <w:t xml:space="preserve"> </w:t>
+            </w:r>
+            <w:r>
+              <w:rPr>
+                <w:sz w:val="18"/>
+                <w:szCs w:val="18"/>
+                <w:highlight w:val="magenta"/>
+              </w:rPr>
+              <w:t>{</w:t>
+            </w:r>
+            <w:r>
+              <w:rPr>
+                <w:sz w:val="18"/>
+                <w:szCs w:val="18"/>
+                <w:highlight w:val="magenta"/>
+              </w:rPr>
+              <w:t>{</w:t>
+            </w:r>
+            <w:r>
+              <w:rPr>
+                <w:sz w:val="18"/>
+                <w:szCs w:val="18"/>
+                <w:highlight w:val="magenta"/>
               </w:rPr>
               <w:t>pfipT</w:t>
             </w:r>
-            <w:proofErr w:type="spellEnd"/>
-          </w:p>
-          <w:p>
-            <w:pPr>
-              <w:pStyle w:val="TableParagraph"/>
-              <w:rPr>
-                <w:sz w:val="18"/>
-                <w:szCs w:val="18"/>
-                <w:highlight w:val="red"/>
-              </w:rPr>
-            </w:pPr>
             <w:r>
               <w:rPr>
                 <w:sz w:val="18"/>
@@ -2119,7 +1942,7 @@
                 </mc:Choice>
                 <mc:Fallback>
                   <w:pict>
-                    <v:group w14:anchorId="7274B79C" id="Group 8" o:spid="_x0000_s1026" style="position:absolute;margin-left:-18.9pt;margin-top:-.2pt;width:12.1pt;height:12.2pt;z-index:-251664896;mso-wrap-distance-left:0;mso-wrap-distance-right:0" coordsize="153670,154940" o:gfxdata="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">
+                    <v:group w14:anchorId="3CB4EAF6" id="Group 8" o:spid="_x0000_s1026" style="position:absolute;margin-left:-18.9pt;margin-top:-.2pt;width:12.1pt;height:12.2pt;z-index:-251664896;mso-wrap-distance-left:0;mso-wrap-distance-right:0" coordsize="153670,154940" o:gfxdata="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">
                       <v:shape id="Graphic 9" o:spid="_x0000_s1027" style="position:absolute;left:6349;top:6349;width:140970;height:142240;visibility:visible;mso-wrap-style:square;v-text-anchor:top" coordsize="140970,142240" o:gfxdata="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" path="m,141630r140423,l140423,,,,,141630xe" filled="f" strokeweight=".35275mm">
                         <v:path arrowok="t"/>
                       </v:shape>
@@ -2359,7 +2182,15 @@
                 <w:szCs w:val="18"/>
                 <w:highlight w:val="magenta"/>
               </w:rPr>
-              <w:t>{{</w:t>
+              <w:t>{</w:t>
+            </w:r>
+            <w:r>
+              <w:rPr>
+                <w:sz w:val="18"/>
+                <w:szCs w:val="18"/>
+                <w:highlight w:val="magenta"/>
+              </w:rPr>
+              <w:t>{</w:t>
             </w:r>
             <w:proofErr w:type="spellStart"/>
             <w:r>
@@ -2544,51 +2375,9 @@
                 <w:sz w:val="18"/>
                 <w:szCs w:val="18"/>
                 <w:highlight w:val="magenta"/>
-              </w:rPr>
-              <w:t>{{</w:t>
-            </w:r>
-            <w:proofErr w:type="spellStart"/>
-            <w:r>
-              <w:rPr>
-                <w:rFonts w:ascii="Times New Roman" w:hAnsi="Times New Roman" w:cs="Times New Roman"/>
-                <w:sz w:val="18"/>
-                <w:szCs w:val="18"/>
-                <w:highlight w:val="magenta"/>
                 <w:lang w:val="en-US"/>
               </w:rPr>
-              <w:t>ivz</w:t>
-            </w:r>
-            <w:proofErr w:type="spellEnd"/>
-          </w:p>
-          <w:p>
-            <w:pPr>
-              <w:pStyle w:val="TableParagraph"/>
-              <w:rPr>
-                <w:rFonts w:ascii="Times New Roman" w:hAnsi="Times New Roman" w:cs="Times New Roman"/>
-                <w:sz w:val="18"/>
-                <w:szCs w:val="18"/>
-                <w:highlight w:val="magenta"/>
-                <w:lang w:val="en-US"/>
-              </w:rPr>
-            </w:pPr>
-            <w:r>
-              <w:rPr>
-                <w:rFonts w:ascii="Times New Roman" w:hAnsi="Times New Roman" w:cs="Times New Roman"/>
-                <w:sz w:val="18"/>
-                <w:szCs w:val="18"/>
-                <w:highlight w:val="magenta"/>
-                <w:lang w:val="en-US"/>
-              </w:rPr>
-              <w:t>1</w:t>
-            </w:r>
-            <w:r>
-              <w:rPr>
-                <w:rFonts w:ascii="Times New Roman" w:hAnsi="Times New Roman" w:cs="Times New Roman"/>
-                <w:sz w:val="18"/>
-                <w:szCs w:val="18"/>
-                <w:highlight w:val="magenta"/>
-              </w:rPr>
-              <w:t>}}</w:t>
+              <w:t>{{ivz1}}</w:t>
             </w:r>
           </w:p>
         </w:tc>
@@ -2620,51 +2409,9 @@
                 <w:sz w:val="18"/>
                 <w:szCs w:val="18"/>
                 <w:highlight w:val="magenta"/>
-              </w:rPr>
-              <w:t>{{</w:t>
-            </w:r>
-            <w:proofErr w:type="spellStart"/>
-            <w:r>
-              <w:rPr>
-                <w:rFonts w:ascii="Times New Roman" w:hAnsi="Times New Roman" w:cs="Times New Roman"/>
-                <w:sz w:val="18"/>
-                <w:szCs w:val="18"/>
-                <w:highlight w:val="magenta"/>
                 <w:lang w:val="en-US"/>
               </w:rPr>
-              <w:t>ivz</w:t>
-            </w:r>
-            <w:proofErr w:type="spellEnd"/>
-          </w:p>
-          <w:p>
-            <w:pPr>
-              <w:pStyle w:val="TableParagraph"/>
-              <w:rPr>
-                <w:rFonts w:ascii="Times New Roman" w:hAnsi="Times New Roman" w:cs="Times New Roman"/>
-                <w:sz w:val="18"/>
-                <w:szCs w:val="18"/>
-                <w:highlight w:val="magenta"/>
-                <w:lang w:val="en-US"/>
-              </w:rPr>
-            </w:pPr>
-            <w:r>
-              <w:rPr>
-                <w:rFonts w:ascii="Times New Roman" w:hAnsi="Times New Roman" w:cs="Times New Roman"/>
-                <w:sz w:val="18"/>
-                <w:szCs w:val="18"/>
-                <w:highlight w:val="magenta"/>
-                <w:lang w:val="en-US"/>
-              </w:rPr>
-              <w:t>2</w:t>
-            </w:r>
-            <w:r>
-              <w:rPr>
-                <w:rFonts w:ascii="Times New Roman" w:hAnsi="Times New Roman" w:cs="Times New Roman"/>
-                <w:sz w:val="18"/>
-                <w:szCs w:val="18"/>
-                <w:highlight w:val="magenta"/>
-              </w:rPr>
-              <w:t>}}</w:t>
+              <w:t>{{ivz2}}</w:t>
             </w:r>
           </w:p>
         </w:tc>
@@ -2730,17 +2477,30 @@
                 <w:szCs w:val="18"/>
                 <w:highlight w:val="magenta"/>
               </w:rPr>
-              <w:t>{{</w:t>
-            </w:r>
-            <w:r>
+              <w:t>{{ivl1}}</w:t>
+            </w:r>
+          </w:p>
+        </w:tc>
+        <w:tc>
+          <w:tcPr>
+            <w:tcW w:w="398" w:type="dxa"/>
+            <w:tcBorders>
+              <w:top w:val="double" w:sz="6" w:space="0" w:color="9F9F9F"/>
+              <w:left w:val="double" w:sz="6" w:space="0" w:color="9F9F9F"/>
+              <w:bottom w:val="double" w:sz="6" w:space="0" w:color="9F9F9F"/>
+              <w:right w:val="double" w:sz="6" w:space="0" w:color="9F9F9F"/>
+            </w:tcBorders>
+          </w:tcPr>
+          <w:p>
+            <w:pPr>
+              <w:pStyle w:val="TableParagraph"/>
               <w:rPr>
                 <w:rFonts w:ascii="Times New Roman" w:hAnsi="Times New Roman" w:cs="Times New Roman"/>
                 <w:sz w:val="18"/>
                 <w:szCs w:val="18"/>
                 <w:highlight w:val="magenta"/>
               </w:rPr>
-              <w:t>ivl</w:t>
-            </w:r>
+            </w:pPr>
             <w:r>
               <w:rPr>
                 <w:rFonts w:ascii="Times New Roman" w:hAnsi="Times New Roman" w:cs="Times New Roman"/>
@@ -2748,56 +2508,7 @@
                 <w:szCs w:val="18"/>
                 <w:highlight w:val="magenta"/>
               </w:rPr>
-              <w:t>1}}</w:t>
-            </w:r>
-          </w:p>
-        </w:tc>
-        <w:tc>
-          <w:tcPr>
-            <w:tcW w:w="398" w:type="dxa"/>
-            <w:tcBorders>
-              <w:top w:val="double" w:sz="6" w:space="0" w:color="9F9F9F"/>
-              <w:left w:val="double" w:sz="6" w:space="0" w:color="9F9F9F"/>
-              <w:bottom w:val="double" w:sz="6" w:space="0" w:color="9F9F9F"/>
-              <w:right w:val="double" w:sz="6" w:space="0" w:color="9F9F9F"/>
-            </w:tcBorders>
-          </w:tcPr>
-          <w:p>
-            <w:pPr>
-              <w:pStyle w:val="TableParagraph"/>
-              <w:rPr>
-                <w:rFonts w:ascii="Times New Roman" w:hAnsi="Times New Roman" w:cs="Times New Roman"/>
-                <w:sz w:val="18"/>
-                <w:szCs w:val="18"/>
-                <w:highlight w:val="magenta"/>
-              </w:rPr>
-            </w:pPr>
-            <w:r>
-              <w:rPr>
-                <w:rFonts w:ascii="Times New Roman" w:hAnsi="Times New Roman" w:cs="Times New Roman"/>
-                <w:sz w:val="18"/>
-                <w:szCs w:val="18"/>
-                <w:highlight w:val="magenta"/>
-              </w:rPr>
-              <w:t>{{</w:t>
-            </w:r>
-            <w:r>
-              <w:rPr>
-                <w:rFonts w:ascii="Times New Roman" w:hAnsi="Times New Roman" w:cs="Times New Roman"/>
-                <w:sz w:val="18"/>
-                <w:szCs w:val="18"/>
-                <w:highlight w:val="magenta"/>
-              </w:rPr>
-              <w:t>ivl</w:t>
-            </w:r>
-            <w:r>
-              <w:rPr>
-                <w:rFonts w:ascii="Times New Roman" w:hAnsi="Times New Roman" w:cs="Times New Roman"/>
-                <w:sz w:val="18"/>
-                <w:szCs w:val="18"/>
-                <w:highlight w:val="magenta"/>
-              </w:rPr>
-              <w:t>2}}</w:t>
+              <w:t>{{ivl2}}</w:t>
             </w:r>
           </w:p>
         </w:tc>
@@ -2865,34 +2576,7 @@
                 <w:szCs w:val="18"/>
                 <w:highlight w:val="magenta"/>
               </w:rPr>
-              <w:t>{{</w:t>
-            </w:r>
-            <w:r>
-              <w:rPr>
-                <w:rFonts w:ascii="Times New Roman" w:hAnsi="Times New Roman" w:cs="Times New Roman"/>
-                <w:sz w:val="18"/>
-                <w:szCs w:val="18"/>
-                <w:highlight w:val="magenta"/>
-              </w:rPr>
-              <w:t>iva</w:t>
-            </w:r>
-            <w:r>
-              <w:rPr>
-                <w:rFonts w:ascii="Times New Roman" w:hAnsi="Times New Roman" w:cs="Times New Roman"/>
-                <w:sz w:val="18"/>
-                <w:szCs w:val="18"/>
-                <w:highlight w:val="magenta"/>
-              </w:rPr>
-              <w:t>1</w:t>
-            </w:r>
-            <w:r>
-              <w:rPr>
-                <w:rFonts w:ascii="Times New Roman" w:hAnsi="Times New Roman" w:cs="Times New Roman"/>
-                <w:sz w:val="18"/>
-                <w:szCs w:val="18"/>
-                <w:highlight w:val="magenta"/>
-              </w:rPr>
-              <w:t>}}</w:t>
+              <w:t>{{iva1}}</w:t>
             </w:r>
           </w:p>
         </w:tc>
@@ -2924,25 +2608,7 @@
                 <w:szCs w:val="18"/>
                 <w:highlight w:val="magenta"/>
               </w:rPr>
-              <w:t>{{</w:t>
-            </w:r>
-            <w:r>
-              <w:rPr>
-                <w:rFonts w:ascii="Times New Roman" w:hAnsi="Times New Roman" w:cs="Times New Roman"/>
-                <w:sz w:val="18"/>
-                <w:szCs w:val="18"/>
-                <w:highlight w:val="magenta"/>
-              </w:rPr>
-              <w:t>iva</w:t>
-            </w:r>
-            <w:r>
-              <w:rPr>
-                <w:rFonts w:ascii="Times New Roman" w:hAnsi="Times New Roman" w:cs="Times New Roman"/>
-                <w:sz w:val="18"/>
-                <w:szCs w:val="18"/>
-                <w:highlight w:val="magenta"/>
-              </w:rPr>
-              <w:t>2}}</w:t>
+              <w:t>{{iva2}}</w:t>
             </w:r>
           </w:p>
         </w:tc>
@@ -2974,25 +2640,7 @@
                 <w:szCs w:val="18"/>
                 <w:highlight w:val="magenta"/>
               </w:rPr>
-              <w:t>{{</w:t>
-            </w:r>
-            <w:r>
-              <w:rPr>
-                <w:rFonts w:ascii="Times New Roman" w:hAnsi="Times New Roman" w:cs="Times New Roman"/>
-                <w:sz w:val="18"/>
-                <w:szCs w:val="18"/>
-                <w:highlight w:val="magenta"/>
-              </w:rPr>
-              <w:t>iva</w:t>
-            </w:r>
-            <w:r>
-              <w:rPr>
-                <w:rFonts w:ascii="Times New Roman" w:hAnsi="Times New Roman" w:cs="Times New Roman"/>
-                <w:sz w:val="18"/>
-                <w:szCs w:val="18"/>
-                <w:highlight w:val="magenta"/>
-              </w:rPr>
-              <w:t>3}}</w:t>
+              <w:t>{{iva3}}</w:t>
             </w:r>
           </w:p>
         </w:tc>
@@ -3033,16 +2681,7 @@
                 <w:szCs w:val="18"/>
                 <w:highlight w:val="magenta"/>
               </w:rPr>
-              <w:t>iva</w:t>
-            </w:r>
-            <w:r>
-              <w:rPr>
-                <w:rFonts w:ascii="Times New Roman" w:hAnsi="Times New Roman" w:cs="Times New Roman"/>
-                <w:sz w:val="18"/>
-                <w:szCs w:val="18"/>
-                <w:highlight w:val="magenta"/>
-              </w:rPr>
-              <w:t>4}}</w:t>
+              <w:t>iva4}}</w:t>
             </w:r>
           </w:p>
         </w:tc>
@@ -3405,7 +3044,7 @@
                 </mc:Choice>
                 <mc:Fallback>
                   <w:pict>
-                    <v:group w14:anchorId="67DBE250" id="Group 10" o:spid="_x0000_s1026" style="position:absolute;margin-left:2pt;margin-top:0;width:11.35pt;height:11.45pt;z-index:-251654656" coordsize="144145,145415" o:gfxdata="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">
+                    <v:group w14:anchorId="2057DE52" id="Group 10" o:spid="_x0000_s1026" style="position:absolute;margin-left:2pt;margin-top:0;width:11.35pt;height:11.45pt;z-index:-251654656" coordsize="144145,145415" o:gfxdata="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">
                       <v:shape id="Graphic 11" o:spid="_x0000_s1027" style="position:absolute;left:6350;top:6350;width:131445;height:132715;visibility:visible;mso-wrap-style:square;v-text-anchor:top" coordsize="131445,132715" o:gfxdata="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" path="m,132448r131241,l131241,,,,,132448xe" filled="f" strokeweight="1pt">
                         <v:path arrowok="t"/>
                       </v:shape>
@@ -4236,7 +3875,7 @@
                 </mc:Choice>
                 <mc:Fallback>
                   <w:pict>
-                    <v:group w14:anchorId="2BF7CF50" id="Group 12" o:spid="_x0000_s1026" style="position:absolute;margin-left:-18.7pt;margin-top:-1.15pt;width:11.35pt;height:11.1pt;z-index:-251661824;mso-wrap-distance-left:0;mso-wrap-distance-right:0" coordsize="144145,140970" o:gfxdata="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">
+                    <v:group w14:anchorId="07E7B416" id="Group 12" o:spid="_x0000_s1026" style="position:absolute;margin-left:-18.7pt;margin-top:-1.15pt;width:11.35pt;height:11.1pt;z-index:-251661824;mso-wrap-distance-left:0;mso-wrap-distance-right:0" coordsize="144145,140970" o:gfxdata="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">
                       <v:shape id="Graphic 13" o:spid="_x0000_s1027" style="position:absolute;left:6349;top:6349;width:131445;height:128270;visibility:visible;mso-wrap-style:square;v-text-anchor:top" coordsize="131445,128270" o:gfxdata="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" path="m,127875r131241,l131241,,,,,127875xe" filled="f" strokeweight=".35275mm">
                         <v:path arrowok="t"/>
                       </v:shape>
@@ -4931,7 +4570,7 @@
                 </mc:Choice>
                 <mc:Fallback>
                   <w:pict>
-                    <v:group w14:anchorId="13EB0E34" id="Group 14" o:spid="_x0000_s1026" style="position:absolute;margin-left:75.65pt;margin-top:12.15pt;width:12.1pt;height:12.2pt;z-index:-251665920;mso-wrap-distance-left:0;mso-wrap-distance-right:0" coordsize="153670,154940" o:gfxdata="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">
+                    <v:group w14:anchorId="14AD2211" id="Group 14" o:spid="_x0000_s1026" style="position:absolute;margin-left:75.65pt;margin-top:12.15pt;width:12.1pt;height:12.2pt;z-index:-251665920;mso-wrap-distance-left:0;mso-wrap-distance-right:0" coordsize="153670,154940" o:gfxdata="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">
                       <v:shape id="Graphic 15" o:spid="_x0000_s1027" style="position:absolute;top:1612;width:1270;height:149860;visibility:visible;mso-wrap-style:square;v-text-anchor:top" coordsize="635,149860" o:gfxdata="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" path="m342,l,,,140208r,9144l342,149352r,-9144l342,xe" fillcolor="#9f9f9f" stroked="f">
                         <v:path arrowok="t"/>
                       </v:shape>
@@ -5570,7 +5209,7 @@
                 </mc:Choice>
                 <mc:Fallback>
                   <w:pict>
-                    <v:group w14:anchorId="77F97BA4" id="Group 17" o:spid="_x0000_s1026" style="position:absolute;margin-left:75.35pt;margin-top:12.85pt;width:11.7pt;height:11.8pt;z-index:-251658752;mso-wrap-distance-left:0;mso-wrap-distance-right:0" coordsize="148590,149860" o:gfxdata="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">
+                    <v:group w14:anchorId="435C8A9E" id="Group 17" o:spid="_x0000_s1026" style="position:absolute;margin-left:75.35pt;margin-top:12.85pt;width:11.7pt;height:11.8pt;z-index:-251658752;mso-wrap-distance-left:0;mso-wrap-distance-right:0" coordsize="148590,149860" o:gfxdata="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">
                       <v:shape id="Graphic 18" o:spid="_x0000_s1027" style="position:absolute;left:6349;top:6349;width:135890;height:137160;visibility:visible;mso-wrap-style:square;v-text-anchor:top" coordsize="135890,137160" o:gfxdata="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" path="m,137058r135827,l135827,,,,,137058xe" filled="f" strokeweight=".35275mm">
                         <v:path arrowok="t"/>
                       </v:shape>
@@ -6514,7 +6153,7 @@
                 </mc:Choice>
                 <mc:Fallback>
                   <w:pict>
-                    <v:group w14:anchorId="7482D071" id="Group 19" o:spid="_x0000_s1026" style="position:absolute;margin-left:1.55pt;margin-top:.05pt;width:11.35pt;height:11.45pt;z-index:-251653632" coordsize="144145,145415" o:gfxdata="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">
+                    <v:group w14:anchorId="4105B358" id="Group 19" o:spid="_x0000_s1026" style="position:absolute;margin-left:1.55pt;margin-top:.05pt;width:11.35pt;height:11.45pt;z-index:-251653632" coordsize="144145,145415" o:gfxdata="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">
                       <v:shape id="Graphic 20" o:spid="_x0000_s1027" style="position:absolute;left:6349;top:6349;width:131445;height:132715;visibility:visible;mso-wrap-style:square;v-text-anchor:top" coordsize="131445,132715" o:gfxdata="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" path="m,132461r131242,l131242,,,,,132461xe" filled="f" strokeweight=".35275mm">
                         <v:path arrowok="t"/>
                       </v:shape>
@@ -8060,7 +7699,7 @@
                 </mc:Choice>
                 <mc:Fallback>
                   <w:pict>
-                    <v:group w14:anchorId="4A979F0C" id="Group 21" o:spid="_x0000_s1026" style="position:absolute;margin-left:-.3pt;margin-top:-23.1pt;width:11.35pt;height:11.8pt;z-index:-251656704;mso-wrap-distance-left:0;mso-wrap-distance-right:0" coordsize="144145,149860" o:gfxdata="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">
+                    <v:group w14:anchorId="1AD31429" id="Group 21" o:spid="_x0000_s1026" style="position:absolute;margin-left:-.3pt;margin-top:-23.1pt;width:11.35pt;height:11.8pt;z-index:-251656704;mso-wrap-distance-left:0;mso-wrap-distance-right:0" coordsize="144145,149860" o:gfxdata="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">
                       <v:shape id="Graphic 22" o:spid="_x0000_s1027" style="position:absolute;left:6349;top:6349;width:131445;height:137160;visibility:visible;mso-wrap-style:square;v-text-anchor:top" coordsize="131445,137160" o:gfxdata="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" path="m,137058r131229,l131229,,,,,137058xe" filled="f" strokeweight=".35275mm">
                         <v:path arrowok="t"/>
                       </v:shape>
@@ -8815,7 +8454,7 @@
                 </mc:Choice>
                 <mc:Fallback>
                   <w:pict>
-                    <v:group w14:anchorId="62EAD9C4" id="Group 23" o:spid="_x0000_s1026" style="position:absolute;margin-left:1.25pt;margin-top:-1.65pt;width:11.75pt;height:12.35pt;z-index:-251652608" coordsize="149225,156845" o:gfxdata="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">
+                    <v:group w14:anchorId="63BBCB3B" id="Group 23" o:spid="_x0000_s1026" style="position:absolute;margin-left:1.25pt;margin-top:-1.65pt;width:11.75pt;height:12.35pt;z-index:-251652608" coordsize="149225,156845" o:gfxdata="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">
                       <v:shape id="Graphic 24" o:spid="_x0000_s1027" style="position:absolute;left:6350;top:6350;width:136525;height:144145;visibility:visible;mso-wrap-style:square;v-text-anchor:top" coordsize="136525,144145" o:gfxdata="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" path="m,143725r136003,l136003,,,,,143725xe" filled="f" strokeweight="1pt">
                         <v:path arrowok="t"/>
                       </v:shape>
@@ -8869,7 +8508,6 @@
                 <w:szCs w:val="18"/>
                 <w:highlight w:val="magenta"/>
               </w:rPr>
-              <w:lastRenderedPageBreak/>
               <w:t>}}</w:t>
             </w:r>
           </w:p>
@@ -9430,7 +9068,7 @@
                 </mc:Choice>
                 <mc:Fallback>
                   <w:pict>
-                    <v:group w14:anchorId="4C1D0147" id="Group 25" o:spid="_x0000_s1026" style="position:absolute;margin-left:.5pt;margin-top:-1.65pt;width:12.55pt;height:12.35pt;z-index:-251651584" coordsize="159385,156845" o:gfxdata="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">
+                    <v:group w14:anchorId="1EDFA711" id="Group 25" o:spid="_x0000_s1026" style="position:absolute;margin-left:.5pt;margin-top:-1.65pt;width:12.55pt;height:12.35pt;z-index:-251651584" coordsize="159385,156845" o:gfxdata="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">
                       <v:shape id="Graphic 26" o:spid="_x0000_s1027" style="position:absolute;left:6349;top:6349;width:146685;height:144145;visibility:visible;mso-wrap-style:square;v-text-anchor:top" coordsize="146685,144145" o:gfxdata="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" path="m,143713r146126,l146126,,,,,143713xe" filled="f" strokeweight=".35275mm">
                         <v:path arrowok="t"/>
                       </v:shape>
@@ -9782,7 +9420,7 @@
                 </mc:Choice>
                 <mc:Fallback>
                   <w:pict>
-                    <v:group w14:anchorId="6ED84406" id="Group 27" o:spid="_x0000_s1026" style="position:absolute;margin-left:-18.75pt;margin-top:-.25pt;width:12.25pt;height:12pt;z-index:-251659776;mso-wrap-distance-left:0;mso-wrap-distance-right:0" coordsize="155575,152400" o:gfxdata="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">
+                    <v:group w14:anchorId="229050C5" id="Group 27" o:spid="_x0000_s1026" style="position:absolute;margin-left:-18.75pt;margin-top:-.25pt;width:12.25pt;height:12pt;z-index:-251659776;mso-wrap-distance-left:0;mso-wrap-distance-right:0" coordsize="155575,152400" o:gfxdata="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">
                       <v:shape id="Graphic 28" o:spid="_x0000_s1027" style="position:absolute;left:6349;top:6349;width:142875;height:139700;visibility:visible;mso-wrap-style:square;v-text-anchor:top" coordsize="142875,139700" o:gfxdata="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" path="m,139128r142481,l142481,,,,,139128xe" filled="f" strokeweight=".35275mm">
                         <v:path arrowok="t"/>
                       </v:shape>
@@ -10134,6 +9772,7 @@
               <w:rPr>
                 <w:spacing w:val="-2"/>
                 <w:sz w:val="16"/>
+                <w:highlight w:val="red"/>
               </w:rPr>
               <w:t>Funcţia</w:t>
             </w:r>
@@ -10167,33 +9806,6 @@
                 <w:highlight w:val="red"/>
               </w:rPr>
               <w:t xml:space="preserve"> </w:t>
-            </w:r>
-            <w:r>
-              <w:rPr>
-                <w:rFonts w:ascii="Times New Roman"/>
-                <w:sz w:val="16"/>
-                <w:szCs w:val="16"/>
-                <w:highlight w:val="red"/>
-              </w:rPr>
-              <w:t>{{</w:t>
-            </w:r>
-            <w:r>
-              <w:rPr>
-                <w:rFonts w:ascii="Times New Roman"/>
-                <w:sz w:val="16"/>
-                <w:szCs w:val="16"/>
-                <w:highlight w:val="red"/>
-              </w:rPr>
-              <w:t>AS1_CAL_SUBS</w:t>
-            </w:r>
-            <w:r>
-              <w:rPr>
-                <w:rFonts w:ascii="Times New Roman"/>
-                <w:sz w:val="16"/>
-                <w:szCs w:val="16"/>
-                <w:highlight w:val="red"/>
-              </w:rPr>
-              <w:t>}}</w:t>
             </w:r>
           </w:p>
         </w:tc>
@@ -10684,7 +10296,7 @@
                 </mc:Choice>
                 <mc:Fallback>
                   <w:pict>
-                    <v:group w14:anchorId="366EFF4A" id="Group 29" o:spid="_x0000_s1026" style="position:absolute;margin-left:94.05pt;margin-top:-62.45pt;width:12.7pt;height:12pt;z-index:-251657728;mso-wrap-distance-left:0;mso-wrap-distance-right:0" coordsize="161290,152400" o:gfxdata="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">
+                    <v:group w14:anchorId="4D58877A" id="Group 29" o:spid="_x0000_s1026" style="position:absolute;margin-left:94.05pt;margin-top:-62.45pt;width:12.7pt;height:12pt;z-index:-251657728;mso-wrap-distance-left:0;mso-wrap-distance-right:0" coordsize="161290,152400" o:gfxdata="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">
                       <v:shape id="Graphic 30" o:spid="_x0000_s1027" style="position:absolute;left:6349;top:6349;width:148590;height:139700;visibility:visible;mso-wrap-style:square;v-text-anchor:top" coordsize="148590,139700" o:gfxdata="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" path="m,139115r148030,l148030,,,,,139115xe" filled="f" strokeweight=".35275mm">
                         <v:path arrowok="t"/>
                       </v:shape>

</xml_diff>

<commit_message>
added locale for ro
</commit_message>
<xml_diff>
--- a/Templates/02-Anexa_1_inregistrare_fiscala-template-v2.docx
+++ b/Templates/02-Anexa_1_inregistrare_fiscala-template-v2.docx
@@ -543,7 +543,7 @@
           <w:b/>
           <w:spacing w:val="-2"/>
           <w:sz w:val="16"/>
-          <w:highlight w:val="red"/>
+          <w:highlight w:val="magenta"/>
         </w:rPr>
         <w:t>..</w:t>
       </w:r>
@@ -552,7 +552,7 @@
           <w:b/>
           <w:spacing w:val="-2"/>
           <w:sz w:val="16"/>
-          <w:highlight w:val="red"/>
+          <w:highlight w:val="magenta"/>
         </w:rPr>
         <w:t>{</w:t>
       </w:r>
@@ -561,6 +561,7 @@
           <w:b/>
           <w:spacing w:val="-2"/>
           <w:sz w:val="16"/>
+          <w:highlight w:val="magenta"/>
         </w:rPr>
         <w:t>{</w:t>
       </w:r>
@@ -577,7 +578,7 @@
           <w:b/>
           <w:spacing w:val="-2"/>
           <w:sz w:val="16"/>
-          <w:highlight w:val="red"/>
+          <w:highlight w:val="magenta"/>
         </w:rPr>
         <w:t>}}</w:t>
       </w:r>
@@ -586,7 +587,7 @@
           <w:b/>
           <w:spacing w:val="-2"/>
           <w:sz w:val="16"/>
-          <w:highlight w:val="red"/>
+          <w:highlight w:val="magenta"/>
         </w:rPr>
         <w:t>..</w:t>
       </w:r>
@@ -1002,7 +1003,7 @@
                 </mc:Choice>
                 <mc:Fallback>
                   <w:pict>
-                    <v:group w14:anchorId="3D878B32" id="Group 3" o:spid="_x0000_s1026" style="position:absolute;margin-left:1.1pt;margin-top:-.1pt;width:12.1pt;height:11.45pt;z-index:-251655680" coordsize="153670,145415" o:gfxdata="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">
+                    <v:group w14:anchorId="2095D04C" id="Group 3" o:spid="_x0000_s1026" style="position:absolute;margin-left:1.1pt;margin-top:-.1pt;width:12.1pt;height:11.45pt;z-index:-251655680" coordsize="153670,145415" o:gfxdata="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">
                       <v:shape id="Graphic 4" o:spid="_x0000_s1027" style="position:absolute;left:6349;top:6349;width:140970;height:132715;visibility:visible;mso-wrap-style:square;v-text-anchor:top" coordsize="140970,132715" o:gfxdata="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" path="m,132460r140423,l140423,,,,,132460xe" filled="f" strokeweight=".35275mm">
                         <v:path arrowok="t"/>
                       </v:shape>
@@ -1183,15 +1184,15 @@
               <w:pStyle w:val="TableParagraph"/>
               <w:jc w:val="center"/>
               <w:rPr>
-                <w:rFonts w:ascii="Times New Roman" w:hAnsi="Times New Roman" w:cs="Times New Roman"/>
-                <w:sz w:val="18"/>
-                <w:szCs w:val="18"/>
-                <w:highlight w:val="magenta"/>
-              </w:rPr>
-            </w:pPr>
-            <w:r>
-              <w:rPr>
-                <w:rFonts w:ascii="Times New Roman" w:hAnsi="Times New Roman" w:cs="Times New Roman"/>
+                <w:rFonts w:cs="Times New Roman"/>
+                <w:sz w:val="18"/>
+                <w:szCs w:val="18"/>
+                <w:highlight w:val="magenta"/>
+              </w:rPr>
+            </w:pPr>
+            <w:r>
+              <w:rPr>
+                <w:rFonts w:cs="Times New Roman"/>
                 <w:sz w:val="18"/>
                 <w:szCs w:val="18"/>
                 <w:highlight w:val="magenta"/>
@@ -1216,15 +1217,15 @@
               <w:pStyle w:val="TableParagraph"/>
               <w:jc w:val="center"/>
               <w:rPr>
-                <w:rFonts w:ascii="Times New Roman" w:hAnsi="Times New Roman" w:cs="Times New Roman"/>
-                <w:sz w:val="18"/>
-                <w:szCs w:val="18"/>
-                <w:highlight w:val="magenta"/>
-              </w:rPr>
-            </w:pPr>
-            <w:r>
-              <w:rPr>
-                <w:rFonts w:ascii="Times New Roman" w:hAnsi="Times New Roman" w:cs="Times New Roman"/>
+                <w:rFonts w:cs="Times New Roman"/>
+                <w:sz w:val="18"/>
+                <w:szCs w:val="18"/>
+                <w:highlight w:val="magenta"/>
+              </w:rPr>
+            </w:pPr>
+            <w:r>
+              <w:rPr>
+                <w:rFonts w:cs="Times New Roman"/>
                 <w:sz w:val="18"/>
                 <w:szCs w:val="18"/>
                 <w:highlight w:val="magenta"/>
@@ -1250,15 +1251,15 @@
               <w:ind w:left="29"/>
               <w:jc w:val="center"/>
               <w:rPr>
-                <w:rFonts w:ascii="Times New Roman" w:hAnsi="Times New Roman" w:cs="Times New Roman"/>
-                <w:sz w:val="18"/>
-                <w:szCs w:val="18"/>
-                <w:highlight w:val="magenta"/>
-              </w:rPr>
-            </w:pPr>
-            <w:r>
-              <w:rPr>
-                <w:rFonts w:ascii="Times New Roman" w:hAnsi="Times New Roman" w:cs="Times New Roman"/>
+                <w:rFonts w:cs="Times New Roman"/>
+                <w:sz w:val="18"/>
+                <w:szCs w:val="18"/>
+                <w:highlight w:val="magenta"/>
+              </w:rPr>
+            </w:pPr>
+            <w:r>
+              <w:rPr>
+                <w:rFonts w:cs="Times New Roman"/>
                 <w:spacing w:val="-10"/>
                 <w:sz w:val="18"/>
                 <w:szCs w:val="18"/>
@@ -1283,15 +1284,15 @@
               <w:pStyle w:val="TableParagraph"/>
               <w:jc w:val="center"/>
               <w:rPr>
-                <w:rFonts w:ascii="Times New Roman" w:hAnsi="Times New Roman" w:cs="Times New Roman"/>
-                <w:sz w:val="18"/>
-                <w:szCs w:val="18"/>
-                <w:highlight w:val="magenta"/>
-              </w:rPr>
-            </w:pPr>
-            <w:r>
-              <w:rPr>
-                <w:rFonts w:ascii="Times New Roman" w:hAnsi="Times New Roman" w:cs="Times New Roman"/>
+                <w:rFonts w:cs="Times New Roman"/>
+                <w:sz w:val="18"/>
+                <w:szCs w:val="18"/>
+                <w:highlight w:val="magenta"/>
+              </w:rPr>
+            </w:pPr>
+            <w:r>
+              <w:rPr>
+                <w:rFonts w:cs="Times New Roman"/>
                 <w:sz w:val="18"/>
                 <w:szCs w:val="18"/>
                 <w:highlight w:val="magenta"/>
@@ -1315,15 +1316,15 @@
               <w:pStyle w:val="TableParagraph"/>
               <w:jc w:val="center"/>
               <w:rPr>
-                <w:rFonts w:ascii="Times New Roman" w:hAnsi="Times New Roman" w:cs="Times New Roman"/>
-                <w:sz w:val="18"/>
-                <w:szCs w:val="18"/>
-                <w:highlight w:val="magenta"/>
-              </w:rPr>
-            </w:pPr>
-            <w:r>
-              <w:rPr>
-                <w:rFonts w:ascii="Times New Roman" w:hAnsi="Times New Roman" w:cs="Times New Roman"/>
+                <w:rFonts w:cs="Times New Roman"/>
+                <w:sz w:val="18"/>
+                <w:szCs w:val="18"/>
+                <w:highlight w:val="magenta"/>
+              </w:rPr>
+            </w:pPr>
+            <w:r>
+              <w:rPr>
+                <w:rFonts w:cs="Times New Roman"/>
                 <w:sz w:val="18"/>
                 <w:szCs w:val="18"/>
                 <w:highlight w:val="magenta"/>
@@ -1350,16 +1351,16 @@
               <w:ind w:left="22"/>
               <w:jc w:val="center"/>
               <w:rPr>
-                <w:sz w:val="16"/>
-                <w:szCs w:val="16"/>
+                <w:sz w:val="18"/>
+                <w:szCs w:val="18"/>
                 <w:highlight w:val="magenta"/>
               </w:rPr>
             </w:pPr>
             <w:r>
               <w:rPr>
                 <w:noProof/>
-                <w:sz w:val="16"/>
-                <w:szCs w:val="16"/>
+                <w:sz w:val="18"/>
+                <w:szCs w:val="18"/>
                 <w:highlight w:val="magenta"/>
               </w:rPr>
               <mc:AlternateContent>
@@ -1500,7 +1501,7 @@
                 </mc:Choice>
                 <mc:Fallback>
                   <w:pict>
-                    <v:group w14:anchorId="01DD9381" id="Group 5" o:spid="_x0000_s1026" style="position:absolute;margin-left:75.35pt;margin-top:12.6pt;width:11.8pt;height:24.8pt;z-index:-251663872;mso-wrap-distance-left:0;mso-wrap-distance-right:0" coordsize="149860,314960" o:gfxdata="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">
+                    <v:group w14:anchorId="368EE903" id="Group 5" o:spid="_x0000_s1026" style="position:absolute;margin-left:75.35pt;margin-top:12.6pt;width:11.8pt;height:24.8pt;z-index:-251663872;mso-wrap-distance-left:0;mso-wrap-distance-right:0" coordsize="149860,314960" o:gfxdata="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">
                       <v:shape id="Graphic 6" o:spid="_x0000_s1027" style="position:absolute;left:6349;top:6349;width:135890;height:137160;visibility:visible;mso-wrap-style:square;v-text-anchor:top" coordsize="135890,137160" o:gfxdata="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" path="m,137045r135826,l135826,,,,,137045xe" filled="f" strokeweight=".35275mm">
                         <v:path arrowok="t"/>
                       </v:shape>
@@ -1515,8 +1516,8 @@
             <w:r>
               <w:rPr>
                 <w:spacing w:val="-10"/>
-                <w:sz w:val="16"/>
-                <w:szCs w:val="16"/>
+                <w:sz w:val="18"/>
+                <w:szCs w:val="18"/>
                 <w:highlight w:val="magenta"/>
               </w:rPr>
               <w:t>/</w:t>
@@ -1539,15 +1540,13 @@
               <w:pStyle w:val="TableParagraph"/>
               <w:jc w:val="center"/>
               <w:rPr>
-                <w:rFonts w:ascii="Times New Roman"/>
-                <w:sz w:val="18"/>
-                <w:szCs w:val="18"/>
-                <w:highlight w:val="magenta"/>
-              </w:rPr>
-            </w:pPr>
-            <w:r>
-              <w:rPr>
-                <w:rFonts w:ascii="Times New Roman"/>
+                <w:sz w:val="18"/>
+                <w:szCs w:val="18"/>
+                <w:highlight w:val="magenta"/>
+              </w:rPr>
+            </w:pPr>
+            <w:r>
+              <w:rPr>
                 <w:sz w:val="18"/>
                 <w:szCs w:val="18"/>
                 <w:highlight w:val="magenta"/>
@@ -1572,15 +1571,13 @@
               <w:pStyle w:val="TableParagraph"/>
               <w:jc w:val="center"/>
               <w:rPr>
-                <w:rFonts w:ascii="Times New Roman"/>
-                <w:sz w:val="18"/>
-                <w:szCs w:val="18"/>
-                <w:highlight w:val="magenta"/>
-              </w:rPr>
-            </w:pPr>
-            <w:r>
-              <w:rPr>
-                <w:rFonts w:ascii="Times New Roman"/>
+                <w:sz w:val="18"/>
+                <w:szCs w:val="18"/>
+                <w:highlight w:val="magenta"/>
+              </w:rPr>
+            </w:pPr>
+            <w:r>
+              <w:rPr>
                 <w:sz w:val="18"/>
                 <w:szCs w:val="18"/>
                 <w:highlight w:val="magenta"/>
@@ -1605,15 +1602,13 @@
               <w:pStyle w:val="TableParagraph"/>
               <w:jc w:val="center"/>
               <w:rPr>
-                <w:rFonts w:ascii="Times New Roman"/>
-                <w:sz w:val="18"/>
-                <w:szCs w:val="18"/>
-                <w:highlight w:val="magenta"/>
-              </w:rPr>
-            </w:pPr>
-            <w:r>
-              <w:rPr>
-                <w:rFonts w:ascii="Times New Roman"/>
+                <w:sz w:val="18"/>
+                <w:szCs w:val="18"/>
+                <w:highlight w:val="magenta"/>
+              </w:rPr>
+            </w:pPr>
+            <w:r>
+              <w:rPr>
                 <w:sz w:val="18"/>
                 <w:szCs w:val="18"/>
                 <w:highlight w:val="magenta"/>
@@ -1638,15 +1633,13 @@
               <w:pStyle w:val="TableParagraph"/>
               <w:jc w:val="center"/>
               <w:rPr>
-                <w:rFonts w:ascii="Times New Roman"/>
-                <w:sz w:val="18"/>
-                <w:szCs w:val="18"/>
-                <w:highlight w:val="magenta"/>
-              </w:rPr>
-            </w:pPr>
-            <w:r>
-              <w:rPr>
-                <w:rFonts w:ascii="Times New Roman"/>
+                <w:sz w:val="18"/>
+                <w:szCs w:val="18"/>
+                <w:highlight w:val="magenta"/>
+              </w:rPr>
+            </w:pPr>
+            <w:r>
+              <w:rPr>
                 <w:sz w:val="18"/>
                 <w:szCs w:val="18"/>
                 <w:highlight w:val="magenta"/>
@@ -1817,15 +1810,7 @@
                 <w:szCs w:val="18"/>
                 <w:highlight w:val="magenta"/>
               </w:rPr>
-              <w:t>pfipT</w:t>
-            </w:r>
-            <w:r>
-              <w:rPr>
-                <w:sz w:val="18"/>
-                <w:szCs w:val="18"/>
-                <w:highlight w:val="magenta"/>
-              </w:rPr>
-              <w:t>}}</w:t>
+              <w:t>pfipT}}</w:t>
             </w:r>
           </w:p>
         </w:tc>
@@ -1942,7 +1927,7 @@
                 </mc:Choice>
                 <mc:Fallback>
                   <w:pict>
-                    <v:group w14:anchorId="3CB4EAF6" id="Group 8" o:spid="_x0000_s1026" style="position:absolute;margin-left:-18.9pt;margin-top:-.2pt;width:12.1pt;height:12.2pt;z-index:-251664896;mso-wrap-distance-left:0;mso-wrap-distance-right:0" coordsize="153670,154940" o:gfxdata="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">
+                    <v:group w14:anchorId="3F962E1C" id="Group 8" o:spid="_x0000_s1026" style="position:absolute;margin-left:-18.9pt;margin-top:-.2pt;width:12.1pt;height:12.2pt;z-index:-251664896;mso-wrap-distance-left:0;mso-wrap-distance-right:0" coordsize="153670,154940" o:gfxdata="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">
                       <v:shape id="Graphic 9" o:spid="_x0000_s1027" style="position:absolute;left:6349;top:6349;width:140970;height:142240;visibility:visible;mso-wrap-style:square;v-text-anchor:top" coordsize="140970,142240" o:gfxdata="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" path="m,141630r140423,l140423,,,,,141630xe" filled="f" strokeweight=".35275mm">
                         <v:path arrowok="t"/>
                       </v:shape>
@@ -2010,7 +1995,6 @@
               </w:rPr>
               <w:t>{{</w:t>
             </w:r>
-            <w:proofErr w:type="spellStart"/>
             <w:r>
               <w:rPr>
                 <w:sz w:val="18"/>
@@ -2020,7 +2004,6 @@
               </w:rPr>
               <w:t>pfipA</w:t>
             </w:r>
-            <w:proofErr w:type="spellEnd"/>
           </w:p>
           <w:p>
             <w:pPr>
@@ -2192,7 +2175,6 @@
               </w:rPr>
               <w:t>{</w:t>
             </w:r>
-            <w:proofErr w:type="spellStart"/>
             <w:r>
               <w:rPr>
                 <w:sz w:val="18"/>
@@ -2202,7 +2184,6 @@
               </w:rPr>
               <w:t>impoz_venit_m</w:t>
             </w:r>
-            <w:proofErr w:type="spellEnd"/>
           </w:p>
           <w:p>
             <w:pPr>
@@ -2362,7 +2343,7 @@
             <w:pPr>
               <w:pStyle w:val="TableParagraph"/>
               <w:rPr>
-                <w:rFonts w:ascii="Times New Roman" w:hAnsi="Times New Roman" w:cs="Times New Roman"/>
+                <w:rFonts w:cs="Times New Roman"/>
                 <w:sz w:val="18"/>
                 <w:szCs w:val="18"/>
                 <w:highlight w:val="magenta"/>
@@ -2371,7 +2352,7 @@
             </w:pPr>
             <w:r>
               <w:rPr>
-                <w:rFonts w:ascii="Times New Roman" w:hAnsi="Times New Roman" w:cs="Times New Roman"/>
+                <w:rFonts w:cs="Times New Roman"/>
                 <w:sz w:val="18"/>
                 <w:szCs w:val="18"/>
                 <w:highlight w:val="magenta"/>
@@ -2396,7 +2377,7 @@
             <w:pPr>
               <w:pStyle w:val="TableParagraph"/>
               <w:rPr>
-                <w:rFonts w:ascii="Times New Roman" w:hAnsi="Times New Roman" w:cs="Times New Roman"/>
+                <w:rFonts w:cs="Times New Roman"/>
                 <w:sz w:val="18"/>
                 <w:szCs w:val="18"/>
                 <w:highlight w:val="magenta"/>
@@ -2405,7 +2386,7 @@
             </w:pPr>
             <w:r>
               <w:rPr>
-                <w:rFonts w:ascii="Times New Roman" w:hAnsi="Times New Roman" w:cs="Times New Roman"/>
+                <w:rFonts w:cs="Times New Roman"/>
                 <w:sz w:val="18"/>
                 <w:szCs w:val="18"/>
                 <w:highlight w:val="magenta"/>
@@ -2464,15 +2445,15 @@
             <w:pPr>
               <w:pStyle w:val="TableParagraph"/>
               <w:rPr>
-                <w:rFonts w:ascii="Times New Roman" w:hAnsi="Times New Roman" w:cs="Times New Roman"/>
-                <w:sz w:val="18"/>
-                <w:szCs w:val="18"/>
-                <w:highlight w:val="magenta"/>
-              </w:rPr>
-            </w:pPr>
-            <w:r>
-              <w:rPr>
-                <w:rFonts w:ascii="Times New Roman" w:hAnsi="Times New Roman" w:cs="Times New Roman"/>
+                <w:rFonts w:cs="Times New Roman"/>
+                <w:sz w:val="18"/>
+                <w:szCs w:val="18"/>
+                <w:highlight w:val="magenta"/>
+              </w:rPr>
+            </w:pPr>
+            <w:r>
+              <w:rPr>
+                <w:rFonts w:cs="Times New Roman"/>
                 <w:sz w:val="18"/>
                 <w:szCs w:val="18"/>
                 <w:highlight w:val="magenta"/>
@@ -2495,15 +2476,15 @@
             <w:pPr>
               <w:pStyle w:val="TableParagraph"/>
               <w:rPr>
-                <w:rFonts w:ascii="Times New Roman" w:hAnsi="Times New Roman" w:cs="Times New Roman"/>
-                <w:sz w:val="18"/>
-                <w:szCs w:val="18"/>
-                <w:highlight w:val="magenta"/>
-              </w:rPr>
-            </w:pPr>
-            <w:r>
-              <w:rPr>
-                <w:rFonts w:ascii="Times New Roman" w:hAnsi="Times New Roman" w:cs="Times New Roman"/>
+                <w:rFonts w:cs="Times New Roman"/>
+                <w:sz w:val="18"/>
+                <w:szCs w:val="18"/>
+                <w:highlight w:val="magenta"/>
+              </w:rPr>
+            </w:pPr>
+            <w:r>
+              <w:rPr>
+                <w:rFonts w:cs="Times New Roman"/>
                 <w:sz w:val="18"/>
                 <w:szCs w:val="18"/>
                 <w:highlight w:val="magenta"/>
@@ -2530,15 +2511,15 @@
               <w:ind w:left="22"/>
               <w:jc w:val="center"/>
               <w:rPr>
-                <w:rFonts w:ascii="Times New Roman" w:hAnsi="Times New Roman" w:cs="Times New Roman"/>
-                <w:sz w:val="18"/>
-                <w:szCs w:val="18"/>
-                <w:highlight w:val="magenta"/>
-              </w:rPr>
-            </w:pPr>
-            <w:r>
-              <w:rPr>
-                <w:rFonts w:ascii="Times New Roman" w:hAnsi="Times New Roman" w:cs="Times New Roman"/>
+                <w:rFonts w:cs="Times New Roman"/>
+                <w:sz w:val="18"/>
+                <w:szCs w:val="18"/>
+                <w:highlight w:val="magenta"/>
+              </w:rPr>
+            </w:pPr>
+            <w:r>
+              <w:rPr>
+                <w:rFonts w:cs="Times New Roman"/>
                 <w:spacing w:val="-10"/>
                 <w:sz w:val="18"/>
                 <w:szCs w:val="18"/>
@@ -2563,15 +2544,15 @@
             <w:pPr>
               <w:pStyle w:val="TableParagraph"/>
               <w:rPr>
-                <w:rFonts w:ascii="Times New Roman" w:hAnsi="Times New Roman" w:cs="Times New Roman"/>
-                <w:sz w:val="18"/>
-                <w:szCs w:val="18"/>
-                <w:highlight w:val="magenta"/>
-              </w:rPr>
-            </w:pPr>
-            <w:r>
-              <w:rPr>
-                <w:rFonts w:ascii="Times New Roman" w:hAnsi="Times New Roman" w:cs="Times New Roman"/>
+                <w:rFonts w:cs="Times New Roman"/>
+                <w:sz w:val="18"/>
+                <w:szCs w:val="18"/>
+                <w:highlight w:val="magenta"/>
+              </w:rPr>
+            </w:pPr>
+            <w:r>
+              <w:rPr>
+                <w:rFonts w:cs="Times New Roman"/>
                 <w:sz w:val="18"/>
                 <w:szCs w:val="18"/>
                 <w:highlight w:val="magenta"/>
@@ -2595,15 +2576,15 @@
             <w:pPr>
               <w:pStyle w:val="TableParagraph"/>
               <w:rPr>
-                <w:rFonts w:ascii="Times New Roman" w:hAnsi="Times New Roman" w:cs="Times New Roman"/>
-                <w:sz w:val="18"/>
-                <w:szCs w:val="18"/>
-                <w:highlight w:val="magenta"/>
-              </w:rPr>
-            </w:pPr>
-            <w:r>
-              <w:rPr>
-                <w:rFonts w:ascii="Times New Roman" w:hAnsi="Times New Roman" w:cs="Times New Roman"/>
+                <w:rFonts w:cs="Times New Roman"/>
+                <w:sz w:val="18"/>
+                <w:szCs w:val="18"/>
+                <w:highlight w:val="magenta"/>
+              </w:rPr>
+            </w:pPr>
+            <w:r>
+              <w:rPr>
+                <w:rFonts w:cs="Times New Roman"/>
                 <w:sz w:val="18"/>
                 <w:szCs w:val="18"/>
                 <w:highlight w:val="magenta"/>
@@ -2627,15 +2608,15 @@
             <w:pPr>
               <w:pStyle w:val="TableParagraph"/>
               <w:rPr>
-                <w:rFonts w:ascii="Times New Roman" w:hAnsi="Times New Roman" w:cs="Times New Roman"/>
-                <w:sz w:val="18"/>
-                <w:szCs w:val="18"/>
-                <w:highlight w:val="magenta"/>
-              </w:rPr>
-            </w:pPr>
-            <w:r>
-              <w:rPr>
-                <w:rFonts w:ascii="Times New Roman" w:hAnsi="Times New Roman" w:cs="Times New Roman"/>
+                <w:rFonts w:cs="Times New Roman"/>
+                <w:sz w:val="18"/>
+                <w:szCs w:val="18"/>
+                <w:highlight w:val="magenta"/>
+              </w:rPr>
+            </w:pPr>
+            <w:r>
+              <w:rPr>
+                <w:rFonts w:cs="Times New Roman"/>
                 <w:sz w:val="18"/>
                 <w:szCs w:val="18"/>
                 <w:highlight w:val="magenta"/>
@@ -2659,15 +2640,15 @@
             <w:pPr>
               <w:pStyle w:val="TableParagraph"/>
               <w:rPr>
-                <w:rFonts w:ascii="Times New Roman" w:hAnsi="Times New Roman" w:cs="Times New Roman"/>
-                <w:sz w:val="18"/>
-                <w:szCs w:val="18"/>
-                <w:highlight w:val="magenta"/>
-              </w:rPr>
-            </w:pPr>
-            <w:r>
-              <w:rPr>
-                <w:rFonts w:ascii="Times New Roman" w:hAnsi="Times New Roman" w:cs="Times New Roman"/>
+                <w:rFonts w:cs="Times New Roman"/>
+                <w:sz w:val="18"/>
+                <w:szCs w:val="18"/>
+                <w:highlight w:val="magenta"/>
+              </w:rPr>
+            </w:pPr>
+            <w:r>
+              <w:rPr>
+                <w:rFonts w:cs="Times New Roman"/>
                 <w:sz w:val="18"/>
                 <w:szCs w:val="18"/>
                 <w:highlight w:val="magenta"/>
@@ -2676,7 +2657,7 @@
             </w:r>
             <w:r>
               <w:rPr>
-                <w:rFonts w:ascii="Times New Roman" w:hAnsi="Times New Roman" w:cs="Times New Roman"/>
+                <w:rFonts w:cs="Times New Roman"/>
                 <w:sz w:val="18"/>
                 <w:szCs w:val="18"/>
                 <w:highlight w:val="magenta"/>
@@ -3044,7 +3025,7 @@
                 </mc:Choice>
                 <mc:Fallback>
                   <w:pict>
-                    <v:group w14:anchorId="2057DE52" id="Group 10" o:spid="_x0000_s1026" style="position:absolute;margin-left:2pt;margin-top:0;width:11.35pt;height:11.45pt;z-index:-251654656" coordsize="144145,145415" o:gfxdata="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">
+                    <v:group w14:anchorId="782C78A6" id="Group 10" o:spid="_x0000_s1026" style="position:absolute;margin-left:2pt;margin-top:0;width:11.35pt;height:11.45pt;z-index:-251654656" coordsize="144145,145415" o:gfxdata="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">
                       <v:shape id="Graphic 11" o:spid="_x0000_s1027" style="position:absolute;left:6350;top:6350;width:131445;height:132715;visibility:visible;mso-wrap-style:square;v-text-anchor:top" coordsize="131445,132715" o:gfxdata="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" path="m,132448r131241,l131241,,,,,132448xe" filled="f" strokeweight="1pt">
                         <v:path arrowok="t"/>
                       </v:shape>
@@ -3875,7 +3856,7 @@
                 </mc:Choice>
                 <mc:Fallback>
                   <w:pict>
-                    <v:group w14:anchorId="07E7B416" id="Group 12" o:spid="_x0000_s1026" style="position:absolute;margin-left:-18.7pt;margin-top:-1.15pt;width:11.35pt;height:11.1pt;z-index:-251661824;mso-wrap-distance-left:0;mso-wrap-distance-right:0" coordsize="144145,140970" o:gfxdata="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">
+                    <v:group w14:anchorId="17257E18" id="Group 12" o:spid="_x0000_s1026" style="position:absolute;margin-left:-18.7pt;margin-top:-1.15pt;width:11.35pt;height:11.1pt;z-index:-251661824;mso-wrap-distance-left:0;mso-wrap-distance-right:0" coordsize="144145,140970" o:gfxdata="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">
                       <v:shape id="Graphic 13" o:spid="_x0000_s1027" style="position:absolute;left:6349;top:6349;width:131445;height:128270;visibility:visible;mso-wrap-style:square;v-text-anchor:top" coordsize="131445,128270" o:gfxdata="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" path="m,127875r131241,l131241,,,,,127875xe" filled="f" strokeweight=".35275mm">
                         <v:path arrowok="t"/>
                       </v:shape>
@@ -4570,7 +4551,7 @@
                 </mc:Choice>
                 <mc:Fallback>
                   <w:pict>
-                    <v:group w14:anchorId="14AD2211" id="Group 14" o:spid="_x0000_s1026" style="position:absolute;margin-left:75.65pt;margin-top:12.15pt;width:12.1pt;height:12.2pt;z-index:-251665920;mso-wrap-distance-left:0;mso-wrap-distance-right:0" coordsize="153670,154940" o:gfxdata="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">
+                    <v:group w14:anchorId="18363AED" id="Group 14" o:spid="_x0000_s1026" style="position:absolute;margin-left:75.65pt;margin-top:12.15pt;width:12.1pt;height:12.2pt;z-index:-251665920;mso-wrap-distance-left:0;mso-wrap-distance-right:0" coordsize="153670,154940" o:gfxdata="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">
                       <v:shape id="Graphic 15" o:spid="_x0000_s1027" style="position:absolute;top:1612;width:1270;height:149860;visibility:visible;mso-wrap-style:square;v-text-anchor:top" coordsize="635,149860" o:gfxdata="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" path="m342,l,,,140208r,9144l342,149352r,-9144l342,xe" fillcolor="#9f9f9f" stroked="f">
                         <v:path arrowok="t"/>
                       </v:shape>
@@ -5209,7 +5190,7 @@
                 </mc:Choice>
                 <mc:Fallback>
                   <w:pict>
-                    <v:group w14:anchorId="435C8A9E" id="Group 17" o:spid="_x0000_s1026" style="position:absolute;margin-left:75.35pt;margin-top:12.85pt;width:11.7pt;height:11.8pt;z-index:-251658752;mso-wrap-distance-left:0;mso-wrap-distance-right:0" coordsize="148590,149860" o:gfxdata="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">
+                    <v:group w14:anchorId="64F7116E" id="Group 17" o:spid="_x0000_s1026" style="position:absolute;margin-left:75.35pt;margin-top:12.85pt;width:11.7pt;height:11.8pt;z-index:-251658752;mso-wrap-distance-left:0;mso-wrap-distance-right:0" coordsize="148590,149860" o:gfxdata="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">
                       <v:shape id="Graphic 18" o:spid="_x0000_s1027" style="position:absolute;left:6349;top:6349;width:135890;height:137160;visibility:visible;mso-wrap-style:square;v-text-anchor:top" coordsize="135890,137160" o:gfxdata="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" path="m,137058r135827,l135827,,,,,137058xe" filled="f" strokeweight=".35275mm">
                         <v:path arrowok="t"/>
                       </v:shape>
@@ -6153,7 +6134,7 @@
                 </mc:Choice>
                 <mc:Fallback>
                   <w:pict>
-                    <v:group w14:anchorId="4105B358" id="Group 19" o:spid="_x0000_s1026" style="position:absolute;margin-left:1.55pt;margin-top:.05pt;width:11.35pt;height:11.45pt;z-index:-251653632" coordsize="144145,145415" o:gfxdata="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">
+                    <v:group w14:anchorId="7269699D" id="Group 19" o:spid="_x0000_s1026" style="position:absolute;margin-left:1.55pt;margin-top:.05pt;width:11.35pt;height:11.45pt;z-index:-251653632" coordsize="144145,145415" o:gfxdata="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">
                       <v:shape id="Graphic 20" o:spid="_x0000_s1027" style="position:absolute;left:6349;top:6349;width:131445;height:132715;visibility:visible;mso-wrap-style:square;v-text-anchor:top" coordsize="131445,132715" o:gfxdata="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" path="m,132461r131242,l131242,,,,,132461xe" filled="f" strokeweight=".35275mm">
                         <v:path arrowok="t"/>
                       </v:shape>
@@ -6663,7 +6644,6 @@
               </w:rPr>
               <w:t>{{</w:t>
             </w:r>
-            <w:proofErr w:type="spellStart"/>
             <w:r>
               <w:rPr>
                 <w:sz w:val="18"/>
@@ -6673,7 +6653,6 @@
               </w:rPr>
               <w:t>tva</w:t>
             </w:r>
-            <w:proofErr w:type="spellEnd"/>
           </w:p>
           <w:p>
             <w:pPr>
@@ -6919,7 +6898,6 @@
               <w:pStyle w:val="TableParagraph"/>
               <w:jc w:val="center"/>
               <w:rPr>
-                <w:rFonts w:ascii="Times New Roman"/>
                 <w:sz w:val="18"/>
                 <w:szCs w:val="18"/>
                 <w:highlight w:val="magenta"/>
@@ -6931,7 +6909,6 @@
               <w:pStyle w:val="TableParagraph"/>
               <w:jc w:val="center"/>
               <w:rPr>
-                <w:rFonts w:ascii="Times New Roman"/>
                 <w:sz w:val="18"/>
                 <w:szCs w:val="18"/>
                 <w:highlight w:val="magenta"/>
@@ -6940,17 +6917,14 @@
             </w:pPr>
             <w:r>
               <w:rPr>
-                <w:rFonts w:ascii="Times New Roman"/>
                 <w:sz w:val="18"/>
                 <w:szCs w:val="18"/>
                 <w:highlight w:val="magenta"/>
               </w:rPr>
               <w:t>{{</w:t>
             </w:r>
-            <w:proofErr w:type="spellStart"/>
-            <w:r>
-              <w:rPr>
-                <w:rFonts w:ascii="Times New Roman"/>
+            <w:r>
+              <w:rPr>
                 <w:sz w:val="18"/>
                 <w:szCs w:val="18"/>
                 <w:highlight w:val="magenta"/>
@@ -6958,22 +6932,19 @@
               </w:rPr>
               <w:t>cae</w:t>
             </w:r>
-            <w:proofErr w:type="spellEnd"/>
           </w:p>
           <w:p>
             <w:pPr>
               <w:pStyle w:val="TableParagraph"/>
               <w:jc w:val="center"/>
               <w:rPr>
-                <w:rFonts w:ascii="Times New Roman"/>
-                <w:sz w:val="18"/>
-                <w:szCs w:val="18"/>
-                <w:highlight w:val="magenta"/>
-              </w:rPr>
-            </w:pPr>
-            <w:r>
-              <w:rPr>
-                <w:rFonts w:ascii="Times New Roman"/>
+                <w:sz w:val="18"/>
+                <w:szCs w:val="18"/>
+                <w:highlight w:val="magenta"/>
+              </w:rPr>
+            </w:pPr>
+            <w:r>
+              <w:rPr>
                 <w:sz w:val="18"/>
                 <w:szCs w:val="18"/>
                 <w:highlight w:val="magenta"/>
@@ -6997,7 +6968,6 @@
               <w:pStyle w:val="TableParagraph"/>
               <w:jc w:val="center"/>
               <w:rPr>
-                <w:rFonts w:ascii="Times New Roman"/>
                 <w:sz w:val="18"/>
                 <w:szCs w:val="18"/>
                 <w:highlight w:val="magenta"/>
@@ -7009,7 +6979,6 @@
               <w:pStyle w:val="TableParagraph"/>
               <w:jc w:val="center"/>
               <w:rPr>
-                <w:rFonts w:ascii="Times New Roman"/>
                 <w:sz w:val="18"/>
                 <w:szCs w:val="18"/>
                 <w:highlight w:val="magenta"/>
@@ -7018,17 +6987,14 @@
             </w:pPr>
             <w:r>
               <w:rPr>
-                <w:rFonts w:ascii="Times New Roman"/>
                 <w:sz w:val="18"/>
                 <w:szCs w:val="18"/>
                 <w:highlight w:val="magenta"/>
               </w:rPr>
               <w:t>{{</w:t>
             </w:r>
-            <w:proofErr w:type="spellStart"/>
-            <w:r>
-              <w:rPr>
-                <w:rFonts w:ascii="Times New Roman"/>
+            <w:r>
+              <w:rPr>
                 <w:sz w:val="18"/>
                 <w:szCs w:val="18"/>
                 <w:highlight w:val="magenta"/>
@@ -7036,22 +7002,19 @@
               </w:rPr>
               <w:t>cae</w:t>
             </w:r>
-            <w:proofErr w:type="spellEnd"/>
           </w:p>
           <w:p>
             <w:pPr>
               <w:pStyle w:val="TableParagraph"/>
               <w:jc w:val="center"/>
               <w:rPr>
-                <w:rFonts w:ascii="Times New Roman"/>
-                <w:sz w:val="18"/>
-                <w:szCs w:val="18"/>
-                <w:highlight w:val="magenta"/>
-              </w:rPr>
-            </w:pPr>
-            <w:r>
-              <w:rPr>
-                <w:rFonts w:ascii="Times New Roman"/>
+                <w:sz w:val="18"/>
+                <w:szCs w:val="18"/>
+                <w:highlight w:val="magenta"/>
+              </w:rPr>
+            </w:pPr>
+            <w:r>
+              <w:rPr>
                 <w:sz w:val="18"/>
                 <w:szCs w:val="18"/>
                 <w:highlight w:val="magenta"/>
@@ -7075,7 +7038,6 @@
               <w:pStyle w:val="TableParagraph"/>
               <w:jc w:val="center"/>
               <w:rPr>
-                <w:rFonts w:ascii="Times New Roman"/>
                 <w:sz w:val="18"/>
                 <w:szCs w:val="18"/>
                 <w:highlight w:val="magenta"/>
@@ -7087,7 +7049,6 @@
               <w:pStyle w:val="TableParagraph"/>
               <w:jc w:val="center"/>
               <w:rPr>
-                <w:rFonts w:ascii="Times New Roman"/>
                 <w:sz w:val="18"/>
                 <w:szCs w:val="18"/>
                 <w:highlight w:val="magenta"/>
@@ -7096,17 +7057,14 @@
             </w:pPr>
             <w:r>
               <w:rPr>
-                <w:rFonts w:ascii="Times New Roman"/>
                 <w:sz w:val="18"/>
                 <w:szCs w:val="18"/>
                 <w:highlight w:val="magenta"/>
               </w:rPr>
               <w:t>{{</w:t>
             </w:r>
-            <w:proofErr w:type="spellStart"/>
-            <w:r>
-              <w:rPr>
-                <w:rFonts w:ascii="Times New Roman"/>
+            <w:r>
+              <w:rPr>
                 <w:sz w:val="18"/>
                 <w:szCs w:val="18"/>
                 <w:highlight w:val="magenta"/>
@@ -7114,22 +7072,19 @@
               </w:rPr>
               <w:t>cae</w:t>
             </w:r>
-            <w:proofErr w:type="spellEnd"/>
           </w:p>
           <w:p>
             <w:pPr>
               <w:pStyle w:val="TableParagraph"/>
               <w:jc w:val="center"/>
               <w:rPr>
-                <w:rFonts w:ascii="Times New Roman"/>
-                <w:sz w:val="18"/>
-                <w:szCs w:val="18"/>
-                <w:highlight w:val="magenta"/>
-              </w:rPr>
-            </w:pPr>
-            <w:r>
-              <w:rPr>
-                <w:rFonts w:ascii="Times New Roman"/>
+                <w:sz w:val="18"/>
+                <w:szCs w:val="18"/>
+                <w:highlight w:val="magenta"/>
+              </w:rPr>
+            </w:pPr>
+            <w:r>
+              <w:rPr>
                 <w:sz w:val="18"/>
                 <w:szCs w:val="18"/>
                 <w:highlight w:val="magenta"/>
@@ -7153,7 +7108,6 @@
               <w:pStyle w:val="TableParagraph"/>
               <w:jc w:val="center"/>
               <w:rPr>
-                <w:rFonts w:ascii="Times New Roman"/>
                 <w:sz w:val="18"/>
                 <w:szCs w:val="18"/>
                 <w:highlight w:val="magenta"/>
@@ -7165,7 +7119,6 @@
               <w:pStyle w:val="TableParagraph"/>
               <w:jc w:val="center"/>
               <w:rPr>
-                <w:rFonts w:ascii="Times New Roman"/>
                 <w:sz w:val="18"/>
                 <w:szCs w:val="18"/>
                 <w:highlight w:val="magenta"/>
@@ -7174,17 +7127,14 @@
             </w:pPr>
             <w:r>
               <w:rPr>
-                <w:rFonts w:ascii="Times New Roman"/>
                 <w:sz w:val="18"/>
                 <w:szCs w:val="18"/>
                 <w:highlight w:val="magenta"/>
               </w:rPr>
               <w:t>{{</w:t>
             </w:r>
-            <w:proofErr w:type="spellStart"/>
-            <w:r>
-              <w:rPr>
-                <w:rFonts w:ascii="Times New Roman"/>
+            <w:r>
+              <w:rPr>
                 <w:sz w:val="18"/>
                 <w:szCs w:val="18"/>
                 <w:highlight w:val="magenta"/>
@@ -7192,22 +7142,19 @@
               </w:rPr>
               <w:t>cae</w:t>
             </w:r>
-            <w:proofErr w:type="spellEnd"/>
           </w:p>
           <w:p>
             <w:pPr>
               <w:pStyle w:val="TableParagraph"/>
               <w:jc w:val="center"/>
               <w:rPr>
-                <w:rFonts w:ascii="Times New Roman"/>
-                <w:sz w:val="18"/>
-                <w:szCs w:val="18"/>
-                <w:highlight w:val="magenta"/>
-              </w:rPr>
-            </w:pPr>
-            <w:r>
-              <w:rPr>
-                <w:rFonts w:ascii="Times New Roman"/>
+                <w:sz w:val="18"/>
+                <w:szCs w:val="18"/>
+                <w:highlight w:val="magenta"/>
+              </w:rPr>
+            </w:pPr>
+            <w:r>
+              <w:rPr>
                 <w:sz w:val="18"/>
                 <w:szCs w:val="18"/>
                 <w:highlight w:val="magenta"/>
@@ -7216,7 +7163,6 @@
             </w:r>
             <w:r>
               <w:rPr>
-                <w:rFonts w:ascii="Times New Roman"/>
                 <w:sz w:val="18"/>
                 <w:szCs w:val="18"/>
                 <w:highlight w:val="magenta"/>
@@ -7241,7 +7187,6 @@
               <w:pStyle w:val="TableParagraph"/>
               <w:jc w:val="center"/>
               <w:rPr>
-                <w:rFonts w:ascii="Times New Roman"/>
                 <w:sz w:val="18"/>
                 <w:szCs w:val="18"/>
                 <w:highlight w:val="magenta"/>
@@ -7253,7 +7198,6 @@
               <w:pStyle w:val="TableParagraph"/>
               <w:jc w:val="center"/>
               <w:rPr>
-                <w:rFonts w:ascii="Times New Roman"/>
                 <w:sz w:val="18"/>
                 <w:szCs w:val="18"/>
                 <w:highlight w:val="magenta"/>
@@ -7262,17 +7206,14 @@
             </w:pPr>
             <w:r>
               <w:rPr>
-                <w:rFonts w:ascii="Times New Roman"/>
                 <w:sz w:val="18"/>
                 <w:szCs w:val="18"/>
                 <w:highlight w:val="magenta"/>
               </w:rPr>
               <w:t>{{</w:t>
             </w:r>
-            <w:proofErr w:type="spellStart"/>
-            <w:r>
-              <w:rPr>
-                <w:rFonts w:ascii="Times New Roman"/>
+            <w:r>
+              <w:rPr>
                 <w:sz w:val="18"/>
                 <w:szCs w:val="18"/>
                 <w:highlight w:val="magenta"/>
@@ -7280,22 +7221,19 @@
               </w:rPr>
               <w:t>cae</w:t>
             </w:r>
-            <w:proofErr w:type="spellEnd"/>
           </w:p>
           <w:p>
             <w:pPr>
               <w:pStyle w:val="TableParagraph"/>
               <w:jc w:val="center"/>
               <w:rPr>
-                <w:rFonts w:ascii="Times New Roman"/>
-                <w:sz w:val="18"/>
-                <w:szCs w:val="18"/>
-                <w:highlight w:val="magenta"/>
-              </w:rPr>
-            </w:pPr>
-            <w:r>
-              <w:rPr>
-                <w:rFonts w:ascii="Times New Roman"/>
+                <w:sz w:val="18"/>
+                <w:szCs w:val="18"/>
+                <w:highlight w:val="magenta"/>
+              </w:rPr>
+            </w:pPr>
+            <w:r>
+              <w:rPr>
                 <w:sz w:val="18"/>
                 <w:szCs w:val="18"/>
                 <w:highlight w:val="magenta"/>
@@ -7304,7 +7242,6 @@
             </w:r>
             <w:r>
               <w:rPr>
-                <w:rFonts w:ascii="Times New Roman"/>
                 <w:sz w:val="18"/>
                 <w:szCs w:val="18"/>
                 <w:highlight w:val="magenta"/>
@@ -7329,7 +7266,6 @@
               <w:pStyle w:val="TableParagraph"/>
               <w:jc w:val="center"/>
               <w:rPr>
-                <w:rFonts w:ascii="Times New Roman"/>
                 <w:sz w:val="18"/>
                 <w:szCs w:val="18"/>
                 <w:highlight w:val="magenta"/>
@@ -7341,7 +7277,6 @@
               <w:pStyle w:val="TableParagraph"/>
               <w:jc w:val="center"/>
               <w:rPr>
-                <w:rFonts w:ascii="Times New Roman"/>
                 <w:sz w:val="18"/>
                 <w:szCs w:val="18"/>
                 <w:highlight w:val="magenta"/>
@@ -7350,17 +7285,14 @@
             </w:pPr>
             <w:r>
               <w:rPr>
-                <w:rFonts w:ascii="Times New Roman"/>
                 <w:sz w:val="18"/>
                 <w:szCs w:val="18"/>
                 <w:highlight w:val="magenta"/>
               </w:rPr>
               <w:t>{{</w:t>
             </w:r>
-            <w:proofErr w:type="spellStart"/>
-            <w:r>
-              <w:rPr>
-                <w:rFonts w:ascii="Times New Roman"/>
+            <w:r>
+              <w:rPr>
                 <w:sz w:val="18"/>
                 <w:szCs w:val="18"/>
                 <w:highlight w:val="magenta"/>
@@ -7368,22 +7300,19 @@
               </w:rPr>
               <w:t>cae</w:t>
             </w:r>
-            <w:proofErr w:type="spellEnd"/>
           </w:p>
           <w:p>
             <w:pPr>
               <w:pStyle w:val="TableParagraph"/>
               <w:jc w:val="center"/>
               <w:rPr>
-                <w:rFonts w:ascii="Times New Roman"/>
-                <w:sz w:val="18"/>
-                <w:szCs w:val="18"/>
-                <w:highlight w:val="magenta"/>
-              </w:rPr>
-            </w:pPr>
-            <w:r>
-              <w:rPr>
-                <w:rFonts w:ascii="Times New Roman"/>
+                <w:sz w:val="18"/>
+                <w:szCs w:val="18"/>
+                <w:highlight w:val="magenta"/>
+              </w:rPr>
+            </w:pPr>
+            <w:r>
+              <w:rPr>
                 <w:sz w:val="18"/>
                 <w:szCs w:val="18"/>
                 <w:highlight w:val="magenta"/>
@@ -7392,7 +7321,6 @@
             </w:r>
             <w:r>
               <w:rPr>
-                <w:rFonts w:ascii="Times New Roman"/>
                 <w:sz w:val="18"/>
                 <w:szCs w:val="18"/>
                 <w:highlight w:val="magenta"/>
@@ -7417,7 +7345,6 @@
               <w:pStyle w:val="TableParagraph"/>
               <w:jc w:val="center"/>
               <w:rPr>
-                <w:rFonts w:ascii="Times New Roman"/>
                 <w:sz w:val="18"/>
                 <w:szCs w:val="18"/>
                 <w:highlight w:val="magenta"/>
@@ -7429,7 +7356,6 @@
               <w:pStyle w:val="TableParagraph"/>
               <w:jc w:val="center"/>
               <w:rPr>
-                <w:rFonts w:ascii="Times New Roman"/>
                 <w:sz w:val="18"/>
                 <w:szCs w:val="18"/>
                 <w:highlight w:val="magenta"/>
@@ -7438,17 +7364,14 @@
             </w:pPr>
             <w:r>
               <w:rPr>
-                <w:rFonts w:ascii="Times New Roman"/>
                 <w:sz w:val="18"/>
                 <w:szCs w:val="18"/>
                 <w:highlight w:val="magenta"/>
               </w:rPr>
               <w:t>{{</w:t>
             </w:r>
-            <w:proofErr w:type="spellStart"/>
-            <w:r>
-              <w:rPr>
-                <w:rFonts w:ascii="Times New Roman"/>
+            <w:r>
+              <w:rPr>
                 <w:sz w:val="18"/>
                 <w:szCs w:val="18"/>
                 <w:highlight w:val="magenta"/>
@@ -7456,22 +7379,19 @@
               </w:rPr>
               <w:t>cae</w:t>
             </w:r>
-            <w:proofErr w:type="spellEnd"/>
           </w:p>
           <w:p>
             <w:pPr>
               <w:pStyle w:val="TableParagraph"/>
               <w:jc w:val="center"/>
               <w:rPr>
-                <w:rFonts w:ascii="Times New Roman"/>
-                <w:sz w:val="18"/>
-                <w:szCs w:val="18"/>
-                <w:highlight w:val="magenta"/>
-              </w:rPr>
-            </w:pPr>
-            <w:r>
-              <w:rPr>
-                <w:rFonts w:ascii="Times New Roman"/>
+                <w:sz w:val="18"/>
+                <w:szCs w:val="18"/>
+                <w:highlight w:val="magenta"/>
+              </w:rPr>
+            </w:pPr>
+            <w:r>
+              <w:rPr>
                 <w:sz w:val="18"/>
                 <w:szCs w:val="18"/>
                 <w:highlight w:val="magenta"/>
@@ -7480,7 +7400,6 @@
             </w:r>
             <w:r>
               <w:rPr>
-                <w:rFonts w:ascii="Times New Roman"/>
                 <w:sz w:val="18"/>
                 <w:szCs w:val="18"/>
                 <w:highlight w:val="magenta"/>
@@ -7505,7 +7424,6 @@
               <w:pStyle w:val="TableParagraph"/>
               <w:jc w:val="center"/>
               <w:rPr>
-                <w:rFonts w:ascii="Times New Roman"/>
                 <w:sz w:val="18"/>
                 <w:szCs w:val="18"/>
                 <w:highlight w:val="magenta"/>
@@ -7517,7 +7435,6 @@
               <w:pStyle w:val="TableParagraph"/>
               <w:jc w:val="center"/>
               <w:rPr>
-                <w:rFonts w:ascii="Times New Roman"/>
                 <w:sz w:val="18"/>
                 <w:szCs w:val="18"/>
                 <w:highlight w:val="magenta"/>
@@ -7526,17 +7443,14 @@
             </w:pPr>
             <w:r>
               <w:rPr>
-                <w:rFonts w:ascii="Times New Roman"/>
                 <w:sz w:val="18"/>
                 <w:szCs w:val="18"/>
                 <w:highlight w:val="magenta"/>
               </w:rPr>
               <w:t>{{</w:t>
             </w:r>
-            <w:proofErr w:type="spellStart"/>
-            <w:r>
-              <w:rPr>
-                <w:rFonts w:ascii="Times New Roman"/>
+            <w:r>
+              <w:rPr>
                 <w:sz w:val="18"/>
                 <w:szCs w:val="18"/>
                 <w:highlight w:val="magenta"/>
@@ -7544,22 +7458,19 @@
               </w:rPr>
               <w:t>cae</w:t>
             </w:r>
-            <w:proofErr w:type="spellEnd"/>
           </w:p>
           <w:p>
             <w:pPr>
               <w:pStyle w:val="TableParagraph"/>
               <w:jc w:val="center"/>
               <w:rPr>
-                <w:rFonts w:ascii="Times New Roman"/>
-                <w:sz w:val="18"/>
-                <w:szCs w:val="18"/>
-                <w:highlight w:val="magenta"/>
-              </w:rPr>
-            </w:pPr>
-            <w:r>
-              <w:rPr>
-                <w:rFonts w:ascii="Times New Roman"/>
+                <w:sz w:val="18"/>
+                <w:szCs w:val="18"/>
+                <w:highlight w:val="magenta"/>
+              </w:rPr>
+            </w:pPr>
+            <w:r>
+              <w:rPr>
                 <w:sz w:val="18"/>
                 <w:szCs w:val="18"/>
                 <w:highlight w:val="magenta"/>
@@ -7568,7 +7479,6 @@
             </w:r>
             <w:r>
               <w:rPr>
-                <w:rFonts w:ascii="Times New Roman"/>
                 <w:sz w:val="18"/>
                 <w:szCs w:val="18"/>
                 <w:highlight w:val="magenta"/>
@@ -7699,7 +7609,7 @@
                 </mc:Choice>
                 <mc:Fallback>
                   <w:pict>
-                    <v:group w14:anchorId="1AD31429" id="Group 21" o:spid="_x0000_s1026" style="position:absolute;margin-left:-.3pt;margin-top:-23.1pt;width:11.35pt;height:11.8pt;z-index:-251656704;mso-wrap-distance-left:0;mso-wrap-distance-right:0" coordsize="144145,149860" o:gfxdata="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">
+                    <v:group w14:anchorId="5B263F20" id="Group 21" o:spid="_x0000_s1026" style="position:absolute;margin-left:-.3pt;margin-top:-23.1pt;width:11.35pt;height:11.8pt;z-index:-251656704;mso-wrap-distance-left:0;mso-wrap-distance-right:0" coordsize="144145,149860" o:gfxdata="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">
                       <v:shape id="Graphic 22" o:spid="_x0000_s1027" style="position:absolute;left:6349;top:6349;width:131445;height:137160;visibility:visible;mso-wrap-style:square;v-text-anchor:top" coordsize="131445,137160" o:gfxdata="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" path="m,137058r131229,l131229,,,,,137058xe" filled="f" strokeweight=".35275mm">
                         <v:path arrowok="t"/>
                       </v:shape>
@@ -8454,7 +8364,7 @@
                 </mc:Choice>
                 <mc:Fallback>
                   <w:pict>
-                    <v:group w14:anchorId="63BBCB3B" id="Group 23" o:spid="_x0000_s1026" style="position:absolute;margin-left:1.25pt;margin-top:-1.65pt;width:11.75pt;height:12.35pt;z-index:-251652608" coordsize="149225,156845" o:gfxdata="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">
+                    <v:group w14:anchorId="53209BF2" id="Group 23" o:spid="_x0000_s1026" style="position:absolute;margin-left:1.25pt;margin-top:-1.65pt;width:11.75pt;height:12.35pt;z-index:-251652608" coordsize="149225,156845" o:gfxdata="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">
                       <v:shape id="Graphic 24" o:spid="_x0000_s1027" style="position:absolute;left:6350;top:6350;width:136525;height:144145;visibility:visible;mso-wrap-style:square;v-text-anchor:top" coordsize="136525,144145" o:gfxdata="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" path="m,143725r136003,l136003,,,,,143725xe" filled="f" strokeweight="1pt">
                         <v:path arrowok="t"/>
                       </v:shape>
@@ -8479,7 +8389,6 @@
               </w:rPr>
               <w:t>{{</w:t>
             </w:r>
-            <w:proofErr w:type="spellStart"/>
             <w:r>
               <w:rPr>
                 <w:sz w:val="18"/>
@@ -8487,9 +8396,9 @@
                 <w:highlight w:val="magenta"/>
                 <w:lang w:val="en-US"/>
               </w:rPr>
+              <w:lastRenderedPageBreak/>
               <w:t>scop_tva</w:t>
             </w:r>
-            <w:proofErr w:type="spellEnd"/>
           </w:p>
           <w:p>
             <w:pPr>
@@ -9068,7 +8977,7 @@
                 </mc:Choice>
                 <mc:Fallback>
                   <w:pict>
-                    <v:group w14:anchorId="1EDFA711" id="Group 25" o:spid="_x0000_s1026" style="position:absolute;margin-left:.5pt;margin-top:-1.65pt;width:12.55pt;height:12.35pt;z-index:-251651584" coordsize="159385,156845" o:gfxdata="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">
+                    <v:group w14:anchorId="6A92F631" id="Group 25" o:spid="_x0000_s1026" style="position:absolute;margin-left:.5pt;margin-top:-1.65pt;width:12.55pt;height:12.35pt;z-index:-251651584" coordsize="159385,156845" o:gfxdata="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">
                       <v:shape id="Graphic 26" o:spid="_x0000_s1027" style="position:absolute;left:6349;top:6349;width:146685;height:144145;visibility:visible;mso-wrap-style:square;v-text-anchor:top" coordsize="146685,144145" o:gfxdata="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" path="m,143713r146126,l146126,,,,,143713xe" filled="f" strokeweight=".35275mm">
                         <v:path arrowok="t"/>
                       </v:shape>
@@ -9093,7 +9002,6 @@
               </w:rPr>
               <w:t>{{</w:t>
             </w:r>
-            <w:proofErr w:type="spellStart"/>
             <w:r>
               <w:rPr>
                 <w:sz w:val="18"/>
@@ -9103,7 +9011,6 @@
               </w:rPr>
               <w:t>reg_norm_tva</w:t>
             </w:r>
-            <w:proofErr w:type="spellEnd"/>
           </w:p>
           <w:p>
             <w:pPr>
@@ -9276,7 +9183,6 @@
               </w:rPr>
               <w:t>{{</w:t>
             </w:r>
-            <w:proofErr w:type="spellStart"/>
             <w:r>
               <w:rPr>
                 <w:sz w:val="18"/>
@@ -9286,7 +9192,6 @@
               </w:rPr>
               <w:t>pftL</w:t>
             </w:r>
-            <w:proofErr w:type="spellEnd"/>
           </w:p>
           <w:p>
             <w:pPr>
@@ -9420,7 +9325,7 @@
                 </mc:Choice>
                 <mc:Fallback>
                   <w:pict>
-                    <v:group w14:anchorId="229050C5" id="Group 27" o:spid="_x0000_s1026" style="position:absolute;margin-left:-18.75pt;margin-top:-.25pt;width:12.25pt;height:12pt;z-index:-251659776;mso-wrap-distance-left:0;mso-wrap-distance-right:0" coordsize="155575,152400" o:gfxdata="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">
+                    <v:group w14:anchorId="19F644A2" id="Group 27" o:spid="_x0000_s1026" style="position:absolute;margin-left:-18.75pt;margin-top:-.25pt;width:12.25pt;height:12pt;z-index:-251659776;mso-wrap-distance-left:0;mso-wrap-distance-right:0" coordsize="155575,152400" o:gfxdata="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">
                       <v:shape id="Graphic 28" o:spid="_x0000_s1027" style="position:absolute;left:6349;top:6349;width:142875;height:139700;visibility:visible;mso-wrap-style:square;v-text-anchor:top" coordsize="142875,139700" o:gfxdata="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" path="m,139128r142481,l142481,,,,,139128xe" filled="f" strokeweight=".35275mm">
                         <v:path arrowok="t"/>
                       </v:shape>
@@ -9488,7 +9393,6 @@
               </w:rPr>
               <w:t>{{</w:t>
             </w:r>
-            <w:proofErr w:type="spellStart"/>
             <w:r>
               <w:rPr>
                 <w:sz w:val="18"/>
@@ -9498,7 +9402,6 @@
               </w:rPr>
               <w:t>pftT</w:t>
             </w:r>
-            <w:proofErr w:type="spellEnd"/>
           </w:p>
           <w:p>
             <w:pPr>
@@ -9663,7 +9566,6 @@
             <w:pPr>
               <w:pStyle w:val="TableParagraph"/>
               <w:rPr>
-                <w:rFonts w:ascii="Times New Roman"/>
                 <w:sz w:val="16"/>
                 <w:szCs w:val="16"/>
                 <w:highlight w:val="magenta"/>
@@ -9671,16 +9573,14 @@
             </w:pPr>
             <w:r>
               <w:rPr>
-                <w:rFonts w:ascii="Times New Roman"/>
-                <w:sz w:val="18"/>
-                <w:szCs w:val="18"/>
-                <w:highlight w:val="magenta"/>
-              </w:rPr>
-              <w:t xml:space="preserve"> </w:t>
-            </w:r>
-            <w:r>
-              <w:rPr>
-                <w:rFonts w:ascii="Times New Roman"/>
+                <w:sz w:val="18"/>
+                <w:szCs w:val="18"/>
+                <w:highlight w:val="magenta"/>
+              </w:rPr>
+              <w:t xml:space="preserve"> </w:t>
+            </w:r>
+            <w:r>
+              <w:rPr>
                 <w:sz w:val="16"/>
                 <w:szCs w:val="16"/>
                 <w:highlight w:val="magenta"/>
@@ -9689,7 +9589,6 @@
             </w:r>
             <w:r>
               <w:rPr>
-                <w:rFonts w:ascii="Times New Roman"/>
                 <w:sz w:val="16"/>
                 <w:szCs w:val="16"/>
                 <w:highlight w:val="magenta"/>
@@ -9699,7 +9598,6 @@
             </w:r>
             <w:r>
               <w:rPr>
-                <w:rFonts w:ascii="Times New Roman"/>
                 <w:sz w:val="16"/>
                 <w:szCs w:val="16"/>
                 <w:highlight w:val="magenta"/>
@@ -9708,7 +9606,6 @@
             </w:r>
             <w:r>
               <w:rPr>
-                <w:rFonts w:ascii="Times New Roman"/>
                 <w:sz w:val="16"/>
                 <w:szCs w:val="16"/>
                 <w:highlight w:val="magenta"/>
@@ -9717,7 +9614,6 @@
             </w:r>
             <w:r>
               <w:rPr>
-                <w:rFonts w:ascii="Times New Roman"/>
                 <w:sz w:val="16"/>
                 <w:szCs w:val="16"/>
                 <w:highlight w:val="magenta"/>
@@ -9727,7 +9623,6 @@
             </w:r>
             <w:r>
               <w:rPr>
-                <w:rFonts w:ascii="Times New Roman"/>
                 <w:sz w:val="16"/>
                 <w:szCs w:val="16"/>
                 <w:highlight w:val="magenta"/>
@@ -9772,7 +9667,6 @@
               <w:rPr>
                 <w:spacing w:val="-2"/>
                 <w:sz w:val="16"/>
-                <w:highlight w:val="red"/>
               </w:rPr>
               <w:t>Funcţia</w:t>
             </w:r>
@@ -9793,19 +9687,18 @@
             <w:pPr>
               <w:pStyle w:val="TableParagraph"/>
               <w:rPr>
-                <w:rFonts w:ascii="Times New Roman"/>
-                <w:sz w:val="16"/>
-                <w:szCs w:val="16"/>
-                <w:highlight w:val="red"/>
-              </w:rPr>
-            </w:pPr>
-            <w:r>
-              <w:rPr>
-                <w:rFonts w:ascii="Times New Roman"/>
-                <w:sz w:val="14"/>
-                <w:highlight w:val="red"/>
-              </w:rPr>
-              <w:t xml:space="preserve"> </w:t>
+                <w:sz w:val="18"/>
+                <w:szCs w:val="18"/>
+                <w:highlight w:val="magenta"/>
+              </w:rPr>
+            </w:pPr>
+            <w:r>
+              <w:rPr>
+                <w:sz w:val="18"/>
+                <w:szCs w:val="18"/>
+                <w:highlight w:val="magenta"/>
+              </w:rPr>
+              <w:t>Administrator/Asociat unic</w:t>
             </w:r>
           </w:p>
         </w:tc>
@@ -9927,15 +9820,15 @@
               <w:pStyle w:val="TableParagraph"/>
               <w:jc w:val="center"/>
               <w:rPr>
-                <w:rFonts w:ascii="Times New Roman" w:hAnsi="Times New Roman" w:cs="Times New Roman"/>
-                <w:sz w:val="18"/>
-                <w:szCs w:val="18"/>
-                <w:highlight w:val="magenta"/>
-              </w:rPr>
-            </w:pPr>
-            <w:r>
-              <w:rPr>
-                <w:rFonts w:ascii="Times New Roman" w:hAnsi="Times New Roman" w:cs="Times New Roman"/>
+                <w:rFonts w:cs="Times New Roman"/>
+                <w:sz w:val="18"/>
+                <w:szCs w:val="18"/>
+                <w:highlight w:val="magenta"/>
+              </w:rPr>
+            </w:pPr>
+            <w:r>
+              <w:rPr>
+                <w:rFonts w:cs="Times New Roman"/>
                 <w:sz w:val="18"/>
                 <w:szCs w:val="18"/>
                 <w:highlight w:val="magenta"/>
@@ -9944,7 +9837,7 @@
             </w:r>
             <w:r>
               <w:rPr>
-                <w:rFonts w:ascii="Times New Roman" w:hAnsi="Times New Roman" w:cs="Times New Roman"/>
+                <w:rFonts w:cs="Times New Roman"/>
                 <w:sz w:val="18"/>
                 <w:szCs w:val="18"/>
                 <w:highlight w:val="magenta"/>
@@ -9953,7 +9846,7 @@
             </w:r>
             <w:r>
               <w:rPr>
-                <w:rFonts w:ascii="Times New Roman" w:hAnsi="Times New Roman" w:cs="Times New Roman"/>
+                <w:rFonts w:cs="Times New Roman"/>
                 <w:sz w:val="18"/>
                 <w:szCs w:val="18"/>
                 <w:highlight w:val="magenta"/>
@@ -9962,7 +9855,7 @@
             </w:r>
             <w:r>
               <w:rPr>
-                <w:rFonts w:ascii="Times New Roman" w:hAnsi="Times New Roman" w:cs="Times New Roman"/>
+                <w:rFonts w:cs="Times New Roman"/>
                 <w:sz w:val="18"/>
                 <w:szCs w:val="18"/>
                 <w:highlight w:val="magenta"/>
@@ -9985,15 +9878,15 @@
               <w:pStyle w:val="TableParagraph"/>
               <w:jc w:val="center"/>
               <w:rPr>
-                <w:rFonts w:ascii="Times New Roman" w:hAnsi="Times New Roman" w:cs="Times New Roman"/>
-                <w:sz w:val="18"/>
-                <w:szCs w:val="18"/>
-                <w:highlight w:val="magenta"/>
-              </w:rPr>
-            </w:pPr>
-            <w:r>
-              <w:rPr>
-                <w:rFonts w:ascii="Times New Roman" w:hAnsi="Times New Roman" w:cs="Times New Roman"/>
+                <w:rFonts w:cs="Times New Roman"/>
+                <w:sz w:val="18"/>
+                <w:szCs w:val="18"/>
+                <w:highlight w:val="magenta"/>
+              </w:rPr>
+            </w:pPr>
+            <w:r>
+              <w:rPr>
+                <w:rFonts w:cs="Times New Roman"/>
                 <w:sz w:val="18"/>
                 <w:szCs w:val="18"/>
                 <w:highlight w:val="magenta"/>
@@ -10002,7 +9895,7 @@
             </w:r>
             <w:r>
               <w:rPr>
-                <w:rFonts w:ascii="Times New Roman" w:hAnsi="Times New Roman" w:cs="Times New Roman"/>
+                <w:rFonts w:cs="Times New Roman"/>
                 <w:sz w:val="18"/>
                 <w:szCs w:val="18"/>
                 <w:highlight w:val="magenta"/>
@@ -10011,7 +9904,7 @@
             </w:r>
             <w:r>
               <w:rPr>
-                <w:rFonts w:ascii="Times New Roman" w:hAnsi="Times New Roman" w:cs="Times New Roman"/>
+                <w:rFonts w:cs="Times New Roman"/>
                 <w:sz w:val="18"/>
                 <w:szCs w:val="18"/>
                 <w:highlight w:val="magenta"/>
@@ -10020,7 +9913,7 @@
             </w:r>
             <w:r>
               <w:rPr>
-                <w:rFonts w:ascii="Times New Roman" w:hAnsi="Times New Roman" w:cs="Times New Roman"/>
+                <w:rFonts w:cs="Times New Roman"/>
                 <w:sz w:val="18"/>
                 <w:szCs w:val="18"/>
                 <w:highlight w:val="magenta"/>
@@ -10046,15 +9939,15 @@
               <w:ind w:left="93"/>
               <w:jc w:val="center"/>
               <w:rPr>
-                <w:rFonts w:ascii="Times New Roman" w:hAnsi="Times New Roman" w:cs="Times New Roman"/>
-                <w:sz w:val="18"/>
-                <w:szCs w:val="18"/>
-                <w:highlight w:val="magenta"/>
-              </w:rPr>
-            </w:pPr>
-            <w:r>
-              <w:rPr>
-                <w:rFonts w:ascii="Times New Roman" w:hAnsi="Times New Roman" w:cs="Times New Roman"/>
+                <w:rFonts w:cs="Times New Roman"/>
+                <w:sz w:val="18"/>
+                <w:szCs w:val="18"/>
+                <w:highlight w:val="magenta"/>
+              </w:rPr>
+            </w:pPr>
+            <w:r>
+              <w:rPr>
+                <w:rFonts w:cs="Times New Roman"/>
                 <w:spacing w:val="-10"/>
                 <w:sz w:val="18"/>
                 <w:szCs w:val="18"/>
@@ -10079,15 +9972,15 @@
               <w:pStyle w:val="TableParagraph"/>
               <w:jc w:val="center"/>
               <w:rPr>
-                <w:rFonts w:ascii="Times New Roman" w:hAnsi="Times New Roman" w:cs="Times New Roman"/>
-                <w:sz w:val="18"/>
-                <w:szCs w:val="18"/>
-                <w:highlight w:val="magenta"/>
-              </w:rPr>
-            </w:pPr>
-            <w:r>
-              <w:rPr>
-                <w:rFonts w:ascii="Times New Roman" w:hAnsi="Times New Roman" w:cs="Times New Roman"/>
+                <w:rFonts w:cs="Times New Roman"/>
+                <w:sz w:val="18"/>
+                <w:szCs w:val="18"/>
+                <w:highlight w:val="magenta"/>
+              </w:rPr>
+            </w:pPr>
+            <w:r>
+              <w:rPr>
+                <w:rFonts w:cs="Times New Roman"/>
                 <w:sz w:val="18"/>
                 <w:szCs w:val="18"/>
                 <w:highlight w:val="magenta"/>
@@ -10096,7 +9989,7 @@
             </w:r>
             <w:r>
               <w:rPr>
-                <w:rFonts w:ascii="Times New Roman" w:hAnsi="Times New Roman" w:cs="Times New Roman"/>
+                <w:rFonts w:cs="Times New Roman"/>
                 <w:sz w:val="18"/>
                 <w:szCs w:val="18"/>
                 <w:highlight w:val="magenta"/>
@@ -10105,7 +9998,7 @@
             </w:r>
             <w:r>
               <w:rPr>
-                <w:rFonts w:ascii="Times New Roman" w:hAnsi="Times New Roman" w:cs="Times New Roman"/>
+                <w:rFonts w:cs="Times New Roman"/>
                 <w:sz w:val="18"/>
                 <w:szCs w:val="18"/>
                 <w:highlight w:val="magenta"/>
@@ -10114,7 +10007,7 @@
             </w:r>
             <w:r>
               <w:rPr>
-                <w:rFonts w:ascii="Times New Roman" w:hAnsi="Times New Roman" w:cs="Times New Roman"/>
+                <w:rFonts w:cs="Times New Roman"/>
                 <w:sz w:val="18"/>
                 <w:szCs w:val="18"/>
                 <w:highlight w:val="magenta"/>
@@ -10137,15 +10030,15 @@
               <w:pStyle w:val="TableParagraph"/>
               <w:jc w:val="center"/>
               <w:rPr>
-                <w:rFonts w:ascii="Times New Roman" w:hAnsi="Times New Roman" w:cs="Times New Roman"/>
-                <w:sz w:val="18"/>
-                <w:szCs w:val="18"/>
-                <w:highlight w:val="magenta"/>
-              </w:rPr>
-            </w:pPr>
-            <w:r>
-              <w:rPr>
-                <w:rFonts w:ascii="Times New Roman" w:hAnsi="Times New Roman" w:cs="Times New Roman"/>
+                <w:rFonts w:cs="Times New Roman"/>
+                <w:sz w:val="18"/>
+                <w:szCs w:val="18"/>
+                <w:highlight w:val="magenta"/>
+              </w:rPr>
+            </w:pPr>
+            <w:r>
+              <w:rPr>
+                <w:rFonts w:cs="Times New Roman"/>
                 <w:sz w:val="18"/>
                 <w:szCs w:val="18"/>
                 <w:highlight w:val="magenta"/>
@@ -10154,7 +10047,7 @@
             </w:r>
             <w:r>
               <w:rPr>
-                <w:rFonts w:ascii="Times New Roman" w:hAnsi="Times New Roman" w:cs="Times New Roman"/>
+                <w:rFonts w:cs="Times New Roman"/>
                 <w:sz w:val="18"/>
                 <w:szCs w:val="18"/>
                 <w:highlight w:val="magenta"/>
@@ -10163,7 +10056,7 @@
             </w:r>
             <w:r>
               <w:rPr>
-                <w:rFonts w:ascii="Times New Roman" w:hAnsi="Times New Roman" w:cs="Times New Roman"/>
+                <w:rFonts w:cs="Times New Roman"/>
                 <w:sz w:val="18"/>
                 <w:szCs w:val="18"/>
                 <w:highlight w:val="magenta"/>
@@ -10172,7 +10065,7 @@
             </w:r>
             <w:r>
               <w:rPr>
-                <w:rFonts w:ascii="Times New Roman" w:hAnsi="Times New Roman" w:cs="Times New Roman"/>
+                <w:rFonts w:cs="Times New Roman"/>
                 <w:sz w:val="18"/>
                 <w:szCs w:val="18"/>
                 <w:highlight w:val="magenta"/>
@@ -10296,7 +10189,7 @@
                 </mc:Choice>
                 <mc:Fallback>
                   <w:pict>
-                    <v:group w14:anchorId="4D58877A" id="Group 29" o:spid="_x0000_s1026" style="position:absolute;margin-left:94.05pt;margin-top:-62.45pt;width:12.7pt;height:12pt;z-index:-251657728;mso-wrap-distance-left:0;mso-wrap-distance-right:0" coordsize="161290,152400" o:gfxdata="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">
+                    <v:group w14:anchorId="5C45A44D" id="Group 29" o:spid="_x0000_s1026" style="position:absolute;margin-left:94.05pt;margin-top:-62.45pt;width:12.7pt;height:12pt;z-index:-251657728;mso-wrap-distance-left:0;mso-wrap-distance-right:0" coordsize="161290,152400" o:gfxdata="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">
                       <v:shape id="Graphic 30" o:spid="_x0000_s1027" style="position:absolute;left:6349;top:6349;width:148590;height:139700;visibility:visible;mso-wrap-style:square;v-text-anchor:top" coordsize="148590,139700" o:gfxdata="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" path="m,139115r148030,l148030,,,,,139115xe" filled="f" strokeweight=".35275mm">
                         <v:path arrowok="t"/>
                       </v:shape>
@@ -10331,15 +10224,13 @@
               <w:pStyle w:val="TableParagraph"/>
               <w:jc w:val="center"/>
               <w:rPr>
-                <w:rFonts w:ascii="Times New Roman"/>
-                <w:sz w:val="18"/>
-                <w:szCs w:val="18"/>
-                <w:highlight w:val="magenta"/>
-              </w:rPr>
-            </w:pPr>
-            <w:r>
-              <w:rPr>
-                <w:rFonts w:ascii="Times New Roman"/>
+                <w:sz w:val="18"/>
+                <w:szCs w:val="18"/>
+                <w:highlight w:val="magenta"/>
+              </w:rPr>
+            </w:pPr>
+            <w:r>
+              <w:rPr>
                 <w:sz w:val="18"/>
                 <w:szCs w:val="18"/>
                 <w:highlight w:val="magenta"/>
@@ -10348,7 +10239,6 @@
             </w:r>
             <w:r>
               <w:rPr>
-                <w:rFonts w:ascii="Times New Roman"/>
                 <w:sz w:val="18"/>
                 <w:szCs w:val="18"/>
                 <w:highlight w:val="magenta"/>
@@ -10357,7 +10247,6 @@
             </w:r>
             <w:r>
               <w:rPr>
-                <w:rFonts w:ascii="Times New Roman"/>
                 <w:sz w:val="18"/>
                 <w:szCs w:val="18"/>
                 <w:highlight w:val="magenta"/>
@@ -10366,7 +10255,6 @@
             </w:r>
             <w:r>
               <w:rPr>
-                <w:rFonts w:ascii="Times New Roman"/>
                 <w:sz w:val="18"/>
                 <w:szCs w:val="18"/>
                 <w:highlight w:val="magenta"/>
@@ -10391,15 +10279,13 @@
               <w:pStyle w:val="TableParagraph"/>
               <w:jc w:val="center"/>
               <w:rPr>
-                <w:rFonts w:ascii="Times New Roman"/>
-                <w:sz w:val="18"/>
-                <w:szCs w:val="18"/>
-                <w:highlight w:val="magenta"/>
-              </w:rPr>
-            </w:pPr>
-            <w:r>
-              <w:rPr>
-                <w:rFonts w:ascii="Times New Roman"/>
+                <w:sz w:val="18"/>
+                <w:szCs w:val="18"/>
+                <w:highlight w:val="magenta"/>
+              </w:rPr>
+            </w:pPr>
+            <w:r>
+              <w:rPr>
                 <w:sz w:val="18"/>
                 <w:szCs w:val="18"/>
                 <w:highlight w:val="magenta"/>
@@ -10408,7 +10294,6 @@
             </w:r>
             <w:r>
               <w:rPr>
-                <w:rFonts w:ascii="Times New Roman"/>
                 <w:sz w:val="18"/>
                 <w:szCs w:val="18"/>
                 <w:highlight w:val="magenta"/>
@@ -10417,7 +10302,6 @@
             </w:r>
             <w:r>
               <w:rPr>
-                <w:rFonts w:ascii="Times New Roman"/>
                 <w:sz w:val="18"/>
                 <w:szCs w:val="18"/>
                 <w:highlight w:val="magenta"/>
@@ -10426,7 +10310,6 @@
             </w:r>
             <w:r>
               <w:rPr>
-                <w:rFonts w:ascii="Times New Roman"/>
                 <w:sz w:val="18"/>
                 <w:szCs w:val="18"/>
                 <w:highlight w:val="magenta"/>
@@ -10451,15 +10334,13 @@
               <w:pStyle w:val="TableParagraph"/>
               <w:jc w:val="center"/>
               <w:rPr>
-                <w:rFonts w:ascii="Times New Roman"/>
-                <w:sz w:val="18"/>
-                <w:szCs w:val="18"/>
-                <w:highlight w:val="magenta"/>
-              </w:rPr>
-            </w:pPr>
-            <w:r>
-              <w:rPr>
-                <w:rFonts w:ascii="Times New Roman"/>
+                <w:sz w:val="18"/>
+                <w:szCs w:val="18"/>
+                <w:highlight w:val="magenta"/>
+              </w:rPr>
+            </w:pPr>
+            <w:r>
+              <w:rPr>
                 <w:sz w:val="18"/>
                 <w:szCs w:val="18"/>
                 <w:highlight w:val="magenta"/>
@@ -10468,7 +10349,6 @@
             </w:r>
             <w:r>
               <w:rPr>
-                <w:rFonts w:ascii="Times New Roman"/>
                 <w:sz w:val="18"/>
                 <w:szCs w:val="18"/>
                 <w:highlight w:val="magenta"/>
@@ -10477,7 +10357,6 @@
             </w:r>
             <w:r>
               <w:rPr>
-                <w:rFonts w:ascii="Times New Roman"/>
                 <w:sz w:val="18"/>
                 <w:szCs w:val="18"/>
                 <w:highlight w:val="magenta"/>
@@ -10486,7 +10365,6 @@
             </w:r>
             <w:r>
               <w:rPr>
-                <w:rFonts w:ascii="Times New Roman"/>
                 <w:sz w:val="18"/>
                 <w:szCs w:val="18"/>
                 <w:highlight w:val="magenta"/>
@@ -10511,15 +10389,13 @@
               <w:pStyle w:val="TableParagraph"/>
               <w:jc w:val="center"/>
               <w:rPr>
-                <w:rFonts w:ascii="Times New Roman"/>
-                <w:sz w:val="18"/>
-                <w:szCs w:val="18"/>
-                <w:highlight w:val="magenta"/>
-              </w:rPr>
-            </w:pPr>
-            <w:r>
-              <w:rPr>
-                <w:rFonts w:ascii="Times New Roman"/>
+                <w:sz w:val="18"/>
+                <w:szCs w:val="18"/>
+                <w:highlight w:val="magenta"/>
+              </w:rPr>
+            </w:pPr>
+            <w:r>
+              <w:rPr>
                 <w:sz w:val="18"/>
                 <w:szCs w:val="18"/>
                 <w:highlight w:val="magenta"/>
@@ -10528,7 +10404,6 @@
             </w:r>
             <w:r>
               <w:rPr>
-                <w:rFonts w:ascii="Times New Roman"/>
                 <w:sz w:val="18"/>
                 <w:szCs w:val="18"/>
                 <w:highlight w:val="magenta"/>
@@ -10537,7 +10412,6 @@
             </w:r>
             <w:r>
               <w:rPr>
-                <w:rFonts w:ascii="Times New Roman"/>
                 <w:sz w:val="18"/>
                 <w:szCs w:val="18"/>
                 <w:highlight w:val="magenta"/>
@@ -10546,7 +10420,6 @@
             </w:r>
             <w:r>
               <w:rPr>
-                <w:rFonts w:ascii="Times New Roman"/>
                 <w:sz w:val="18"/>
                 <w:szCs w:val="18"/>
                 <w:highlight w:val="magenta"/>
@@ -11003,6 +10876,7 @@
   <w:style w:type="character" w:default="1" w:styleId="DefaultParagraphFont">
     <w:name w:val="Default Paragraph Font"/>
     <w:uiPriority w:val="1"/>
+    <w:semiHidden/>
     <w:unhideWhenUsed/>
   </w:style>
   <w:style w:type="table" w:default="1" w:styleId="TableNormal">

</xml_diff>

<commit_message>
corrected cifra de afaceri estimata functionality
</commit_message>
<xml_diff>
--- a/Templates/02-Anexa_1_inregistrare_fiscala-template-v2.docx
+++ b/Templates/02-Anexa_1_inregistrare_fiscala-template-v2.docx
@@ -545,7 +545,7 @@
           <w:sz w:val="16"/>
           <w:highlight w:val="magenta"/>
         </w:rPr>
-        <w:t>..</w:t>
+        <w:t>.</w:t>
       </w:r>
       <w:r>
         <w:rPr>
@@ -554,7 +554,13 @@
           <w:sz w:val="16"/>
           <w:highlight w:val="magenta"/>
         </w:rPr>
-        <w:t>{</w:t>
+        <w:t>.</w:t>
+      </w:r>
+      <w:r>
+        <w:rPr>
+          <w:highlight w:val="magenta"/>
+        </w:rPr>
+        <w:t xml:space="preserve"> </w:t>
       </w:r>
       <w:r>
         <w:rPr>
@@ -563,24 +569,7 @@
           <w:sz w:val="16"/>
           <w:highlight w:val="magenta"/>
         </w:rPr>
-        <w:t>{</w:t>
-      </w:r>
-      <w:r>
-        <w:rPr>
-          <w:b/>
-          <w:spacing w:val="-2"/>
-          <w:sz w:val="16"/>
-        </w:rPr>
-        <w:t>data_semn</w:t>
-      </w:r>
-      <w:r>
-        <w:rPr>
-          <w:b/>
-          <w:spacing w:val="-2"/>
-          <w:sz w:val="16"/>
-          <w:highlight w:val="magenta"/>
-        </w:rPr>
-        <w:t>}}</w:t>
+        <w:t>{{dsz1}}{{dsz2}}/{{dsl1}}{{dsl2}}/{{dsa1}}{{dsa2}}{{dsa3}}{{dsa4}}</w:t>
       </w:r>
       <w:r>
         <w:rPr>
@@ -1003,7 +992,7 @@
                 </mc:Choice>
                 <mc:Fallback>
                   <w:pict>
-                    <v:group w14:anchorId="2095D04C" id="Group 3" o:spid="_x0000_s1026" style="position:absolute;margin-left:1.1pt;margin-top:-.1pt;width:12.1pt;height:11.45pt;z-index:-251655680" coordsize="153670,145415" o:gfxdata="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">
+                    <v:group w14:anchorId="4D696E12" id="Group 3" o:spid="_x0000_s1026" style="position:absolute;margin-left:1.1pt;margin-top:-.1pt;width:12.1pt;height:11.45pt;z-index:-251655680" coordsize="153670,145415" o:gfxdata="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">
                       <v:shape id="Graphic 4" o:spid="_x0000_s1027" style="position:absolute;left:6349;top:6349;width:140970;height:132715;visibility:visible;mso-wrap-style:square;v-text-anchor:top" coordsize="140970,132715" o:gfxdata="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" path="m,132460r140423,l140423,,,,,132460xe" filled="f" strokeweight=".35275mm">
                         <v:path arrowok="t"/>
                       </v:shape>
@@ -1501,7 +1490,7 @@
                 </mc:Choice>
                 <mc:Fallback>
                   <w:pict>
-                    <v:group w14:anchorId="368EE903" id="Group 5" o:spid="_x0000_s1026" style="position:absolute;margin-left:75.35pt;margin-top:12.6pt;width:11.8pt;height:24.8pt;z-index:-251663872;mso-wrap-distance-left:0;mso-wrap-distance-right:0" coordsize="149860,314960" o:gfxdata="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">
+                    <v:group w14:anchorId="00DDBFA7" id="Group 5" o:spid="_x0000_s1026" style="position:absolute;margin-left:75.35pt;margin-top:12.6pt;width:11.8pt;height:24.8pt;z-index:-251663872;mso-wrap-distance-left:0;mso-wrap-distance-right:0" coordsize="149860,314960" o:gfxdata="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">
                       <v:shape id="Graphic 6" o:spid="_x0000_s1027" style="position:absolute;left:6349;top:6349;width:135890;height:137160;visibility:visible;mso-wrap-style:square;v-text-anchor:top" coordsize="135890,137160" o:gfxdata="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" path="m,137045r135826,l135826,,,,,137045xe" filled="f" strokeweight=".35275mm">
                         <v:path arrowok="t"/>
                       </v:shape>
@@ -1927,7 +1916,7 @@
                 </mc:Choice>
                 <mc:Fallback>
                   <w:pict>
-                    <v:group w14:anchorId="3F962E1C" id="Group 8" o:spid="_x0000_s1026" style="position:absolute;margin-left:-18.9pt;margin-top:-.2pt;width:12.1pt;height:12.2pt;z-index:-251664896;mso-wrap-distance-left:0;mso-wrap-distance-right:0" coordsize="153670,154940" o:gfxdata="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">
+                    <v:group w14:anchorId="74521CAB" id="Group 8" o:spid="_x0000_s1026" style="position:absolute;margin-left:-18.9pt;margin-top:-.2pt;width:12.1pt;height:12.2pt;z-index:-251664896;mso-wrap-distance-left:0;mso-wrap-distance-right:0" coordsize="153670,154940" o:gfxdata="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">
                       <v:shape id="Graphic 9" o:spid="_x0000_s1027" style="position:absolute;left:6349;top:6349;width:140970;height:142240;visibility:visible;mso-wrap-style:square;v-text-anchor:top" coordsize="140970,142240" o:gfxdata="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" path="m,141630r140423,l140423,,,,,141630xe" filled="f" strokeweight=".35275mm">
                         <v:path arrowok="t"/>
                       </v:shape>
@@ -1995,6 +1984,7 @@
               </w:rPr>
               <w:t>{{</w:t>
             </w:r>
+            <w:proofErr w:type="spellStart"/>
             <w:r>
               <w:rPr>
                 <w:sz w:val="18"/>
@@ -2004,6 +1994,7 @@
               </w:rPr>
               <w:t>pfipA</w:t>
             </w:r>
+            <w:proofErr w:type="spellEnd"/>
           </w:p>
           <w:p>
             <w:pPr>
@@ -2175,6 +2166,7 @@
               </w:rPr>
               <w:t>{</w:t>
             </w:r>
+            <w:proofErr w:type="spellStart"/>
             <w:r>
               <w:rPr>
                 <w:sz w:val="18"/>
@@ -2184,6 +2176,7 @@
               </w:rPr>
               <w:t>impoz_venit_m</w:t>
             </w:r>
+            <w:proofErr w:type="spellEnd"/>
           </w:p>
           <w:p>
             <w:pPr>
@@ -3025,7 +3018,7 @@
                 </mc:Choice>
                 <mc:Fallback>
                   <w:pict>
-                    <v:group w14:anchorId="782C78A6" id="Group 10" o:spid="_x0000_s1026" style="position:absolute;margin-left:2pt;margin-top:0;width:11.35pt;height:11.45pt;z-index:-251654656" coordsize="144145,145415" o:gfxdata="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">
+                    <v:group w14:anchorId="3F5B2750" id="Group 10" o:spid="_x0000_s1026" style="position:absolute;margin-left:2pt;margin-top:0;width:11.35pt;height:11.45pt;z-index:-251654656" coordsize="144145,145415" o:gfxdata="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">
                       <v:shape id="Graphic 11" o:spid="_x0000_s1027" style="position:absolute;left:6350;top:6350;width:131445;height:132715;visibility:visible;mso-wrap-style:square;v-text-anchor:top" coordsize="131445,132715" o:gfxdata="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" path="m,132448r131241,l131241,,,,,132448xe" filled="f" strokeweight="1pt">
                         <v:path arrowok="t"/>
                       </v:shape>
@@ -3856,7 +3849,7 @@
                 </mc:Choice>
                 <mc:Fallback>
                   <w:pict>
-                    <v:group w14:anchorId="17257E18" id="Group 12" o:spid="_x0000_s1026" style="position:absolute;margin-left:-18.7pt;margin-top:-1.15pt;width:11.35pt;height:11.1pt;z-index:-251661824;mso-wrap-distance-left:0;mso-wrap-distance-right:0" coordsize="144145,140970" o:gfxdata="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">
+                    <v:group w14:anchorId="6329EE36" id="Group 12" o:spid="_x0000_s1026" style="position:absolute;margin-left:-18.7pt;margin-top:-1.15pt;width:11.35pt;height:11.1pt;z-index:-251661824;mso-wrap-distance-left:0;mso-wrap-distance-right:0" coordsize="144145,140970" o:gfxdata="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">
                       <v:shape id="Graphic 13" o:spid="_x0000_s1027" style="position:absolute;left:6349;top:6349;width:131445;height:128270;visibility:visible;mso-wrap-style:square;v-text-anchor:top" coordsize="131445,128270" o:gfxdata="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" path="m,127875r131241,l131241,,,,,127875xe" filled="f" strokeweight=".35275mm">
                         <v:path arrowok="t"/>
                       </v:shape>
@@ -4551,7 +4544,7 @@
                 </mc:Choice>
                 <mc:Fallback>
                   <w:pict>
-                    <v:group w14:anchorId="18363AED" id="Group 14" o:spid="_x0000_s1026" style="position:absolute;margin-left:75.65pt;margin-top:12.15pt;width:12.1pt;height:12.2pt;z-index:-251665920;mso-wrap-distance-left:0;mso-wrap-distance-right:0" coordsize="153670,154940" o:gfxdata="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">
+                    <v:group w14:anchorId="30627E1D" id="Group 14" o:spid="_x0000_s1026" style="position:absolute;margin-left:75.65pt;margin-top:12.15pt;width:12.1pt;height:12.2pt;z-index:-251665920;mso-wrap-distance-left:0;mso-wrap-distance-right:0" coordsize="153670,154940" o:gfxdata="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">
                       <v:shape id="Graphic 15" o:spid="_x0000_s1027" style="position:absolute;top:1612;width:1270;height:149860;visibility:visible;mso-wrap-style:square;v-text-anchor:top" coordsize="635,149860" o:gfxdata="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" path="m342,l,,,140208r,9144l342,149352r,-9144l342,xe" fillcolor="#9f9f9f" stroked="f">
                         <v:path arrowok="t"/>
                       </v:shape>
@@ -5190,7 +5183,7 @@
                 </mc:Choice>
                 <mc:Fallback>
                   <w:pict>
-                    <v:group w14:anchorId="64F7116E" id="Group 17" o:spid="_x0000_s1026" style="position:absolute;margin-left:75.35pt;margin-top:12.85pt;width:11.7pt;height:11.8pt;z-index:-251658752;mso-wrap-distance-left:0;mso-wrap-distance-right:0" coordsize="148590,149860" o:gfxdata="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">
+                    <v:group w14:anchorId="14F4CBC4" id="Group 17" o:spid="_x0000_s1026" style="position:absolute;margin-left:75.35pt;margin-top:12.85pt;width:11.7pt;height:11.8pt;z-index:-251658752;mso-wrap-distance-left:0;mso-wrap-distance-right:0" coordsize="148590,149860" o:gfxdata="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">
                       <v:shape id="Graphic 18" o:spid="_x0000_s1027" style="position:absolute;left:6349;top:6349;width:135890;height:137160;visibility:visible;mso-wrap-style:square;v-text-anchor:top" coordsize="135890,137160" o:gfxdata="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" path="m,137058r135827,l135827,,,,,137058xe" filled="f" strokeweight=".35275mm">
                         <v:path arrowok="t"/>
                       </v:shape>
@@ -6134,7 +6127,7 @@
                 </mc:Choice>
                 <mc:Fallback>
                   <w:pict>
-                    <v:group w14:anchorId="7269699D" id="Group 19" o:spid="_x0000_s1026" style="position:absolute;margin-left:1.55pt;margin-top:.05pt;width:11.35pt;height:11.45pt;z-index:-251653632" coordsize="144145,145415" o:gfxdata="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">
+                    <v:group w14:anchorId="5E0D00E7" id="Group 19" o:spid="_x0000_s1026" style="position:absolute;margin-left:1.55pt;margin-top:.05pt;width:11.35pt;height:11.45pt;z-index:-251653632" coordsize="144145,145415" o:gfxdata="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">
                       <v:shape id="Graphic 20" o:spid="_x0000_s1027" style="position:absolute;left:6349;top:6349;width:131445;height:132715;visibility:visible;mso-wrap-style:square;v-text-anchor:top" coordsize="131445,132715" o:gfxdata="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" path="m,132461r131242,l131242,,,,,132461xe" filled="f" strokeweight=".35275mm">
                         <v:path arrowok="t"/>
                       </v:shape>
@@ -6644,6 +6637,7 @@
               </w:rPr>
               <w:t>{{</w:t>
             </w:r>
+            <w:proofErr w:type="spellStart"/>
             <w:r>
               <w:rPr>
                 <w:sz w:val="18"/>
@@ -6653,6 +6647,7 @@
               </w:rPr>
               <w:t>tva</w:t>
             </w:r>
+            <w:proofErr w:type="spellEnd"/>
           </w:p>
           <w:p>
             <w:pPr>
@@ -6923,6 +6918,7 @@
               </w:rPr>
               <w:t>{{</w:t>
             </w:r>
+            <w:proofErr w:type="spellStart"/>
             <w:r>
               <w:rPr>
                 <w:sz w:val="18"/>
@@ -6932,6 +6928,7 @@
               </w:rPr>
               <w:t>cae</w:t>
             </w:r>
+            <w:proofErr w:type="spellEnd"/>
           </w:p>
           <w:p>
             <w:pPr>
@@ -6993,6 +6990,7 @@
               </w:rPr>
               <w:t>{{</w:t>
             </w:r>
+            <w:proofErr w:type="spellStart"/>
             <w:r>
               <w:rPr>
                 <w:sz w:val="18"/>
@@ -7002,6 +7000,7 @@
               </w:rPr>
               <w:t>cae</w:t>
             </w:r>
+            <w:proofErr w:type="spellEnd"/>
           </w:p>
           <w:p>
             <w:pPr>
@@ -7063,6 +7062,7 @@
               </w:rPr>
               <w:t>{{</w:t>
             </w:r>
+            <w:proofErr w:type="spellStart"/>
             <w:r>
               <w:rPr>
                 <w:sz w:val="18"/>
@@ -7072,6 +7072,7 @@
               </w:rPr>
               <w:t>cae</w:t>
             </w:r>
+            <w:proofErr w:type="spellEnd"/>
           </w:p>
           <w:p>
             <w:pPr>
@@ -7133,6 +7134,7 @@
               </w:rPr>
               <w:t>{{</w:t>
             </w:r>
+            <w:proofErr w:type="spellStart"/>
             <w:r>
               <w:rPr>
                 <w:sz w:val="18"/>
@@ -7142,6 +7144,7 @@
               </w:rPr>
               <w:t>cae</w:t>
             </w:r>
+            <w:proofErr w:type="spellEnd"/>
           </w:p>
           <w:p>
             <w:pPr>
@@ -7212,6 +7215,7 @@
               </w:rPr>
               <w:t>{{</w:t>
             </w:r>
+            <w:proofErr w:type="spellStart"/>
             <w:r>
               <w:rPr>
                 <w:sz w:val="18"/>
@@ -7221,6 +7225,7 @@
               </w:rPr>
               <w:t>cae</w:t>
             </w:r>
+            <w:proofErr w:type="spellEnd"/>
           </w:p>
           <w:p>
             <w:pPr>
@@ -7291,6 +7296,7 @@
               </w:rPr>
               <w:t>{{</w:t>
             </w:r>
+            <w:proofErr w:type="spellStart"/>
             <w:r>
               <w:rPr>
                 <w:sz w:val="18"/>
@@ -7300,6 +7306,7 @@
               </w:rPr>
               <w:t>cae</w:t>
             </w:r>
+            <w:proofErr w:type="spellEnd"/>
           </w:p>
           <w:p>
             <w:pPr>
@@ -7370,6 +7377,7 @@
               </w:rPr>
               <w:t>{{</w:t>
             </w:r>
+            <w:proofErr w:type="spellStart"/>
             <w:r>
               <w:rPr>
                 <w:sz w:val="18"/>
@@ -7379,6 +7387,7 @@
               </w:rPr>
               <w:t>cae</w:t>
             </w:r>
+            <w:proofErr w:type="spellEnd"/>
           </w:p>
           <w:p>
             <w:pPr>
@@ -7449,6 +7458,7 @@
               </w:rPr>
               <w:t>{{</w:t>
             </w:r>
+            <w:proofErr w:type="spellStart"/>
             <w:r>
               <w:rPr>
                 <w:sz w:val="18"/>
@@ -7458,6 +7468,7 @@
               </w:rPr>
               <w:t>cae</w:t>
             </w:r>
+            <w:proofErr w:type="spellEnd"/>
           </w:p>
           <w:p>
             <w:pPr>
@@ -7609,7 +7620,7 @@
                 </mc:Choice>
                 <mc:Fallback>
                   <w:pict>
-                    <v:group w14:anchorId="5B263F20" id="Group 21" o:spid="_x0000_s1026" style="position:absolute;margin-left:-.3pt;margin-top:-23.1pt;width:11.35pt;height:11.8pt;z-index:-251656704;mso-wrap-distance-left:0;mso-wrap-distance-right:0" coordsize="144145,149860" o:gfxdata="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">
+                    <v:group w14:anchorId="1F26CF11" id="Group 21" o:spid="_x0000_s1026" style="position:absolute;margin-left:-.3pt;margin-top:-23.1pt;width:11.35pt;height:11.8pt;z-index:-251656704;mso-wrap-distance-left:0;mso-wrap-distance-right:0" coordsize="144145,149860" o:gfxdata="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">
                       <v:shape id="Graphic 22" o:spid="_x0000_s1027" style="position:absolute;left:6349;top:6349;width:131445;height:137160;visibility:visible;mso-wrap-style:square;v-text-anchor:top" coordsize="131445,137160" o:gfxdata="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" path="m,137058r131229,l131229,,,,,137058xe" filled="f" strokeweight=".35275mm">
                         <v:path arrowok="t"/>
                       </v:shape>
@@ -7656,6 +7667,7 @@
               <w:rPr>
                 <w:sz w:val="16"/>
               </w:rPr>
+              <w:lastRenderedPageBreak/>
               <w:t>4.2.</w:t>
             </w:r>
             <w:r>
@@ -8364,7 +8376,7 @@
                 </mc:Choice>
                 <mc:Fallback>
                   <w:pict>
-                    <v:group w14:anchorId="53209BF2" id="Group 23" o:spid="_x0000_s1026" style="position:absolute;margin-left:1.25pt;margin-top:-1.65pt;width:11.75pt;height:12.35pt;z-index:-251652608" coordsize="149225,156845" o:gfxdata="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">
+                    <v:group w14:anchorId="0A1F7D88" id="Group 23" o:spid="_x0000_s1026" style="position:absolute;margin-left:1.25pt;margin-top:-1.65pt;width:11.75pt;height:12.35pt;z-index:-251652608" coordsize="149225,156845" o:gfxdata="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">
                       <v:shape id="Graphic 24" o:spid="_x0000_s1027" style="position:absolute;left:6350;top:6350;width:136525;height:144145;visibility:visible;mso-wrap-style:square;v-text-anchor:top" coordsize="136525,144145" o:gfxdata="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" path="m,143725r136003,l136003,,,,,143725xe" filled="f" strokeweight="1pt">
                         <v:path arrowok="t"/>
                       </v:shape>
@@ -8389,6 +8401,7 @@
               </w:rPr>
               <w:t>{{</w:t>
             </w:r>
+            <w:proofErr w:type="spellStart"/>
             <w:r>
               <w:rPr>
                 <w:sz w:val="18"/>
@@ -8396,9 +8409,9 @@
                 <w:highlight w:val="magenta"/>
                 <w:lang w:val="en-US"/>
               </w:rPr>
-              <w:lastRenderedPageBreak/>
               <w:t>scop_tva</w:t>
             </w:r>
+            <w:proofErr w:type="spellEnd"/>
           </w:p>
           <w:p>
             <w:pPr>
@@ -8450,7 +8463,6 @@
               <w:rPr>
                 <w:sz w:val="16"/>
               </w:rPr>
-              <w:lastRenderedPageBreak/>
               <w:t>4.3.</w:t>
             </w:r>
             <w:r>
@@ -8977,7 +8989,7 @@
                 </mc:Choice>
                 <mc:Fallback>
                   <w:pict>
-                    <v:group w14:anchorId="6A92F631" id="Group 25" o:spid="_x0000_s1026" style="position:absolute;margin-left:.5pt;margin-top:-1.65pt;width:12.55pt;height:12.35pt;z-index:-251651584" coordsize="159385,156845" o:gfxdata="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">
+                    <v:group w14:anchorId="228E5513" id="Group 25" o:spid="_x0000_s1026" style="position:absolute;margin-left:.5pt;margin-top:-1.65pt;width:12.55pt;height:12.35pt;z-index:-251651584" coordsize="159385,156845" o:gfxdata="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">
                       <v:shape id="Graphic 26" o:spid="_x0000_s1027" style="position:absolute;left:6349;top:6349;width:146685;height:144145;visibility:visible;mso-wrap-style:square;v-text-anchor:top" coordsize="146685,144145" o:gfxdata="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" path="m,143713r146126,l146126,,,,,143713xe" filled="f" strokeweight=".35275mm">
                         <v:path arrowok="t"/>
                       </v:shape>
@@ -9002,6 +9014,7 @@
               </w:rPr>
               <w:t>{{</w:t>
             </w:r>
+            <w:proofErr w:type="spellStart"/>
             <w:r>
               <w:rPr>
                 <w:sz w:val="18"/>
@@ -9011,6 +9024,7 @@
               </w:rPr>
               <w:t>reg_norm_tva</w:t>
             </w:r>
+            <w:proofErr w:type="spellEnd"/>
           </w:p>
           <w:p>
             <w:pPr>
@@ -9183,6 +9197,7 @@
               </w:rPr>
               <w:t>{{</w:t>
             </w:r>
+            <w:proofErr w:type="spellStart"/>
             <w:r>
               <w:rPr>
                 <w:sz w:val="18"/>
@@ -9192,6 +9207,7 @@
               </w:rPr>
               <w:t>pftL</w:t>
             </w:r>
+            <w:proofErr w:type="spellEnd"/>
           </w:p>
           <w:p>
             <w:pPr>
@@ -9325,7 +9341,7 @@
                 </mc:Choice>
                 <mc:Fallback>
                   <w:pict>
-                    <v:group w14:anchorId="19F644A2" id="Group 27" o:spid="_x0000_s1026" style="position:absolute;margin-left:-18.75pt;margin-top:-.25pt;width:12.25pt;height:12pt;z-index:-251659776;mso-wrap-distance-left:0;mso-wrap-distance-right:0" coordsize="155575,152400" o:gfxdata="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">
+                    <v:group w14:anchorId="2B76BDA2" id="Group 27" o:spid="_x0000_s1026" style="position:absolute;margin-left:-18.75pt;margin-top:-.25pt;width:12.25pt;height:12pt;z-index:-251659776;mso-wrap-distance-left:0;mso-wrap-distance-right:0" coordsize="155575,152400" o:gfxdata="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">
                       <v:shape id="Graphic 28" o:spid="_x0000_s1027" style="position:absolute;left:6349;top:6349;width:142875;height:139700;visibility:visible;mso-wrap-style:square;v-text-anchor:top" coordsize="142875,139700" o:gfxdata="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" path="m,139128r142481,l142481,,,,,139128xe" filled="f" strokeweight=".35275mm">
                         <v:path arrowok="t"/>
                       </v:shape>
@@ -9393,6 +9409,7 @@
               </w:rPr>
               <w:t>{{</w:t>
             </w:r>
+            <w:proofErr w:type="spellStart"/>
             <w:r>
               <w:rPr>
                 <w:sz w:val="18"/>
@@ -9402,6 +9419,7 @@
               </w:rPr>
               <w:t>pftT</w:t>
             </w:r>
+            <w:proofErr w:type="spellEnd"/>
           </w:p>
           <w:p>
             <w:pPr>
@@ -10189,7 +10207,7 @@
                 </mc:Choice>
                 <mc:Fallback>
                   <w:pict>
-                    <v:group w14:anchorId="5C45A44D" id="Group 29" o:spid="_x0000_s1026" style="position:absolute;margin-left:94.05pt;margin-top:-62.45pt;width:12.7pt;height:12pt;z-index:-251657728;mso-wrap-distance-left:0;mso-wrap-distance-right:0" coordsize="161290,152400" o:gfxdata="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">
+                    <v:group w14:anchorId="676ED723" id="Group 29" o:spid="_x0000_s1026" style="position:absolute;margin-left:94.05pt;margin-top:-62.45pt;width:12.7pt;height:12pt;z-index:-251657728;mso-wrap-distance-left:0;mso-wrap-distance-right:0" coordsize="161290,152400" o:gfxdata="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">
                       <v:shape id="Graphic 30" o:spid="_x0000_s1027" style="position:absolute;left:6349;top:6349;width:148590;height:139700;visibility:visible;mso-wrap-style:square;v-text-anchor:top" coordsize="148590,139700" o:gfxdata="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" path="m,139115r148030,l148030,,,,,139115xe" filled="f" strokeweight=".35275mm">
                         <v:path arrowok="t"/>
                       </v:shape>

</xml_diff>